<commit_message>
Completed "Techniques Used": SQLite Database Storing, and SharedPreferences in report
</commit_message>
<xml_diff>
--- a/Project_Folder/group14/app/docs/report.docx
+++ b/Project_Folder/group14/app/docs/report.docx
@@ -1,6 +1,6 @@
 
 <file path=word/document.xml><?xml version="1.0" encoding="utf-8"?>
-<w:document xmlns:wpc="http://schemas.microsoft.com/office/word/2010/wordprocessingCanvas" xmlns:cx="http://schemas.microsoft.com/office/drawing/2014/chartex" xmlns:cx1="http://schemas.microsoft.com/office/drawing/2015/9/8/chartex" xmlns:cx2="http://schemas.microsoft.com/office/drawing/2015/10/21/chartex" xmlns:cx3="http://schemas.microsoft.com/office/drawing/2016/5/9/chartex" xmlns:cx4="http://schemas.microsoft.com/office/drawing/2016/5/10/chartex" xmlns:cx5="http://schemas.microsoft.com/office/drawing/2016/5/11/chartex" xmlns:cx6="http://schemas.microsoft.com/office/drawing/2016/5/12/chartex" xmlns:cx7="http://schemas.microsoft.com/office/drawing/2016/5/13/chartex" xmlns:cx8="http://schemas.microsoft.com/office/drawing/2016/5/14/chartex" xmlns:mc="http://schemas.openxmlformats.org/markup-compatibility/2006" xmlns:o="urn:schemas-microsoft-com:office:office" xmlns:r="http://schemas.openxmlformats.org/officeDocument/2006/relationships" xmlns:m="http://schemas.openxmlformats.org/officeDocument/2006/math" xmlns:v="urn:schemas-microsoft-com:vml" xmlns:wp14="http://schemas.microsoft.com/office/word/2010/wordprocessingDrawing" xmlns:wp="http://schemas.openxmlformats.org/drawingml/2006/wordprocessingDrawing" xmlns:w10="urn:schemas-microsoft-com:office:word" xmlns:w="http://schemas.openxmlformats.org/wordprocessingml/2006/main" xmlns:w14="http://schemas.microsoft.com/office/word/2010/wordml" xmlns:w15="http://schemas.microsoft.com/office/word/2012/wordml" xmlns:w16se="http://schemas.microsoft.com/office/word/2015/wordml/symex" xmlns:wpg="http://schemas.microsoft.com/office/word/2010/wordprocessingGroup" xmlns:wpi="http://schemas.microsoft.com/office/word/2010/wordprocessingInk" xmlns:wne="http://schemas.microsoft.com/office/word/2006/wordml" xmlns:wps="http://schemas.microsoft.com/office/word/2010/wordprocessingShape" mc:Ignorable="w14 w15 w16se wp14">
+<w:document xmlns:wpc="http://schemas.microsoft.com/office/word/2010/wordprocessingCanvas" xmlns:cx="http://schemas.microsoft.com/office/drawing/2014/chartex" xmlns:cx1="http://schemas.microsoft.com/office/drawing/2015/9/8/chartex" xmlns:cx2="http://schemas.microsoft.com/office/drawing/2015/10/21/chartex" xmlns:cx3="http://schemas.microsoft.com/office/drawing/2016/5/9/chartex" xmlns:cx4="http://schemas.microsoft.com/office/drawing/2016/5/10/chartex" xmlns:cx5="http://schemas.microsoft.com/office/drawing/2016/5/11/chartex" xmlns:mc="http://schemas.openxmlformats.org/markup-compatibility/2006" xmlns:o="urn:schemas-microsoft-com:office:office" xmlns:r="http://schemas.openxmlformats.org/officeDocument/2006/relationships" xmlns:m="http://schemas.openxmlformats.org/officeDocument/2006/math" xmlns:v="urn:schemas-microsoft-com:vml" xmlns:wp14="http://schemas.microsoft.com/office/word/2010/wordprocessingDrawing" xmlns:wp="http://schemas.openxmlformats.org/drawingml/2006/wordprocessingDrawing" xmlns:w10="urn:schemas-microsoft-com:office:word" xmlns:w="http://schemas.openxmlformats.org/wordprocessingml/2006/main" xmlns:w14="http://schemas.microsoft.com/office/word/2010/wordml" xmlns:w15="http://schemas.microsoft.com/office/word/2012/wordml" xmlns:w16se="http://schemas.microsoft.com/office/word/2015/wordml/symex" xmlns:wpg="http://schemas.microsoft.com/office/word/2010/wordprocessingGroup" xmlns:wpi="http://schemas.microsoft.com/office/word/2010/wordprocessingInk" xmlns:wne="http://schemas.microsoft.com/office/word/2006/wordml" xmlns:wps="http://schemas.microsoft.com/office/word/2010/wordprocessingShape" mc:Ignorable="w14 w15 w16se wp14">
   <w:body>
     <w:p>
       <w:pPr>
@@ -38,8 +38,29 @@
         <w:framePr w:wrap="notBeside"/>
       </w:pPr>
       <w:r>
-        <w:t>Kenneth Zheng, Levent Kylych, Ryan Peterson, Jean Pierre Acebedo</w:t>
-      </w:r>
+        <w:t xml:space="preserve">Kenneth Zheng, </w:t>
+      </w:r>
+      <w:proofErr w:type="spellStart"/>
+      <w:r>
+        <w:t>Levent</w:t>
+      </w:r>
+      <w:proofErr w:type="spellEnd"/>
+      <w:r>
+        <w:t xml:space="preserve"> </w:t>
+      </w:r>
+      <w:proofErr w:type="spellStart"/>
+      <w:r>
+        <w:t>Kylych</w:t>
+      </w:r>
+      <w:proofErr w:type="spellEnd"/>
+      <w:r>
+        <w:t xml:space="preserve">, Ryan Peterson, Jean Pierre </w:t>
+      </w:r>
+      <w:proofErr w:type="spellStart"/>
+      <w:r>
+        <w:t>Acebedo</w:t>
+      </w:r>
+      <w:proofErr w:type="spellEnd"/>
       <w:r>
         <w:br/>
         <w:t>Simon Fraser University</w:t>
@@ -50,7 +71,31 @@
       </w:r>
       <w:r>
         <w:br/>
-        <w:t>[kza21, lkylych, repeters, jacebedo] @sfu.ca</w:t>
+        <w:t xml:space="preserve">[kza21, </w:t>
+      </w:r>
+      <w:proofErr w:type="spellStart"/>
+      <w:r>
+        <w:t>lkylych</w:t>
+      </w:r>
+      <w:proofErr w:type="spellEnd"/>
+      <w:r>
+        <w:t xml:space="preserve">, </w:t>
+      </w:r>
+      <w:proofErr w:type="spellStart"/>
+      <w:r>
+        <w:t>repeters</w:t>
+      </w:r>
+      <w:proofErr w:type="spellEnd"/>
+      <w:r>
+        <w:t xml:space="preserve">, </w:t>
+      </w:r>
+      <w:proofErr w:type="spellStart"/>
+      <w:r>
+        <w:t>jacebedo</w:t>
+      </w:r>
+      <w:proofErr w:type="spellEnd"/>
+      <w:r>
+        <w:t>] @sfu.ca</w:t>
       </w:r>
     </w:p>
     <w:p/>
@@ -305,24 +350,267 @@
     <w:p>
       <w:pPr>
         <w:pStyle w:val="Heading1"/>
-        <w:rPr>
+      </w:pPr>
+      <w:r>
+        <w:lastRenderedPageBreak/>
+        <w:t>Techniques Used</w:t>
+      </w:r>
+    </w:p>
+    <w:p>
+      <w:pPr>
+        <w:pStyle w:val="Heading2"/>
+      </w:pPr>
+      <w:r>
+        <w:t>Databases</w:t>
+      </w:r>
+    </w:p>
+    <w:p>
+      <w:pPr>
+        <w:ind w:firstLine="284"/>
+        <w:jc w:val="both"/>
+      </w:pPr>
+      <w:r>
+        <w:t xml:space="preserve">Storing information after the </w:t>
+      </w:r>
+      <w:r>
+        <w:t>application</w:t>
+      </w:r>
+      <w:r>
+        <w:t xml:space="preserve">, “Calculot”, closes was deemed an important part of the application when deciding functional requirements. The user must be able to store information about their progress after the application has been closed. </w:t>
+      </w:r>
+      <w:r>
+        <w:t xml:space="preserve">More so, in the case that one would choose to share the application between multiple users on the same device, the application must be able to support multiple users and </w:t>
+      </w:r>
+      <w:r>
+        <w:t>can</w:t>
+      </w:r>
+      <w:r>
+        <w:t xml:space="preserve"> keep track of each individual user’s progress separately.</w:t>
+      </w:r>
+    </w:p>
+    <w:p>
+      <w:pPr>
+        <w:ind w:left="284"/>
+      </w:pPr>
+    </w:p>
+    <w:p>
+      <w:pPr>
+        <w:jc w:val="both"/>
+      </w:pPr>
+      <w:r>
+        <w:t>SQLite was chosen to be used as the database manager for “Calculot”</w:t>
+      </w:r>
+      <w:r>
+        <w:t xml:space="preserve"> for various </w:t>
+      </w:r>
+      <w:r>
+        <w:t>reasons. The development team for the application was already familiar with the implementation of SQLite in an Android application from past experiences. Moreover, the manager i</w:t>
+      </w:r>
+      <w:r>
+        <w:t>s natively supported by Android</w:t>
+      </w:r>
+      <w:r>
+        <w:t xml:space="preserve"> [6]</w:t>
+      </w:r>
+      <w:r>
+        <w:t>, and features a relatively simple interface that allows its implementation to be done without problems.</w:t>
+      </w:r>
+    </w:p>
+    <w:p>
+      <w:pPr>
+        <w:jc w:val="both"/>
+      </w:pPr>
+    </w:p>
+    <w:p>
+      <w:pPr>
+        <w:jc w:val="both"/>
+      </w:pPr>
+      <w:r>
+        <w:t xml:space="preserve">After beginning the application and not already logged in, the user is asked to sign up within the app. This </w:t>
+      </w:r>
+      <w:r>
+        <w:t>sign-up</w:t>
+      </w:r>
+      <w:r>
+        <w:t xml:space="preserve"> activity extracts the inputted user information and stores it in the SQLite database, creating the user’s account. Information asked for by the </w:t>
+      </w:r>
+      <w:r>
+        <w:t>sign-up</w:t>
+      </w:r>
+      <w:r>
+        <w:t xml:space="preserve"> activity includes: chosen username, user’s first name, and the user’s chosen password. The password field must be entered twice to ensure that it is correct.</w:t>
+      </w:r>
+    </w:p>
+    <w:p>
+      <w:pPr>
+        <w:jc w:val="both"/>
+      </w:pPr>
+    </w:p>
+    <w:p>
+      <w:pPr>
+        <w:jc w:val="both"/>
+      </w:pPr>
+      <w:r>
+        <w:t>The user also can add multiple users, one at a time. The same fields are required to be filled, and the user information is stored in the next row of the database.</w:t>
+      </w:r>
+    </w:p>
+    <w:p>
+      <w:pPr>
+        <w:jc w:val="both"/>
+      </w:pPr>
+    </w:p>
+    <w:p>
+      <w:pPr>
+        <w:jc w:val="both"/>
+      </w:pPr>
+      <w:r>
+        <w:t>Throughout the application the user gains experience points (“XP”), based on their progress through the learning activities and game activities. These are also stored in the database respectively as “Learning XP”, and “Practice XP”.</w:t>
+      </w:r>
+    </w:p>
+    <w:p>
+      <w:pPr>
+        <w:jc w:val="both"/>
+      </w:pPr>
+    </w:p>
+    <w:p>
+      <w:pPr>
+        <w:jc w:val="both"/>
+      </w:pPr>
+      <w:r>
+        <w:t xml:space="preserve">The information described makes up the user’s profile within the app and is called upon by the application to show </w:t>
+      </w:r>
+      <w:r>
+        <w:t>their progress through the application.</w:t>
+      </w:r>
+    </w:p>
+    <w:p>
+      <w:pPr>
+        <w:jc w:val="both"/>
+      </w:pPr>
+    </w:p>
+    <w:p>
+      <w:pPr>
+        <w:pStyle w:val="Heading2"/>
+      </w:pPr>
+      <w:r>
+        <w:t>Shared</w:t>
+      </w:r>
+      <w:r>
+        <w:t xml:space="preserve">Preferences </w:t>
+      </w:r>
+    </w:p>
+    <w:p>
+      <w:pPr>
+        <w:ind w:firstLine="284"/>
+        <w:jc w:val="both"/>
+      </w:pPr>
+      <w:r>
+        <w:t>During the first sprint of production, the development team decided the application must keep the user logged in until they decide to log out. The application must also keep the user logged in when the application is closed.</w:t>
+      </w:r>
+    </w:p>
+    <w:p>
+      <w:pPr>
+        <w:jc w:val="both"/>
+      </w:pPr>
+    </w:p>
+    <w:p>
+      <w:pPr>
+        <w:jc w:val="both"/>
+      </w:pPr>
+      <w:r>
+        <w:t xml:space="preserve">The best approach to this problem was decided to be using SharedPreferences. SharedPreferences is a </w:t>
+      </w:r>
+      <w:r>
+        <w:t>common method</w:t>
+      </w:r>
+      <w:r>
+        <w:t xml:space="preserve"> used to store data in an Android application even after the application ceases. SharedPreferences has been include in Android since API level 1. It allows the developers to store a piece of data with a string (“key”) that is used to retrieve it</w:t>
+      </w:r>
+      <w:r>
+        <w:t xml:space="preserve"> [7]</w:t>
+      </w:r>
+      <w:r>
+        <w:t>.</w:t>
+      </w:r>
+    </w:p>
+    <w:p>
+      <w:pPr>
+        <w:jc w:val="both"/>
+      </w:pPr>
+    </w:p>
+    <w:p>
+      <w:pPr>
+        <w:jc w:val="both"/>
+      </w:pPr>
+      <w:r>
+        <w:t xml:space="preserve">After the user selects their username from the list of registered users, and then enters their password correctly, they are then considered logged in. </w:t>
+      </w:r>
+      <w:r>
+        <w:t>The application implements this by storing that user’s username in SharedPreferences under the key “username”.</w:t>
+      </w:r>
+    </w:p>
+    <w:p>
+      <w:pPr>
+        <w:jc w:val="both"/>
+      </w:pPr>
+    </w:p>
+    <w:p>
+      <w:pPr>
+        <w:jc w:val="both"/>
+      </w:pPr>
+      <w:r>
+        <w:t>Upon starting the application, SharedPreferences is checked to determine if a use is already logged in. If the string pulled from the SharedPreferences is null, then the application’s main menu will ask the user if they would like to sign up or sign in. If the string pulled from the SharedPreferences is not null, then the application’s main menu will instead show a different set of options.</w:t>
+      </w:r>
+    </w:p>
+    <w:p>
+      <w:pPr>
+        <w:jc w:val="both"/>
+      </w:pPr>
+    </w:p>
+    <w:p>
+      <w:pPr>
+        <w:jc w:val="both"/>
+      </w:pPr>
+      <w:r>
+        <w:t>SharedPreferences are used throughout the app to determine information about the currently logged in user. If the development team required any user information besides the username, they are required to call from the user database for the rest of the information. The implemented database returns a custom “User” class that holds all the user’s information. From here the developer can use any information about the user wherever that User instance carries on.</w:t>
+      </w:r>
+    </w:p>
+    <w:p>
+      <w:pPr>
+        <w:jc w:val="both"/>
+      </w:pPr>
+    </w:p>
+    <w:p>
+      <w:pPr>
+        <w:jc w:val="both"/>
+      </w:pPr>
+      <w:r>
+        <w:t>Because the user is kept logged in to th</w:t>
+      </w:r>
+      <w:r>
+        <w:t xml:space="preserve">eir account even when closed, a way is needed to allow users to log out of their account and switch users if needed. </w:t>
+      </w:r>
+      <w:r>
+        <w:t>When the user is logged in, the main menu displays a button to log out. Upon pressing the button the “username” field in SharedPreferences is set to null and the menu is set to the menu that appears when not logged in, thus logging the user out.</w:t>
+      </w:r>
+    </w:p>
+    <w:p>
+      <w:pPr>
+        <w:rPr>
+          <w:vanish/>
           <w:highlight w:val="yellow"/>
         </w:rPr>
       </w:pPr>
-      <w:r>
-        <w:rPr>
-          <w:highlight w:val="yellow"/>
-        </w:rPr>
-        <w:lastRenderedPageBreak/>
-        <w:t>&lt;INSERT TITLE HERE&gt;</w:t>
-      </w:r>
     </w:p>
     <w:p>
       <w:pPr>
         <w:pStyle w:val="Heading1"/>
       </w:pPr>
       <w:r>
-        <w:t>Constraints and limitations</w:t>
+        <w:t>Constraints and L</w:t>
+      </w:r>
+      <w:r>
+        <w:t>imitations</w:t>
       </w:r>
     </w:p>
     <w:p>
@@ -336,6 +624,7 @@
     <w:p>
       <w:pPr>
         <w:ind w:firstLine="284"/>
+        <w:jc w:val="both"/>
         <w:rPr>
           <w:lang w:val="en-CA"/>
         </w:rPr>
@@ -380,6 +669,7 @@
         <w:rPr>
           <w:lang w:val="en-CA"/>
         </w:rPr>
+        <w:lastRenderedPageBreak/>
         <w:t>The limited range generated by the question generation function</w:t>
       </w:r>
     </w:p>
@@ -461,6 +751,7 @@
     <w:p>
       <w:pPr>
         <w:ind w:left="284"/>
+        <w:jc w:val="both"/>
         <w:rPr>
           <w:lang w:val="en-CA"/>
         </w:rPr>
@@ -537,25 +828,11 @@
         </w:rPr>
         <w:t>Formatting of differentiation question set of “Calculot” in easy difficulty</w:t>
       </w:r>
-    </w:p>
-    <w:p>
-      <w:pPr>
-        <w:pBdr>
-          <w:bottom w:val="single" w:sz="4" w:space="1" w:color="auto"/>
-        </w:pBdr>
-        <w:ind w:left="284"/>
-        <w:jc w:val="center"/>
-        <w:rPr>
-          <w:sz w:val="16"/>
-          <w:szCs w:val="16"/>
-          <w:lang w:val="en-CA"/>
-        </w:rPr>
-      </w:pPr>
     </w:p>
     <w:tbl>
       <w:tblPr>
         <w:tblStyle w:val="TableGrid"/>
-        <w:tblpPr w:leftFromText="180" w:rightFromText="180" w:vertAnchor="text" w:horzAnchor="page" w:tblpX="856" w:tblpY="135"/>
+        <w:tblpPr w:leftFromText="180" w:rightFromText="180" w:vertAnchor="text" w:horzAnchor="page" w:tblpX="6361" w:tblpY="94"/>
         <w:tblW w:w="5218" w:type="dxa"/>
         <w:tblLayout w:type="fixed"/>
         <w:tblLook w:val="04A0" w:firstRow="1" w:lastRow="0" w:firstColumn="1" w:lastColumn="0" w:noHBand="0" w:noVBand="1"/>
@@ -1625,15 +1902,14 @@
     </w:tbl>
     <w:p>
       <w:pPr>
+        <w:pBdr>
+          <w:bottom w:val="single" w:sz="4" w:space="1" w:color="auto"/>
+        </w:pBdr>
         <w:ind w:left="284"/>
-        <w:rPr>
-          <w:lang w:val="en-CA"/>
-        </w:rPr>
-      </w:pPr>
-    </w:p>
-    <w:p>
-      <w:pPr>
-        <w:rPr>
+        <w:jc w:val="center"/>
+        <w:rPr>
+          <w:sz w:val="16"/>
+          <w:szCs w:val="16"/>
           <w:lang w:val="en-CA"/>
         </w:rPr>
       </w:pPr>
@@ -1645,6 +1921,22 @@
           <w:lang w:val="en-CA"/>
         </w:rPr>
       </w:pPr>
+    </w:p>
+    <w:p>
+      <w:pPr>
+        <w:rPr>
+          <w:lang w:val="en-CA"/>
+        </w:rPr>
+      </w:pPr>
+    </w:p>
+    <w:p>
+      <w:pPr>
+        <w:ind w:left="284"/>
+        <w:jc w:val="both"/>
+        <w:rPr>
+          <w:lang w:val="en-CA"/>
+        </w:rPr>
+      </w:pPr>
       <w:r>
         <w:rPr>
           <w:lang w:val="en-CA"/>
@@ -1703,13 +1995,27 @@
         <w:rPr>
           <w:lang w:val="en-CA"/>
         </w:rPr>
-        <w:t xml:space="preserve"> had to be limited to simpler questions based on the topics. However, the answer set provided extra difficulty through making the questions somewhat sim</w:t>
-      </w:r>
-      <w:r>
-        <w:rPr>
-          <w:lang w:val="en-CA"/>
-        </w:rPr>
-        <w:t>ilar to the solution string.</w:t>
+        <w:t xml:space="preserve"> had to be limited to simpler questions based on the topics. However, the answer set provided extra difficulty through making the questions somewhat </w:t>
+      </w:r>
+      <w:proofErr w:type="gramStart"/>
+      <w:r>
+        <w:rPr>
+          <w:lang w:val="en-CA"/>
+        </w:rPr>
+        <w:t>sim</w:t>
+      </w:r>
+      <w:r>
+        <w:rPr>
+          <w:lang w:val="en-CA"/>
+        </w:rPr>
+        <w:t>ilar to</w:t>
+      </w:r>
+      <w:proofErr w:type="gramEnd"/>
+      <w:r>
+        <w:rPr>
+          <w:lang w:val="en-CA"/>
+        </w:rPr>
+        <w:t xml:space="preserve"> the solution string.</w:t>
       </w:r>
       <w:r>
         <w:rPr>
@@ -1727,6 +2033,7 @@
     <w:p>
       <w:pPr>
         <w:ind w:left="284"/>
+        <w:jc w:val="both"/>
         <w:rPr>
           <w:lang w:val="en-CA"/>
         </w:rPr>
@@ -1735,6 +2042,7 @@
     <w:p>
       <w:pPr>
         <w:ind w:left="284"/>
+        <w:jc w:val="both"/>
         <w:rPr>
           <w:lang w:val="en-CA"/>
         </w:rPr>
@@ -1782,6 +2090,7 @@
     <w:p>
       <w:pPr>
         <w:ind w:left="284"/>
+        <w:jc w:val="both"/>
         <w:rPr>
           <w:lang w:val="en-CA"/>
         </w:rPr>
@@ -1844,8 +2153,30 @@
         <w:rPr>
           <w:lang w:val="en-CA"/>
         </w:rPr>
-        <w:t xml:space="preserve"> and HTML math notation using MathJax or KateX</w:t>
-      </w:r>
+        <w:t xml:space="preserve"> and HTML math notation using </w:t>
+      </w:r>
+      <w:proofErr w:type="spellStart"/>
+      <w:r>
+        <w:rPr>
+          <w:lang w:val="en-CA"/>
+        </w:rPr>
+        <w:t>MathJax</w:t>
+      </w:r>
+      <w:proofErr w:type="spellEnd"/>
+      <w:r>
+        <w:rPr>
+          <w:lang w:val="en-CA"/>
+        </w:rPr>
+        <w:t xml:space="preserve"> or </w:t>
+      </w:r>
+      <w:proofErr w:type="spellStart"/>
+      <w:r>
+        <w:rPr>
+          <w:lang w:val="en-CA"/>
+        </w:rPr>
+        <w:t>KateX</w:t>
+      </w:r>
+      <w:proofErr w:type="spellEnd"/>
       <w:r>
         <w:rPr>
           <w:lang w:val="en-CA"/>
@@ -2022,6 +2353,7 @@
     <w:p>
       <w:pPr>
         <w:ind w:left="284"/>
+        <w:jc w:val="both"/>
         <w:rPr>
           <w:lang w:val="en-CA"/>
         </w:rPr>
@@ -2054,7 +2386,21 @@
         <w:rPr>
           <w:lang w:val="en-CA"/>
         </w:rPr>
-        <w:t xml:space="preserve">severely affected by the notation, the performance drawback caused by WebViews caused </w:t>
+        <w:t xml:space="preserve">severely affected by the notation, the performance drawback caused by </w:t>
+      </w:r>
+      <w:proofErr w:type="spellStart"/>
+      <w:r>
+        <w:rPr>
+          <w:lang w:val="en-CA"/>
+        </w:rPr>
+        <w:t>WebViews</w:t>
+      </w:r>
+      <w:proofErr w:type="spellEnd"/>
+      <w:r>
+        <w:rPr>
+          <w:lang w:val="en-CA"/>
+        </w:rPr>
+        <w:t xml:space="preserve"> caused </w:t>
       </w:r>
       <w:r>
         <w:rPr>
@@ -2114,101 +2460,190 @@
         <w:rPr>
           <w:lang w:val="en-CA"/>
         </w:rPr>
+        <w:t>Difference in platforms</w:t>
+      </w:r>
+    </w:p>
+    <w:p>
+      <w:pPr>
+        <w:ind w:left="284"/>
+        <w:jc w:val="both"/>
+        <w:rPr>
+          <w:lang w:val="en-CA"/>
+        </w:rPr>
+      </w:pPr>
+      <w:r>
+        <w:rPr>
+          <w:lang w:val="en-CA"/>
+        </w:rPr>
+        <w:tab/>
+      </w:r>
+      <w:r>
+        <w:rPr>
+          <w:lang w:val="en-CA"/>
+        </w:rPr>
+        <w:t>The smartphone advancements in the past decade have advanced substantially. With new graphics and computer hardware becoming faster and faster, the experience of different applications can change dramatically, when comparing two extremes. The same reasoning can also apply to “Calculot.” The way that the</w:t>
+      </w:r>
+      <w:r>
+        <w:rPr>
+          <w:lang w:val="en-CA"/>
+        </w:rPr>
+        <w:t xml:space="preserve"> integrated</w:t>
+      </w:r>
+      <w:r>
+        <w:rPr>
+          <w:lang w:val="en-CA"/>
+        </w:rPr>
+        <w:t xml:space="preserve"> android Canvas class [4] o</w:t>
+      </w:r>
+      <w:r>
+        <w:rPr>
+          <w:lang w:val="en-CA"/>
+        </w:rPr>
+        <w:t xml:space="preserve">perates is that </w:t>
+      </w:r>
+      <w:r>
+        <w:rPr>
+          <w:lang w:val="en-CA"/>
+        </w:rPr>
+        <w:t xml:space="preserve">the class calls the method </w:t>
+      </w:r>
+      <w:proofErr w:type="spellStart"/>
+      <w:proofErr w:type="gramStart"/>
+      <w:r>
+        <w:rPr>
+          <w:lang w:val="en-CA"/>
+        </w:rPr>
+        <w:t>onDraw</w:t>
+      </w:r>
+      <w:proofErr w:type="spellEnd"/>
+      <w:r>
+        <w:rPr>
+          <w:lang w:val="en-CA"/>
+        </w:rPr>
+        <w:t>(</w:t>
+      </w:r>
+      <w:proofErr w:type="gramEnd"/>
+      <w:r>
+        <w:rPr>
+          <w:lang w:val="en-CA"/>
+        </w:rPr>
+        <w:t xml:space="preserve">) as much as it can, which allows the class to draw each object to the screen. The rate at which </w:t>
+      </w:r>
+      <w:proofErr w:type="spellStart"/>
+      <w:proofErr w:type="gramStart"/>
+      <w:r>
+        <w:rPr>
+          <w:lang w:val="en-CA"/>
+        </w:rPr>
+        <w:t>onDraw</w:t>
+      </w:r>
+      <w:proofErr w:type="spellEnd"/>
+      <w:r>
+        <w:rPr>
+          <w:lang w:val="en-CA"/>
+        </w:rPr>
+        <w:t>(</w:t>
+      </w:r>
+      <w:proofErr w:type="gramEnd"/>
+      <w:r>
+        <w:rPr>
+          <w:lang w:val="en-CA"/>
+        </w:rPr>
+        <w:t xml:space="preserve">) is called can vary based on the device specifications; some devices will call </w:t>
+      </w:r>
+      <w:proofErr w:type="spellStart"/>
+      <w:r>
+        <w:rPr>
+          <w:lang w:val="en-CA"/>
+        </w:rPr>
+        <w:t>onDraw</w:t>
+      </w:r>
+      <w:proofErr w:type="spellEnd"/>
+      <w:r>
+        <w:rPr>
+          <w:lang w:val="en-CA"/>
+        </w:rPr>
+        <w:t xml:space="preserve">() much faster than other devices. This can result in the game providing slight differences in the form of the enemy’s velocity as it progresses </w:t>
+      </w:r>
+      <w:r>
+        <w:rPr>
+          <w:lang w:val="en-CA"/>
+        </w:rPr>
         <w:lastRenderedPageBreak/>
-        <w:t>Difference in platforms</w:t>
+        <w:t>toward the tower.</w:t>
+      </w:r>
+      <w:r>
+        <w:rPr>
+          <w:lang w:val="en-CA"/>
+        </w:rPr>
+        <w:t xml:space="preserve"> A possible solution to this issue is to limit the calls of </w:t>
+      </w:r>
+      <w:proofErr w:type="spellStart"/>
+      <w:proofErr w:type="gramStart"/>
+      <w:r>
+        <w:rPr>
+          <w:lang w:val="en-CA"/>
+        </w:rPr>
+        <w:t>onDraw</w:t>
+      </w:r>
+      <w:proofErr w:type="spellEnd"/>
+      <w:r>
+        <w:rPr>
+          <w:lang w:val="en-CA"/>
+        </w:rPr>
+        <w:t>(</w:t>
+      </w:r>
+      <w:proofErr w:type="gramEnd"/>
+      <w:r>
+        <w:rPr>
+          <w:lang w:val="en-CA"/>
+        </w:rPr>
+        <w:t xml:space="preserve">) to a minimum. Equivalently, this will lock the frame rate of the graphics for “Calculot” </w:t>
+      </w:r>
+      <w:r>
+        <w:rPr>
+          <w:lang w:val="en-CA"/>
+        </w:rPr>
+        <w:t>However, this reduces efficiency further and older devices will be impacted more heavily than the benefit for newer devices. The development design focuses on simpler game design and the development team decided to broaden</w:t>
+      </w:r>
+      <w:r>
+        <w:rPr>
+          <w:lang w:val="en-CA"/>
+        </w:rPr>
+        <w:t xml:space="preserve"> the range of</w:t>
+      </w:r>
+      <w:r>
+        <w:rPr>
+          <w:lang w:val="en-CA"/>
+        </w:rPr>
+        <w:t xml:space="preserve"> compatible devices</w:t>
+      </w:r>
+      <w:r>
+        <w:rPr>
+          <w:lang w:val="en-CA"/>
+        </w:rPr>
+        <w:t xml:space="preserve"> that “Calculot” can support</w:t>
+      </w:r>
+      <w:r>
+        <w:rPr>
+          <w:lang w:val="en-CA"/>
+        </w:rPr>
+        <w:t>.</w:t>
       </w:r>
     </w:p>
     <w:p>
       <w:pPr>
         <w:ind w:left="284"/>
-        <w:rPr>
-          <w:lang w:val="en-CA"/>
-        </w:rPr>
-      </w:pPr>
-      <w:r>
-        <w:rPr>
-          <w:lang w:val="en-CA"/>
-        </w:rPr>
-        <w:tab/>
-      </w:r>
-      <w:r>
-        <w:rPr>
-          <w:lang w:val="en-CA"/>
-        </w:rPr>
-        <w:t>The smartphone advancements in the past decade have advanced substantially. With new graphics and computer hardware becoming faster and faster, the experience of different applications can change dramatically, when comparing two extremes. The same reasoning can also apply to “Calculot.” The way that the</w:t>
-      </w:r>
-      <w:r>
-        <w:rPr>
-          <w:lang w:val="en-CA"/>
-        </w:rPr>
-        <w:t xml:space="preserve"> integrated</w:t>
-      </w:r>
-      <w:r>
-        <w:rPr>
-          <w:lang w:val="en-CA"/>
-        </w:rPr>
-        <w:t xml:space="preserve"> android Canvas class [4] o</w:t>
-      </w:r>
-      <w:r>
-        <w:rPr>
-          <w:lang w:val="en-CA"/>
-        </w:rPr>
-        <w:t xml:space="preserve">perates is that </w:t>
-      </w:r>
-      <w:r>
-        <w:rPr>
-          <w:lang w:val="en-CA"/>
-        </w:rPr>
-        <w:t>the class calls the method onDraw() as much as it can, which allows the class to draw each object to the screen. The rate at which onDraw() is called can vary based on the device specifications; some devices will call onDraw() much faster than other devices. This can result in the game providing slight differences in the form of the enemy’s velocity as it progresses toward the tower.</w:t>
-      </w:r>
-      <w:r>
-        <w:rPr>
-          <w:lang w:val="en-CA"/>
-        </w:rPr>
-        <w:t xml:space="preserve"> A possible solution to this issue is to limit the calls of onDraw() to a minimum. Equivalently, this will lock the frame rate of the graphics for “Calculot” </w:t>
-      </w:r>
-      <w:r>
-        <w:rPr>
-          <w:lang w:val="en-CA"/>
-        </w:rPr>
-        <w:t>However, this reduces efficiency further and older devices will be impacted more heavily than the benefit for newer devices. The development design focuses on simpler game design and the development team decided to broaden</w:t>
-      </w:r>
-      <w:r>
-        <w:rPr>
-          <w:lang w:val="en-CA"/>
-        </w:rPr>
-        <w:t xml:space="preserve"> the range of</w:t>
-      </w:r>
-      <w:r>
-        <w:rPr>
-          <w:lang w:val="en-CA"/>
-        </w:rPr>
-        <w:t xml:space="preserve"> compatible devices</w:t>
-      </w:r>
-      <w:r>
-        <w:rPr>
-          <w:lang w:val="en-CA"/>
-        </w:rPr>
-        <w:t xml:space="preserve"> that “Calculot” can support</w:t>
-      </w:r>
-      <w:r>
-        <w:rPr>
-          <w:lang w:val="en-CA"/>
-        </w:rPr>
-        <w:t>.</w:t>
-      </w:r>
+        <w:jc w:val="both"/>
+        <w:rPr>
+          <w:lang w:val="en-CA"/>
+        </w:rPr>
+      </w:pPr>
     </w:p>
     <w:p>
       <w:pPr>
         <w:ind w:left="284"/>
-        <w:rPr>
-          <w:lang w:val="en-CA"/>
-        </w:rPr>
-      </w:pPr>
-    </w:p>
-    <w:p>
-      <w:pPr>
-        <w:ind w:left="284"/>
+        <w:jc w:val="both"/>
         <w:rPr>
           <w:lang w:val="en-CA"/>
         </w:rPr>
@@ -2224,7 +2659,21 @@
         <w:rPr>
           <w:lang w:val="en-CA"/>
         </w:rPr>
-        <w:t xml:space="preserve">.” More specifically, the sizes of each game object differed in size for different screen resolutions and the velocity of the monster was also impacted by screen resolution for “the Defense of Calculot.” Both of these issues were solved through scaling bitmaps and using mathematics to place and move each object based on the screen resolution. </w:t>
+        <w:t xml:space="preserve">.” More specifically, the sizes of each game object differed in size for different screen resolutions and the velocity of the monster was also impacted by screen resolution for “the Defense of Calculot.” </w:t>
+      </w:r>
+      <w:proofErr w:type="gramStart"/>
+      <w:r>
+        <w:rPr>
+          <w:lang w:val="en-CA"/>
+        </w:rPr>
+        <w:t>Both of these</w:t>
+      </w:r>
+      <w:proofErr w:type="gramEnd"/>
+      <w:r>
+        <w:rPr>
+          <w:lang w:val="en-CA"/>
+        </w:rPr>
+        <w:t xml:space="preserve"> issues were solved through scaling bitmaps and using mathematics to place and move each object based on the screen resolution. </w:t>
       </w:r>
       <w:r>
         <w:rPr>
@@ -2261,21 +2710,7 @@
               <w:rFonts w:ascii="Cambria Math" w:hAnsi="Cambria Math"/>
               <w:lang w:val="en-CA"/>
             </w:rPr>
-            <m:t>scaled</m:t>
-          </m:r>
-          <m:r>
-            <w:rPr>
-              <w:rFonts w:ascii="Cambria Math" w:hAnsi="Cambria Math"/>
-              <w:lang w:val="en-CA"/>
-            </w:rPr>
-            <m:t xml:space="preserve"> dimension</m:t>
-          </m:r>
-          <m:r>
-            <w:rPr>
-              <w:rFonts w:ascii="Cambria Math" w:hAnsi="Cambria Math"/>
-              <w:lang w:val="en-CA"/>
-            </w:rPr>
-            <m:t xml:space="preserve"> of object=</m:t>
+            <m:t>scaled dimension of object=</m:t>
           </m:r>
           <m:d>
             <m:dPr>
@@ -2320,14 +2755,7 @@
             <w:rFonts w:ascii="Cambria Math" w:hAnsi="Cambria Math"/>
             <w:lang w:val="en-CA"/>
           </w:rPr>
-          <m:t xml:space="preserve"> object</m:t>
-        </m:r>
-        <m:r>
-          <w:rPr>
-            <w:rFonts w:ascii="Cambria Math" w:hAnsi="Cambria Math"/>
-            <w:lang w:val="en-CA"/>
-          </w:rPr>
-          <m:t>)</m:t>
+          <m:t xml:space="preserve"> object)</m:t>
         </m:r>
       </m:oMath>
       <w:r>
@@ -2348,6 +2776,7 @@
     <w:p>
       <w:pPr>
         <w:ind w:firstLine="284"/>
+        <w:jc w:val="both"/>
         <w:rPr>
           <w:lang w:val="en-CA"/>
         </w:rPr>
@@ -2359,8 +2788,15 @@
         <w:t>Where the dimension of the object was the height and width, separately. The reasonable % of screen was achieved through trial and error, where the graphics were drawn on one mobile device and tested for a plethora of other devices.</w:t>
       </w:r>
     </w:p>
-    <w:p/>
-    <w:p>
+    <w:p>
+      <w:pPr>
+        <w:jc w:val="both"/>
+      </w:pPr>
+    </w:p>
+    <w:p>
+      <w:pPr>
+        <w:jc w:val="both"/>
+      </w:pPr>
       <w:r>
         <w:tab/>
         <w:t xml:space="preserve">In conclusion, the experience of “Calculot” can vary depending on each device, as varying devices have different screen resolution, CPU speed and other hardware. The development team behind “Calculot” attempted to </w:t>
@@ -2375,13 +2811,22 @@
         <w:t>d methods in t</w:t>
       </w:r>
       <w:r>
-        <w:t xml:space="preserve">he </w:t>
-      </w:r>
-      <w:r>
-        <w:t>application and as a result, provided somewhat comparable results across a range of devices.</w:t>
-      </w:r>
-    </w:p>
-    <w:p/>
+        <w:t xml:space="preserve">he application and </w:t>
+      </w:r>
+      <w:proofErr w:type="gramStart"/>
+      <w:r>
+        <w:t>as a result</w:t>
+      </w:r>
+      <w:proofErr w:type="gramEnd"/>
+      <w:r>
+        <w:t>, provided somewhat comparable results across a range of devices.</w:t>
+      </w:r>
+    </w:p>
+    <w:p>
+      <w:pPr>
+        <w:jc w:val="both"/>
+      </w:pPr>
+    </w:p>
     <w:p>
       <w:pPr>
         <w:pStyle w:val="Heading2"/>
@@ -2397,6 +2842,9 @@
       </w:r>
     </w:p>
     <w:p>
+      <w:pPr>
+        <w:jc w:val="both"/>
+      </w:pPr>
       <w:r>
         <w:rPr>
           <w:lang w:val="en-CA"/>
@@ -2430,11 +2878,13 @@
           <w:ilvl w:val="0"/>
           <w:numId w:val="0"/>
         </w:numPr>
+        <w:jc w:val="both"/>
       </w:pPr>
     </w:p>
     <w:p>
       <w:pPr>
         <w:ind w:firstLine="284"/>
+        <w:jc w:val="both"/>
       </w:pPr>
       <w:r>
         <w:t>There are also other limitations that is a result of this straightforward design. As mentioned previously,</w:t>
@@ -2452,11 +2902,13 @@
     <w:p>
       <w:pPr>
         <w:ind w:firstLine="284"/>
+        <w:jc w:val="both"/>
       </w:pPr>
     </w:p>
     <w:p>
       <w:pPr>
         <w:ind w:firstLine="284"/>
+        <w:jc w:val="both"/>
       </w:pPr>
       <w:r>
         <w:t xml:space="preserve">Another example </w:t>
@@ -2486,22 +2938,46 @@
     <w:p>
       <w:pPr>
         <w:ind w:firstLine="284"/>
+        <w:jc w:val="both"/>
       </w:pPr>
     </w:p>
     <w:p>
       <w:pPr>
         <w:ind w:firstLine="284"/>
-      </w:pPr>
-      <w:r>
-        <w:t>Lastly, the incorporated Canvas class that “Calculot” uses operates in a simple manner. When the onDraw() is called, it simply displays all of the objects at given coordinates and sizes. A much more effective way of providing graphics for “Calculot” is to use an integrated game engine, such as unity. However, due to the unfamiliarity with these alternative methods, “Calculot” had to be programmed using the OpenGL Canvas class for its simplicity.</w:t>
+        <w:jc w:val="both"/>
+      </w:pPr>
+      <w:r>
+        <w:t xml:space="preserve">Lastly, the incorporated Canvas class that “Calculot” uses operates in a simple manner. When the </w:t>
+      </w:r>
+      <w:proofErr w:type="spellStart"/>
+      <w:proofErr w:type="gramStart"/>
+      <w:r>
+        <w:t>onDraw</w:t>
+      </w:r>
+      <w:proofErr w:type="spellEnd"/>
+      <w:r>
+        <w:t>(</w:t>
+      </w:r>
+      <w:proofErr w:type="gramEnd"/>
+      <w:r>
+        <w:t>) is called, it simply displays all of the objects at given coordinates and sizes. A much more effective way of providing graphics for “Calculot” is to use an integrated game engine, such as unity. However, due to the unfamiliarity with these alternative methods, “Calculot” had to be programmed using the OpenGL Canvas class for its simplicity.</w:t>
       </w:r>
     </w:p>
     <w:p>
       <w:pPr>
         <w:ind w:firstLine="284"/>
-      </w:pPr>
-      <w:r>
-        <w:t xml:space="preserve"> Though there are many constraints to the simplicity in design, it also provides many benefits. It helps to gauge all of the advantages and disadvantages to decide which method will deliver the best experience to a broad range of users.</w:t>
+        <w:jc w:val="both"/>
+      </w:pPr>
+      <w:r>
+        <w:t xml:space="preserve"> Though there are many constraints to the simplicity in design, it also provides many benefits. It helps to gauge </w:t>
+      </w:r>
+      <w:proofErr w:type="gramStart"/>
+      <w:r>
+        <w:t>all of</w:t>
+      </w:r>
+      <w:proofErr w:type="gramEnd"/>
+      <w:r>
+        <w:t xml:space="preserve"> the advantages and disadvantages to decide which method will deliver the best experience to a broad range of users.</w:t>
       </w:r>
     </w:p>
     <w:p>
@@ -2515,7 +2991,6 @@
         <w:rPr>
           <w:highlight w:val="yellow"/>
         </w:rPr>
-        <w:lastRenderedPageBreak/>
         <w:t>&lt; insert segment here &gt;</w:t>
       </w:r>
     </w:p>
@@ -2619,8 +3094,6 @@
           <w:t>https://www.mathjax.org/</w:t>
         </w:r>
       </w:hyperlink>
-      <w:bookmarkStart w:id="1" w:name="_GoBack"/>
-      <w:bookmarkEnd w:id="1"/>
     </w:p>
     <w:p>
       <w:pPr>
@@ -2653,7 +3126,21 @@
             <w:rStyle w:val="Hyperlink"/>
             <w:rFonts w:ascii="TimesNewRomanPS-ItalicMT" w:hAnsi="TimesNewRomanPS-ItalicMT" w:cs="TimesNewRomanPS-ItalicMT"/>
           </w:rPr>
-          <w:t>https://github.com/Khan/KaTeX</w:t>
+          <w:t>https://github.com/Khan/K</w:t>
+        </w:r>
+        <w:r>
+          <w:rPr>
+            <w:rStyle w:val="Hyperlink"/>
+            <w:rFonts w:ascii="TimesNewRomanPS-ItalicMT" w:hAnsi="TimesNewRomanPS-ItalicMT" w:cs="TimesNewRomanPS-ItalicMT"/>
+          </w:rPr>
+          <w:t>a</w:t>
+        </w:r>
+        <w:r>
+          <w:rPr>
+            <w:rStyle w:val="Hyperlink"/>
+            <w:rFonts w:ascii="TimesNewRomanPS-ItalicMT" w:hAnsi="TimesNewRomanPS-ItalicMT" w:cs="TimesNewRomanPS-ItalicMT"/>
+          </w:rPr>
+          <w:t>TeX</w:t>
         </w:r>
       </w:hyperlink>
     </w:p>
@@ -2677,6 +3164,7 @@
           <w:rFonts w:ascii="TimesNewRomanPS-ItalicMT" w:hAnsi="TimesNewRomanPS-ItalicMT" w:cs="TimesNewRomanPS-ItalicMT"/>
           <w:iCs/>
         </w:rPr>
+        <w:lastRenderedPageBreak/>
         <w:t xml:space="preserve">[4] </w:t>
       </w:r>
       <w:hyperlink r:id="rId11" w:history="1">
@@ -2698,20 +3186,74 @@
       </w:pPr>
     </w:p>
     <w:p>
-      <w:r>
+      <w:pPr>
         <w:rPr>
           <w:rFonts w:ascii="TimesNewRomanPS-ItalicMT" w:hAnsi="TimesNewRomanPS-ItalicMT" w:cs="TimesNewRomanPS-ItalicMT"/>
           <w:iCs/>
         </w:rPr>
-        <w:t xml:space="preserve">[5] </w:t>
-      </w:r>
+      </w:pPr>
       <w:r>
         <w:rPr>
           <w:rFonts w:ascii="TimesNewRomanPS-ItalicMT" w:hAnsi="TimesNewRomanPS-ItalicMT" w:cs="TimesNewRomanPS-ItalicMT"/>
           <w:iCs/>
         </w:rPr>
-        <w:t>https://www.sqlite.org/</w:t>
-      </w:r>
+        <w:t xml:space="preserve">[5] </w:t>
+      </w:r>
+      <w:hyperlink r:id="rId12" w:history="1">
+        <w:r>
+          <w:rPr>
+            <w:rStyle w:val="Hyperlink"/>
+            <w:rFonts w:ascii="TimesNewRomanPS-ItalicMT" w:hAnsi="TimesNewRomanPS-ItalicMT" w:cs="TimesNewRomanPS-ItalicMT"/>
+          </w:rPr>
+          <w:t>https://www.sqlite.org/</w:t>
+        </w:r>
+      </w:hyperlink>
+    </w:p>
+    <w:p>
+      <w:pPr>
+        <w:rPr>
+          <w:rFonts w:ascii="TimesNewRomanPS-ItalicMT" w:hAnsi="TimesNewRomanPS-ItalicMT" w:cs="TimesNewRomanPS-ItalicMT"/>
+          <w:iCs/>
+        </w:rPr>
+      </w:pPr>
+    </w:p>
+    <w:p>
+      <w:pPr>
+        <w:rPr>
+          <w:rFonts w:ascii="TimesNewRomanPS-ItalicMT" w:hAnsi="TimesNewRomanPS-ItalicMT" w:cs="TimesNewRomanPS-ItalicMT"/>
+          <w:iCs/>
+        </w:rPr>
+      </w:pPr>
+      <w:r>
+        <w:rPr>
+          <w:rFonts w:ascii="TimesNewRomanPS-ItalicMT" w:hAnsi="TimesNewRomanPS-ItalicMT" w:cs="TimesNewRomanPS-ItalicMT"/>
+          <w:iCs/>
+        </w:rPr>
+        <w:t>[6]</w:t>
+      </w:r>
+      <w:r>
+        <w:t xml:space="preserve"> </w:t>
+      </w:r>
+      <w:hyperlink r:id="rId13" w:history="1">
+        <w:r>
+          <w:rPr>
+            <w:rStyle w:val="Hyperlink"/>
+            <w:rFonts w:ascii="TimesNewRomanPS-ItalicMT" w:hAnsi="TimesNewRomanPS-ItalicMT" w:cs="TimesNewRomanPS-ItalicMT"/>
+          </w:rPr>
+          <w:t>https://developer.android.com/training/basics/data-storage/databases.html</w:t>
+        </w:r>
+      </w:hyperlink>
+    </w:p>
+    <w:p/>
+    <w:p>
+      <w:r>
+        <w:t xml:space="preserve">[7] </w:t>
+      </w:r>
+      <w:r>
+        <w:t>https://developer.android.com/reference/android/content/SharedPreferences.html</w:t>
+      </w:r>
+      <w:bookmarkStart w:id="1" w:name="_GoBack"/>
+      <w:bookmarkEnd w:id="1"/>
     </w:p>
     <w:sectPr>
       <w:type w:val="continuous"/>
@@ -2725,7 +3267,7 @@
 </file>
 
 <file path=word/endnotes.xml><?xml version="1.0" encoding="utf-8"?>
-<w:endnotes xmlns:wpc="http://schemas.microsoft.com/office/word/2010/wordprocessingCanvas" xmlns:cx="http://schemas.microsoft.com/office/drawing/2014/chartex" xmlns:cx1="http://schemas.microsoft.com/office/drawing/2015/9/8/chartex" xmlns:cx2="http://schemas.microsoft.com/office/drawing/2015/10/21/chartex" xmlns:cx3="http://schemas.microsoft.com/office/drawing/2016/5/9/chartex" xmlns:cx4="http://schemas.microsoft.com/office/drawing/2016/5/10/chartex" xmlns:cx5="http://schemas.microsoft.com/office/drawing/2016/5/11/chartex" xmlns:cx6="http://schemas.microsoft.com/office/drawing/2016/5/12/chartex" xmlns:cx7="http://schemas.microsoft.com/office/drawing/2016/5/13/chartex" xmlns:cx8="http://schemas.microsoft.com/office/drawing/2016/5/14/chartex" xmlns:mc="http://schemas.openxmlformats.org/markup-compatibility/2006" xmlns:o="urn:schemas-microsoft-com:office:office" xmlns:r="http://schemas.openxmlformats.org/officeDocument/2006/relationships" xmlns:m="http://schemas.openxmlformats.org/officeDocument/2006/math" xmlns:v="urn:schemas-microsoft-com:vml" xmlns:wp14="http://schemas.microsoft.com/office/word/2010/wordprocessingDrawing" xmlns:wp="http://schemas.openxmlformats.org/drawingml/2006/wordprocessingDrawing" xmlns:w10="urn:schemas-microsoft-com:office:word" xmlns:w="http://schemas.openxmlformats.org/wordprocessingml/2006/main" xmlns:w14="http://schemas.microsoft.com/office/word/2010/wordml" xmlns:w15="http://schemas.microsoft.com/office/word/2012/wordml" xmlns:w16se="http://schemas.microsoft.com/office/word/2015/wordml/symex" xmlns:wpg="http://schemas.microsoft.com/office/word/2010/wordprocessingGroup" xmlns:wpi="http://schemas.microsoft.com/office/word/2010/wordprocessingInk" xmlns:wne="http://schemas.microsoft.com/office/word/2006/wordml" xmlns:wps="http://schemas.microsoft.com/office/word/2010/wordprocessingShape" mc:Ignorable="w14 w15 w16se wp14">
+<w:endnotes xmlns:wpc="http://schemas.microsoft.com/office/word/2010/wordprocessingCanvas" xmlns:cx="http://schemas.microsoft.com/office/drawing/2014/chartex" xmlns:cx1="http://schemas.microsoft.com/office/drawing/2015/9/8/chartex" xmlns:cx2="http://schemas.microsoft.com/office/drawing/2015/10/21/chartex" xmlns:cx3="http://schemas.microsoft.com/office/drawing/2016/5/9/chartex" xmlns:cx4="http://schemas.microsoft.com/office/drawing/2016/5/10/chartex" xmlns:cx5="http://schemas.microsoft.com/office/drawing/2016/5/11/chartex" xmlns:mc="http://schemas.openxmlformats.org/markup-compatibility/2006" xmlns:o="urn:schemas-microsoft-com:office:office" xmlns:r="http://schemas.openxmlformats.org/officeDocument/2006/relationships" xmlns:m="http://schemas.openxmlformats.org/officeDocument/2006/math" xmlns:v="urn:schemas-microsoft-com:vml" xmlns:wp14="http://schemas.microsoft.com/office/word/2010/wordprocessingDrawing" xmlns:wp="http://schemas.openxmlformats.org/drawingml/2006/wordprocessingDrawing" xmlns:w10="urn:schemas-microsoft-com:office:word" xmlns:w="http://schemas.openxmlformats.org/wordprocessingml/2006/main" xmlns:w14="http://schemas.microsoft.com/office/word/2010/wordml" xmlns:w15="http://schemas.microsoft.com/office/word/2012/wordml" xmlns:w16se="http://schemas.microsoft.com/office/word/2015/wordml/symex" xmlns:wpg="http://schemas.microsoft.com/office/word/2010/wordprocessingGroup" xmlns:wpi="http://schemas.microsoft.com/office/word/2010/wordprocessingInk" xmlns:wne="http://schemas.microsoft.com/office/word/2006/wordml" xmlns:wps="http://schemas.microsoft.com/office/word/2010/wordprocessingShape" mc:Ignorable="w14 w15 w16se wp14">
   <w:endnote w:type="separator" w:id="-1">
     <w:p>
       <w:r>
@@ -2744,7 +3286,7 @@
 </file>
 
 <file path=word/footnotes.xml><?xml version="1.0" encoding="utf-8"?>
-<w:footnotes xmlns:wpc="http://schemas.microsoft.com/office/word/2010/wordprocessingCanvas" xmlns:cx="http://schemas.microsoft.com/office/drawing/2014/chartex" xmlns:cx1="http://schemas.microsoft.com/office/drawing/2015/9/8/chartex" xmlns:cx2="http://schemas.microsoft.com/office/drawing/2015/10/21/chartex" xmlns:cx3="http://schemas.microsoft.com/office/drawing/2016/5/9/chartex" xmlns:cx4="http://schemas.microsoft.com/office/drawing/2016/5/10/chartex" xmlns:cx5="http://schemas.microsoft.com/office/drawing/2016/5/11/chartex" xmlns:cx6="http://schemas.microsoft.com/office/drawing/2016/5/12/chartex" xmlns:cx7="http://schemas.microsoft.com/office/drawing/2016/5/13/chartex" xmlns:cx8="http://schemas.microsoft.com/office/drawing/2016/5/14/chartex" xmlns:mc="http://schemas.openxmlformats.org/markup-compatibility/2006" xmlns:o="urn:schemas-microsoft-com:office:office" xmlns:r="http://schemas.openxmlformats.org/officeDocument/2006/relationships" xmlns:m="http://schemas.openxmlformats.org/officeDocument/2006/math" xmlns:v="urn:schemas-microsoft-com:vml" xmlns:wp14="http://schemas.microsoft.com/office/word/2010/wordprocessingDrawing" xmlns:wp="http://schemas.openxmlformats.org/drawingml/2006/wordprocessingDrawing" xmlns:w10="urn:schemas-microsoft-com:office:word" xmlns:w="http://schemas.openxmlformats.org/wordprocessingml/2006/main" xmlns:w14="http://schemas.microsoft.com/office/word/2010/wordml" xmlns:w15="http://schemas.microsoft.com/office/word/2012/wordml" xmlns:w16se="http://schemas.microsoft.com/office/word/2015/wordml/symex" xmlns:wpg="http://schemas.microsoft.com/office/word/2010/wordprocessingGroup" xmlns:wpi="http://schemas.microsoft.com/office/word/2010/wordprocessingInk" xmlns:wne="http://schemas.microsoft.com/office/word/2006/wordml" xmlns:wps="http://schemas.microsoft.com/office/word/2010/wordprocessingShape" mc:Ignorable="w14 w15 w16se wp14">
+<w:footnotes xmlns:wpc="http://schemas.microsoft.com/office/word/2010/wordprocessingCanvas" xmlns:cx="http://schemas.microsoft.com/office/drawing/2014/chartex" xmlns:cx1="http://schemas.microsoft.com/office/drawing/2015/9/8/chartex" xmlns:cx2="http://schemas.microsoft.com/office/drawing/2015/10/21/chartex" xmlns:cx3="http://schemas.microsoft.com/office/drawing/2016/5/9/chartex" xmlns:cx4="http://schemas.microsoft.com/office/drawing/2016/5/10/chartex" xmlns:cx5="http://schemas.microsoft.com/office/drawing/2016/5/11/chartex" xmlns:mc="http://schemas.openxmlformats.org/markup-compatibility/2006" xmlns:o="urn:schemas-microsoft-com:office:office" xmlns:r="http://schemas.openxmlformats.org/officeDocument/2006/relationships" xmlns:m="http://schemas.openxmlformats.org/officeDocument/2006/math" xmlns:v="urn:schemas-microsoft-com:vml" xmlns:wp14="http://schemas.microsoft.com/office/word/2010/wordprocessingDrawing" xmlns:wp="http://schemas.openxmlformats.org/drawingml/2006/wordprocessingDrawing" xmlns:w10="urn:schemas-microsoft-com:office:word" xmlns:w="http://schemas.openxmlformats.org/wordprocessingml/2006/main" xmlns:w14="http://schemas.microsoft.com/office/word/2010/wordml" xmlns:w15="http://schemas.microsoft.com/office/word/2012/wordml" xmlns:w16se="http://schemas.microsoft.com/office/word/2015/wordml/symex" xmlns:wpg="http://schemas.microsoft.com/office/word/2010/wordprocessingGroup" xmlns:wpi="http://schemas.microsoft.com/office/word/2010/wordprocessingInk" xmlns:wne="http://schemas.microsoft.com/office/word/2006/wordml" xmlns:wps="http://schemas.microsoft.com/office/word/2010/wordprocessingShape" mc:Ignorable="w14 w15 w16se wp14">
   <w:footnote w:type="separator" w:id="-1">
     <w:p>
       <w:r>
@@ -2776,7 +3318,7 @@
 </file>
 
 <file path=word/numbering.xml><?xml version="1.0" encoding="utf-8"?>
-<w:numbering xmlns:wpc="http://schemas.microsoft.com/office/word/2010/wordprocessingCanvas" xmlns:cx="http://schemas.microsoft.com/office/drawing/2014/chartex" xmlns:cx1="http://schemas.microsoft.com/office/drawing/2015/9/8/chartex" xmlns:cx2="http://schemas.microsoft.com/office/drawing/2015/10/21/chartex" xmlns:cx3="http://schemas.microsoft.com/office/drawing/2016/5/9/chartex" xmlns:cx4="http://schemas.microsoft.com/office/drawing/2016/5/10/chartex" xmlns:cx5="http://schemas.microsoft.com/office/drawing/2016/5/11/chartex" xmlns:cx6="http://schemas.microsoft.com/office/drawing/2016/5/12/chartex" xmlns:cx7="http://schemas.microsoft.com/office/drawing/2016/5/13/chartex" xmlns:cx8="http://schemas.microsoft.com/office/drawing/2016/5/14/chartex" xmlns:mc="http://schemas.openxmlformats.org/markup-compatibility/2006" xmlns:o="urn:schemas-microsoft-com:office:office" xmlns:r="http://schemas.openxmlformats.org/officeDocument/2006/relationships" xmlns:m="http://schemas.openxmlformats.org/officeDocument/2006/math" xmlns:v="urn:schemas-microsoft-com:vml" xmlns:wp14="http://schemas.microsoft.com/office/word/2010/wordprocessingDrawing" xmlns:wp="http://schemas.openxmlformats.org/drawingml/2006/wordprocessingDrawing" xmlns:w10="urn:schemas-microsoft-com:office:word" xmlns:w="http://schemas.openxmlformats.org/wordprocessingml/2006/main" xmlns:w14="http://schemas.microsoft.com/office/word/2010/wordml" xmlns:w15="http://schemas.microsoft.com/office/word/2012/wordml" xmlns:w16se="http://schemas.microsoft.com/office/word/2015/wordml/symex" xmlns:wpg="http://schemas.microsoft.com/office/word/2010/wordprocessingGroup" xmlns:wpi="http://schemas.microsoft.com/office/word/2010/wordprocessingInk" xmlns:wne="http://schemas.microsoft.com/office/word/2006/wordml" xmlns:wps="http://schemas.microsoft.com/office/word/2010/wordprocessingShape" mc:Ignorable="w14 w15 w16se wp14">
+<w:numbering xmlns:wpc="http://schemas.microsoft.com/office/word/2010/wordprocessingCanvas" xmlns:cx="http://schemas.microsoft.com/office/drawing/2014/chartex" xmlns:cx1="http://schemas.microsoft.com/office/drawing/2015/9/8/chartex" xmlns:cx2="http://schemas.microsoft.com/office/drawing/2015/10/21/chartex" xmlns:cx3="http://schemas.microsoft.com/office/drawing/2016/5/9/chartex" xmlns:cx4="http://schemas.microsoft.com/office/drawing/2016/5/10/chartex" xmlns:cx5="http://schemas.microsoft.com/office/drawing/2016/5/11/chartex" xmlns:mc="http://schemas.openxmlformats.org/markup-compatibility/2006" xmlns:o="urn:schemas-microsoft-com:office:office" xmlns:r="http://schemas.openxmlformats.org/officeDocument/2006/relationships" xmlns:m="http://schemas.openxmlformats.org/officeDocument/2006/math" xmlns:v="urn:schemas-microsoft-com:vml" xmlns:wp14="http://schemas.microsoft.com/office/word/2010/wordprocessingDrawing" xmlns:wp="http://schemas.openxmlformats.org/drawingml/2006/wordprocessingDrawing" xmlns:w10="urn:schemas-microsoft-com:office:word" xmlns:w="http://schemas.openxmlformats.org/wordprocessingml/2006/main" xmlns:w14="http://schemas.microsoft.com/office/word/2010/wordml" xmlns:w15="http://schemas.microsoft.com/office/word/2012/wordml" xmlns:w16se="http://schemas.microsoft.com/office/word/2015/wordml/symex" xmlns:wpg="http://schemas.microsoft.com/office/word/2010/wordprocessingGroup" xmlns:wpi="http://schemas.microsoft.com/office/word/2010/wordprocessingInk" xmlns:wne="http://schemas.microsoft.com/office/word/2006/wordml" xmlns:wps="http://schemas.microsoft.com/office/word/2010/wordprocessingShape" mc:Ignorable="w14 w15 w16se wp14">
   <w:abstractNum w:abstractNumId="0" w15:restartNumberingAfterBreak="0">
     <w:nsid w:val="FFFFFFFB"/>
     <w:multiLevelType w:val="multilevel"/>
@@ -4880,7 +5422,7 @@
 </file>
 
 <file path=customXml/itemProps1.xml><?xml version="1.0" encoding="utf-8"?>
-<ds:datastoreItem xmlns:ds="http://schemas.openxmlformats.org/officeDocument/2006/customXml" ds:itemID="{8A40A7D8-5761-42C5-98B3-3E0B7D37445B}">
+<ds:datastoreItem xmlns:ds="http://schemas.openxmlformats.org/officeDocument/2006/customXml" ds:itemID="{3B197594-CC18-43A3-8077-1999D84A2387}">
   <ds:schemaRefs>
     <ds:schemaRef ds:uri="http://schemas.openxmlformats.org/officeDocument/2006/bibliography"/>
   </ds:schemaRefs>

</xml_diff>

<commit_message>
Fixed bug where table was in the wrong location in the report
</commit_message>
<xml_diff>
--- a/Project_Folder/group14/app/docs/report.docx
+++ b/Project_Folder/group14/app/docs/report.docx
@@ -1,6 +1,6 @@
 
 <file path=word/document.xml><?xml version="1.0" encoding="utf-8"?>
-<w:document xmlns:wpc="http://schemas.microsoft.com/office/word/2010/wordprocessingCanvas" xmlns:cx="http://schemas.microsoft.com/office/drawing/2014/chartex" xmlns:cx1="http://schemas.microsoft.com/office/drawing/2015/9/8/chartex" xmlns:cx2="http://schemas.microsoft.com/office/drawing/2015/10/21/chartex" xmlns:cx3="http://schemas.microsoft.com/office/drawing/2016/5/9/chartex" xmlns:cx4="http://schemas.microsoft.com/office/drawing/2016/5/10/chartex" xmlns:cx5="http://schemas.microsoft.com/office/drawing/2016/5/11/chartex" xmlns:mc="http://schemas.openxmlformats.org/markup-compatibility/2006" xmlns:o="urn:schemas-microsoft-com:office:office" xmlns:r="http://schemas.openxmlformats.org/officeDocument/2006/relationships" xmlns:m="http://schemas.openxmlformats.org/officeDocument/2006/math" xmlns:v="urn:schemas-microsoft-com:vml" xmlns:wp14="http://schemas.microsoft.com/office/word/2010/wordprocessingDrawing" xmlns:wp="http://schemas.openxmlformats.org/drawingml/2006/wordprocessingDrawing" xmlns:w10="urn:schemas-microsoft-com:office:word" xmlns:w="http://schemas.openxmlformats.org/wordprocessingml/2006/main" xmlns:w14="http://schemas.microsoft.com/office/word/2010/wordml" xmlns:w15="http://schemas.microsoft.com/office/word/2012/wordml" xmlns:w16se="http://schemas.microsoft.com/office/word/2015/wordml/symex" xmlns:wpg="http://schemas.microsoft.com/office/word/2010/wordprocessingGroup" xmlns:wpi="http://schemas.microsoft.com/office/word/2010/wordprocessingInk" xmlns:wne="http://schemas.microsoft.com/office/word/2006/wordml" xmlns:wps="http://schemas.microsoft.com/office/word/2010/wordprocessingShape" mc:Ignorable="w14 w15 w16se wp14">
+<w:document xmlns:wpc="http://schemas.microsoft.com/office/word/2010/wordprocessingCanvas" xmlns:cx="http://schemas.microsoft.com/office/drawing/2014/chartex" xmlns:cx1="http://schemas.microsoft.com/office/drawing/2015/9/8/chartex" xmlns:cx2="http://schemas.microsoft.com/office/drawing/2015/10/21/chartex" xmlns:cx3="http://schemas.microsoft.com/office/drawing/2016/5/9/chartex" xmlns:cx4="http://schemas.microsoft.com/office/drawing/2016/5/10/chartex" xmlns:cx5="http://schemas.microsoft.com/office/drawing/2016/5/11/chartex" xmlns:cx6="http://schemas.microsoft.com/office/drawing/2016/5/12/chartex" xmlns:cx7="http://schemas.microsoft.com/office/drawing/2016/5/13/chartex" xmlns:cx8="http://schemas.microsoft.com/office/drawing/2016/5/14/chartex" xmlns:mc="http://schemas.openxmlformats.org/markup-compatibility/2006" xmlns:o="urn:schemas-microsoft-com:office:office" xmlns:r="http://schemas.openxmlformats.org/officeDocument/2006/relationships" xmlns:m="http://schemas.openxmlformats.org/officeDocument/2006/math" xmlns:v="urn:schemas-microsoft-com:vml" xmlns:wp14="http://schemas.microsoft.com/office/word/2010/wordprocessingDrawing" xmlns:wp="http://schemas.openxmlformats.org/drawingml/2006/wordprocessingDrawing" xmlns:w10="urn:schemas-microsoft-com:office:word" xmlns:w="http://schemas.openxmlformats.org/wordprocessingml/2006/main" xmlns:w14="http://schemas.microsoft.com/office/word/2010/wordml" xmlns:w15="http://schemas.microsoft.com/office/word/2012/wordml" xmlns:w16se="http://schemas.microsoft.com/office/word/2015/wordml/symex" xmlns:wpg="http://schemas.microsoft.com/office/word/2010/wordprocessingGroup" xmlns:wpi="http://schemas.microsoft.com/office/word/2010/wordprocessingInk" xmlns:wne="http://schemas.microsoft.com/office/word/2006/wordml" xmlns:wps="http://schemas.microsoft.com/office/word/2010/wordprocessingShape" mc:Ignorable="w14 w15 w16se wp14">
   <w:body>
     <w:p>
       <w:pPr>
@@ -54,13 +54,8 @@
       </w:r>
       <w:proofErr w:type="spellEnd"/>
       <w:r>
-        <w:t xml:space="preserve">, Ryan Peterson, Jean Pierre </w:t>
-      </w:r>
-      <w:proofErr w:type="spellStart"/>
-      <w:r>
-        <w:t>Acebedo</w:t>
-      </w:r>
-      <w:proofErr w:type="spellEnd"/>
+        <w:t>, Ryan Peterson, Jean Pierre Acebedo</w:t>
+      </w:r>
       <w:r>
         <w:br/>
         <w:t>Simon Fraser University</w:t>
@@ -118,25 +113,20 @@
     <w:p>
       <w:bookmarkStart w:id="0" w:name="PointTmp"/>
     </w:p>
-    <w:bookmarkEnd w:id="0"/>
     <w:p>
       <w:pPr>
         <w:pStyle w:val="Heading1"/>
-        <w:rPr>
-          <w:highlight w:val="yellow"/>
-        </w:rPr>
-      </w:pPr>
-      <w:r>
-        <w:rPr>
-          <w:highlight w:val="yellow"/>
-        </w:rPr>
+      </w:pPr>
+      <w:bookmarkStart w:id="1" w:name="_GoBack"/>
+      <w:bookmarkEnd w:id="0"/>
+      <w:bookmarkEnd w:id="1"/>
+      <w:r>
         <w:t>I</w:t>
       </w:r>
       <w:r>
         <w:rPr>
           <w:sz w:val="16"/>
           <w:szCs w:val="16"/>
-          <w:highlight w:val="yellow"/>
         </w:rPr>
         <w:t>NTRODUCTION</w:t>
       </w:r>
@@ -152,14 +142,8 @@
     <w:p>
       <w:pPr>
         <w:pStyle w:val="Heading1"/>
-        <w:rPr>
-          <w:highlight w:val="yellow"/>
-        </w:rPr>
-      </w:pPr>
-      <w:r>
-        <w:rPr>
-          <w:highlight w:val="yellow"/>
-        </w:rPr>
+      </w:pPr>
+      <w:r>
         <w:t>background</w:t>
       </w:r>
     </w:p>
@@ -829,10 +813,24 @@
         <w:t>Formatting of differentiation question set of “Calculot” in easy difficulty</w:t>
       </w:r>
     </w:p>
+    <w:p>
+      <w:pPr>
+        <w:pBdr>
+          <w:bottom w:val="single" w:sz="4" w:space="1" w:color="auto"/>
+        </w:pBdr>
+        <w:ind w:left="284"/>
+        <w:jc w:val="center"/>
+        <w:rPr>
+          <w:sz w:val="16"/>
+          <w:szCs w:val="16"/>
+          <w:lang w:val="en-CA"/>
+        </w:rPr>
+      </w:pPr>
+    </w:p>
     <w:tbl>
       <w:tblPr>
         <w:tblStyle w:val="TableGrid"/>
-        <w:tblpPr w:leftFromText="180" w:rightFromText="180" w:vertAnchor="text" w:horzAnchor="page" w:tblpX="6361" w:tblpY="94"/>
+        <w:tblpPr w:leftFromText="180" w:rightFromText="180" w:vertAnchor="text" w:horzAnchor="page" w:tblpX="481" w:tblpY="80"/>
         <w:tblW w:w="5218" w:type="dxa"/>
         <w:tblLayout w:type="fixed"/>
         <w:tblLook w:val="04A0" w:firstRow="1" w:lastRow="0" w:firstColumn="1" w:lastColumn="0" w:noHBand="0" w:noVBand="1"/>
@@ -1902,20 +1900,6 @@
     </w:tbl>
     <w:p>
       <w:pPr>
-        <w:pBdr>
-          <w:bottom w:val="single" w:sz="4" w:space="1" w:color="auto"/>
-        </w:pBdr>
-        <w:ind w:left="284"/>
-        <w:jc w:val="center"/>
-        <w:rPr>
-          <w:sz w:val="16"/>
-          <w:szCs w:val="16"/>
-          <w:lang w:val="en-CA"/>
-        </w:rPr>
-      </w:pPr>
-    </w:p>
-    <w:p>
-      <w:pPr>
         <w:ind w:left="284"/>
         <w:rPr>
           <w:lang w:val="en-CA"/>
@@ -1995,27 +1979,13 @@
         <w:rPr>
           <w:lang w:val="en-CA"/>
         </w:rPr>
-        <w:t xml:space="preserve"> had to be limited to simpler questions based on the topics. However, the answer set provided extra difficulty through making the questions somewhat </w:t>
-      </w:r>
-      <w:proofErr w:type="gramStart"/>
-      <w:r>
-        <w:rPr>
-          <w:lang w:val="en-CA"/>
-        </w:rPr>
-        <w:t>sim</w:t>
-      </w:r>
-      <w:r>
-        <w:rPr>
-          <w:lang w:val="en-CA"/>
-        </w:rPr>
-        <w:t>ilar to</w:t>
-      </w:r>
-      <w:proofErr w:type="gramEnd"/>
-      <w:r>
-        <w:rPr>
-          <w:lang w:val="en-CA"/>
-        </w:rPr>
-        <w:t xml:space="preserve"> the solution string.</w:t>
+        <w:t xml:space="preserve"> had to be limited to simpler questions based on the topics. However, the answer set provided extra difficulty through making the questions somewhat sim</w:t>
+      </w:r>
+      <w:r>
+        <w:rPr>
+          <w:lang w:val="en-CA"/>
+        </w:rPr>
+        <w:t>ilar to the solution string.</w:t>
       </w:r>
       <w:r>
         <w:rPr>
@@ -2069,7 +2039,13 @@
         <w:rPr>
           <w:lang w:val="en-CA"/>
         </w:rPr>
-        <w:t xml:space="preserve"> as the objective of the game from a motivational standpoint is to allow the users a platform to display and/or practice their skills in advanced mathematics. Struggling with mental arithmetic should not be the focus of “Calculot” and should be treated as a trivial step to the solution.</w:t>
+        <w:t xml:space="preserve"> as the objective of the game from a motivational standpoint is to allow the users a </w:t>
+      </w:r>
+      <w:r>
+        <w:rPr>
+          <w:lang w:val="en-CA"/>
+        </w:rPr>
+        <w:t>platform to display and/or practice their skills in advanced mathematics. Struggling with mental arithmetic should not be the focus of “Calculot” and should be treated as a trivial step to the solution.</w:t>
       </w:r>
     </w:p>
     <w:p/>
@@ -2153,30 +2129,8 @@
         <w:rPr>
           <w:lang w:val="en-CA"/>
         </w:rPr>
-        <w:t xml:space="preserve"> and HTML math notation using </w:t>
-      </w:r>
-      <w:proofErr w:type="spellStart"/>
-      <w:r>
-        <w:rPr>
-          <w:lang w:val="en-CA"/>
-        </w:rPr>
-        <w:t>MathJax</w:t>
-      </w:r>
-      <w:proofErr w:type="spellEnd"/>
-      <w:r>
-        <w:rPr>
-          <w:lang w:val="en-CA"/>
-        </w:rPr>
-        <w:t xml:space="preserve"> or </w:t>
-      </w:r>
-      <w:proofErr w:type="spellStart"/>
-      <w:r>
-        <w:rPr>
-          <w:lang w:val="en-CA"/>
-        </w:rPr>
-        <w:t>KateX</w:t>
-      </w:r>
-      <w:proofErr w:type="spellEnd"/>
+        <w:t xml:space="preserve"> and HTML math notation using MathJax or KateX</w:t>
+      </w:r>
       <w:r>
         <w:rPr>
           <w:lang w:val="en-CA"/>
@@ -2508,7 +2462,6 @@
         <w:t xml:space="preserve">the class calls the method </w:t>
       </w:r>
       <w:proofErr w:type="spellStart"/>
-      <w:proofErr w:type="gramStart"/>
       <w:r>
         <w:rPr>
           <w:lang w:val="en-CA"/>
@@ -2520,17 +2473,9 @@
         <w:rPr>
           <w:lang w:val="en-CA"/>
         </w:rPr>
-        <w:t>(</w:t>
-      </w:r>
-      <w:proofErr w:type="gramEnd"/>
-      <w:r>
-        <w:rPr>
-          <w:lang w:val="en-CA"/>
-        </w:rPr>
-        <w:t xml:space="preserve">) as much as it can, which allows the class to draw each object to the screen. The rate at which </w:t>
+        <w:t xml:space="preserve">() as much as it can, which allows the class to draw each object to the screen. The rate at which </w:t>
       </w:r>
       <w:proofErr w:type="spellStart"/>
-      <w:proofErr w:type="gramStart"/>
       <w:r>
         <w:rPr>
           <w:lang w:val="en-CA"/>
@@ -2542,14 +2487,7 @@
         <w:rPr>
           <w:lang w:val="en-CA"/>
         </w:rPr>
-        <w:t>(</w:t>
-      </w:r>
-      <w:proofErr w:type="gramEnd"/>
-      <w:r>
-        <w:rPr>
-          <w:lang w:val="en-CA"/>
-        </w:rPr>
-        <w:t xml:space="preserve">) is called can vary based on the device specifications; some devices will call </w:t>
+        <w:t xml:space="preserve">() is called can vary based on the device specifications; some devices will call </w:t>
       </w:r>
       <w:proofErr w:type="spellStart"/>
       <w:r>
@@ -2563,42 +2501,34 @@
         <w:rPr>
           <w:lang w:val="en-CA"/>
         </w:rPr>
-        <w:t xml:space="preserve">() much faster than other devices. This can result in the game providing slight differences in the form of the enemy’s velocity as it progresses </w:t>
+        <w:t>() much faster than other devices. This can result in the game providing slight differences in the form of the enemy’s velocity as it progresses toward the tower.</w:t>
+      </w:r>
+      <w:r>
+        <w:rPr>
+          <w:lang w:val="en-CA"/>
+        </w:rPr>
+        <w:t xml:space="preserve"> A possible solution to this issue is to limit the calls of </w:t>
+      </w:r>
+      <w:proofErr w:type="spellStart"/>
+      <w:r>
+        <w:rPr>
+          <w:lang w:val="en-CA"/>
+        </w:rPr>
+        <w:t>onDraw</w:t>
+      </w:r>
+      <w:proofErr w:type="spellEnd"/>
+      <w:r>
+        <w:rPr>
+          <w:lang w:val="en-CA"/>
+        </w:rPr>
+        <w:t xml:space="preserve">() to a minimum. </w:t>
       </w:r>
       <w:r>
         <w:rPr>
           <w:lang w:val="en-CA"/>
         </w:rPr>
         <w:lastRenderedPageBreak/>
-        <w:t>toward the tower.</w:t>
-      </w:r>
-      <w:r>
-        <w:rPr>
-          <w:lang w:val="en-CA"/>
-        </w:rPr>
-        <w:t xml:space="preserve"> A possible solution to this issue is to limit the calls of </w:t>
-      </w:r>
-      <w:proofErr w:type="spellStart"/>
-      <w:proofErr w:type="gramStart"/>
-      <w:r>
-        <w:rPr>
-          <w:lang w:val="en-CA"/>
-        </w:rPr>
-        <w:t>onDraw</w:t>
-      </w:r>
-      <w:proofErr w:type="spellEnd"/>
-      <w:r>
-        <w:rPr>
-          <w:lang w:val="en-CA"/>
-        </w:rPr>
-        <w:t>(</w:t>
-      </w:r>
-      <w:proofErr w:type="gramEnd"/>
-      <w:r>
-        <w:rPr>
-          <w:lang w:val="en-CA"/>
-        </w:rPr>
-        <w:t xml:space="preserve">) to a minimum. Equivalently, this will lock the frame rate of the graphics for “Calculot” </w:t>
+        <w:t xml:space="preserve">Equivalently, this will lock the frame rate of the graphics for “Calculot” </w:t>
       </w:r>
       <w:r>
         <w:rPr>
@@ -2659,21 +2589,7 @@
         <w:rPr>
           <w:lang w:val="en-CA"/>
         </w:rPr>
-        <w:t xml:space="preserve">.” More specifically, the sizes of each game object differed in size for different screen resolutions and the velocity of the monster was also impacted by screen resolution for “the Defense of Calculot.” </w:t>
-      </w:r>
-      <w:proofErr w:type="gramStart"/>
-      <w:r>
-        <w:rPr>
-          <w:lang w:val="en-CA"/>
-        </w:rPr>
-        <w:t>Both of these</w:t>
-      </w:r>
-      <w:proofErr w:type="gramEnd"/>
-      <w:r>
-        <w:rPr>
-          <w:lang w:val="en-CA"/>
-        </w:rPr>
-        <w:t xml:space="preserve"> issues were solved through scaling bitmaps and using mathematics to place and move each object based on the screen resolution. </w:t>
+        <w:t xml:space="preserve">.” More specifically, the sizes of each game object differed in size for different screen resolutions and the velocity of the monster was also impacted by screen resolution for “the Defense of Calculot.” Both of these issues were solved through scaling bitmaps and using mathematics to place and move each object based on the screen resolution. </w:t>
       </w:r>
       <w:r>
         <w:rPr>
@@ -2811,15 +2727,7 @@
         <w:t>d methods in t</w:t>
       </w:r>
       <w:r>
-        <w:t xml:space="preserve">he application and </w:t>
-      </w:r>
-      <w:proofErr w:type="gramStart"/>
-      <w:r>
-        <w:t>as a result</w:t>
-      </w:r>
-      <w:proofErr w:type="gramEnd"/>
-      <w:r>
-        <w:t>, provided somewhat comparable results across a range of devices.</w:t>
+        <w:t>he application and as a result, provided somewhat comparable results across a range of devices.</w:t>
       </w:r>
     </w:p>
     <w:p>
@@ -2890,7 +2798,10 @@
         <w:t>There are also other limitations that is a result of this straightforward design. As mentioned previously,</w:t>
       </w:r>
       <w:r>
-        <w:t xml:space="preserve"> the issue with compatibility of a range of devices can be attributed to the design of “Calculot.”</w:t>
+        <w:t xml:space="preserve"> the issue with compatibility of a range of devices can </w:t>
+      </w:r>
+      <w:r>
+        <w:t>be attributed to the design of “Calculot.”</w:t>
       </w:r>
       <w:r>
         <w:t xml:space="preserve"> The implementation of the workarounds proves to be a difficult issue due to this. More specifically, the frame rate lock for “the Defense of Calculot” becomes a trivial issue in terms of implementation as the experience gains for this came is minimal compared to the impact it will have on older devices.</w:t>
@@ -2950,17 +2861,12 @@
         <w:t xml:space="preserve">Lastly, the incorporated Canvas class that “Calculot” uses operates in a simple manner. When the </w:t>
       </w:r>
       <w:proofErr w:type="spellStart"/>
-      <w:proofErr w:type="gramStart"/>
       <w:r>
         <w:t>onDraw</w:t>
       </w:r>
       <w:proofErr w:type="spellEnd"/>
       <w:r>
-        <w:t>(</w:t>
-      </w:r>
-      <w:proofErr w:type="gramEnd"/>
-      <w:r>
-        <w:t>) is called, it simply displays all of the objects at given coordinates and sizes. A much more effective way of providing graphics for “Calculot” is to use an integrated game engine, such as unity. However, due to the unfamiliarity with these alternative methods, “Calculot” had to be programmed using the OpenGL Canvas class for its simplicity.</w:t>
+        <w:t>() is called, it simply displays all of the objects at given coordinates and sizes. A much more effective way of providing graphics for “Calculot” is to use an integrated game engine, such as unity. However, due to the unfamiliarity with these alternative methods, “Calculot” had to be programmed using the OpenGL Canvas class for its simplicity.</w:t>
       </w:r>
     </w:p>
     <w:p>
@@ -2969,29 +2875,15 @@
         <w:jc w:val="both"/>
       </w:pPr>
       <w:r>
-        <w:t xml:space="preserve"> Though there are many constraints to the simplicity in design, it also provides many benefits. It helps to gauge </w:t>
-      </w:r>
-      <w:proofErr w:type="gramStart"/>
-      <w:r>
-        <w:t>all of</w:t>
-      </w:r>
-      <w:proofErr w:type="gramEnd"/>
-      <w:r>
-        <w:t xml:space="preserve"> the advantages and disadvantages to decide which method will deliver the best experience to a broad range of users.</w:t>
+        <w:t xml:space="preserve"> Though there are many constraints to the simplicity in design, it also provides many benefits. It helps to gauge all of the advantages and disadvantages to decide which method will deliver the best experience to a broad range of users.</w:t>
       </w:r>
     </w:p>
     <w:p>
       <w:pPr>
         <w:pStyle w:val="Heading1"/>
-        <w:rPr>
-          <w:highlight w:val="yellow"/>
-        </w:rPr>
-      </w:pPr>
-      <w:r>
-        <w:rPr>
-          <w:highlight w:val="yellow"/>
-        </w:rPr>
-        <w:t>&lt; insert segment here &gt;</w:t>
+      </w:pPr>
+      <w:r>
+        <w:t xml:space="preserve"> </w:t>
       </w:r>
     </w:p>
     <w:p>
@@ -3006,15 +2898,9 @@
     <w:p>
       <w:pPr>
         <w:pStyle w:val="Heading1"/>
-        <w:rPr>
-          <w:highlight w:val="yellow"/>
-        </w:rPr>
-      </w:pPr>
-      <w:r>
-        <w:rPr>
-          <w:highlight w:val="yellow"/>
-        </w:rPr>
-        <w:t>&lt; insert segment here &gt;</w:t>
+      </w:pPr>
+      <w:r>
+        <w:t xml:space="preserve"> </w:t>
       </w:r>
     </w:p>
     <w:p>
@@ -3126,21 +3012,7 @@
             <w:rStyle w:val="Hyperlink"/>
             <w:rFonts w:ascii="TimesNewRomanPS-ItalicMT" w:hAnsi="TimesNewRomanPS-ItalicMT" w:cs="TimesNewRomanPS-ItalicMT"/>
           </w:rPr>
-          <w:t>https://github.com/Khan/K</w:t>
-        </w:r>
-        <w:r>
-          <w:rPr>
-            <w:rStyle w:val="Hyperlink"/>
-            <w:rFonts w:ascii="TimesNewRomanPS-ItalicMT" w:hAnsi="TimesNewRomanPS-ItalicMT" w:cs="TimesNewRomanPS-ItalicMT"/>
-          </w:rPr>
-          <w:t>a</w:t>
-        </w:r>
-        <w:r>
-          <w:rPr>
-            <w:rStyle w:val="Hyperlink"/>
-            <w:rFonts w:ascii="TimesNewRomanPS-ItalicMT" w:hAnsi="TimesNewRomanPS-ItalicMT" w:cs="TimesNewRomanPS-ItalicMT"/>
-          </w:rPr>
-          <w:t>TeX</w:t>
+          <w:t>https://github.com/Khan/KaTeX</w:t>
         </w:r>
       </w:hyperlink>
     </w:p>
@@ -3164,7 +3036,6 @@
           <w:rFonts w:ascii="TimesNewRomanPS-ItalicMT" w:hAnsi="TimesNewRomanPS-ItalicMT" w:cs="TimesNewRomanPS-ItalicMT"/>
           <w:iCs/>
         </w:rPr>
-        <w:lastRenderedPageBreak/>
         <w:t xml:space="preserve">[4] </w:t>
       </w:r>
       <w:hyperlink r:id="rId11" w:history="1">
@@ -3197,6 +3068,7 @@
           <w:rFonts w:ascii="TimesNewRomanPS-ItalicMT" w:hAnsi="TimesNewRomanPS-ItalicMT" w:cs="TimesNewRomanPS-ItalicMT"/>
           <w:iCs/>
         </w:rPr>
+        <w:lastRenderedPageBreak/>
         <w:t xml:space="preserve">[5] </w:t>
       </w:r>
       <w:hyperlink r:id="rId12" w:history="1">
@@ -3252,8 +3124,6 @@
       <w:r>
         <w:t>https://developer.android.com/reference/android/content/SharedPreferences.html</w:t>
       </w:r>
-      <w:bookmarkStart w:id="1" w:name="_GoBack"/>
-      <w:bookmarkEnd w:id="1"/>
     </w:p>
     <w:sectPr>
       <w:type w:val="continuous"/>
@@ -3267,7 +3137,7 @@
 </file>
 
 <file path=word/endnotes.xml><?xml version="1.0" encoding="utf-8"?>
-<w:endnotes xmlns:wpc="http://schemas.microsoft.com/office/word/2010/wordprocessingCanvas" xmlns:cx="http://schemas.microsoft.com/office/drawing/2014/chartex" xmlns:cx1="http://schemas.microsoft.com/office/drawing/2015/9/8/chartex" xmlns:cx2="http://schemas.microsoft.com/office/drawing/2015/10/21/chartex" xmlns:cx3="http://schemas.microsoft.com/office/drawing/2016/5/9/chartex" xmlns:cx4="http://schemas.microsoft.com/office/drawing/2016/5/10/chartex" xmlns:cx5="http://schemas.microsoft.com/office/drawing/2016/5/11/chartex" xmlns:mc="http://schemas.openxmlformats.org/markup-compatibility/2006" xmlns:o="urn:schemas-microsoft-com:office:office" xmlns:r="http://schemas.openxmlformats.org/officeDocument/2006/relationships" xmlns:m="http://schemas.openxmlformats.org/officeDocument/2006/math" xmlns:v="urn:schemas-microsoft-com:vml" xmlns:wp14="http://schemas.microsoft.com/office/word/2010/wordprocessingDrawing" xmlns:wp="http://schemas.openxmlformats.org/drawingml/2006/wordprocessingDrawing" xmlns:w10="urn:schemas-microsoft-com:office:word" xmlns:w="http://schemas.openxmlformats.org/wordprocessingml/2006/main" xmlns:w14="http://schemas.microsoft.com/office/word/2010/wordml" xmlns:w15="http://schemas.microsoft.com/office/word/2012/wordml" xmlns:w16se="http://schemas.microsoft.com/office/word/2015/wordml/symex" xmlns:wpg="http://schemas.microsoft.com/office/word/2010/wordprocessingGroup" xmlns:wpi="http://schemas.microsoft.com/office/word/2010/wordprocessingInk" xmlns:wne="http://schemas.microsoft.com/office/word/2006/wordml" xmlns:wps="http://schemas.microsoft.com/office/word/2010/wordprocessingShape" mc:Ignorable="w14 w15 w16se wp14">
+<w:endnotes xmlns:wpc="http://schemas.microsoft.com/office/word/2010/wordprocessingCanvas" xmlns:cx="http://schemas.microsoft.com/office/drawing/2014/chartex" xmlns:cx1="http://schemas.microsoft.com/office/drawing/2015/9/8/chartex" xmlns:cx2="http://schemas.microsoft.com/office/drawing/2015/10/21/chartex" xmlns:cx3="http://schemas.microsoft.com/office/drawing/2016/5/9/chartex" xmlns:cx4="http://schemas.microsoft.com/office/drawing/2016/5/10/chartex" xmlns:cx5="http://schemas.microsoft.com/office/drawing/2016/5/11/chartex" xmlns:cx6="http://schemas.microsoft.com/office/drawing/2016/5/12/chartex" xmlns:cx7="http://schemas.microsoft.com/office/drawing/2016/5/13/chartex" xmlns:cx8="http://schemas.microsoft.com/office/drawing/2016/5/14/chartex" xmlns:mc="http://schemas.openxmlformats.org/markup-compatibility/2006" xmlns:o="urn:schemas-microsoft-com:office:office" xmlns:r="http://schemas.openxmlformats.org/officeDocument/2006/relationships" xmlns:m="http://schemas.openxmlformats.org/officeDocument/2006/math" xmlns:v="urn:schemas-microsoft-com:vml" xmlns:wp14="http://schemas.microsoft.com/office/word/2010/wordprocessingDrawing" xmlns:wp="http://schemas.openxmlformats.org/drawingml/2006/wordprocessingDrawing" xmlns:w10="urn:schemas-microsoft-com:office:word" xmlns:w="http://schemas.openxmlformats.org/wordprocessingml/2006/main" xmlns:w14="http://schemas.microsoft.com/office/word/2010/wordml" xmlns:w15="http://schemas.microsoft.com/office/word/2012/wordml" xmlns:w16se="http://schemas.microsoft.com/office/word/2015/wordml/symex" xmlns:wpg="http://schemas.microsoft.com/office/word/2010/wordprocessingGroup" xmlns:wpi="http://schemas.microsoft.com/office/word/2010/wordprocessingInk" xmlns:wne="http://schemas.microsoft.com/office/word/2006/wordml" xmlns:wps="http://schemas.microsoft.com/office/word/2010/wordprocessingShape" mc:Ignorable="w14 w15 w16se wp14">
   <w:endnote w:type="separator" w:id="-1">
     <w:p>
       <w:r>
@@ -3286,7 +3156,7 @@
 </file>
 
 <file path=word/footnotes.xml><?xml version="1.0" encoding="utf-8"?>
-<w:footnotes xmlns:wpc="http://schemas.microsoft.com/office/word/2010/wordprocessingCanvas" xmlns:cx="http://schemas.microsoft.com/office/drawing/2014/chartex" xmlns:cx1="http://schemas.microsoft.com/office/drawing/2015/9/8/chartex" xmlns:cx2="http://schemas.microsoft.com/office/drawing/2015/10/21/chartex" xmlns:cx3="http://schemas.microsoft.com/office/drawing/2016/5/9/chartex" xmlns:cx4="http://schemas.microsoft.com/office/drawing/2016/5/10/chartex" xmlns:cx5="http://schemas.microsoft.com/office/drawing/2016/5/11/chartex" xmlns:mc="http://schemas.openxmlformats.org/markup-compatibility/2006" xmlns:o="urn:schemas-microsoft-com:office:office" xmlns:r="http://schemas.openxmlformats.org/officeDocument/2006/relationships" xmlns:m="http://schemas.openxmlformats.org/officeDocument/2006/math" xmlns:v="urn:schemas-microsoft-com:vml" xmlns:wp14="http://schemas.microsoft.com/office/word/2010/wordprocessingDrawing" xmlns:wp="http://schemas.openxmlformats.org/drawingml/2006/wordprocessingDrawing" xmlns:w10="urn:schemas-microsoft-com:office:word" xmlns:w="http://schemas.openxmlformats.org/wordprocessingml/2006/main" xmlns:w14="http://schemas.microsoft.com/office/word/2010/wordml" xmlns:w15="http://schemas.microsoft.com/office/word/2012/wordml" xmlns:w16se="http://schemas.microsoft.com/office/word/2015/wordml/symex" xmlns:wpg="http://schemas.microsoft.com/office/word/2010/wordprocessingGroup" xmlns:wpi="http://schemas.microsoft.com/office/word/2010/wordprocessingInk" xmlns:wne="http://schemas.microsoft.com/office/word/2006/wordml" xmlns:wps="http://schemas.microsoft.com/office/word/2010/wordprocessingShape" mc:Ignorable="w14 w15 w16se wp14">
+<w:footnotes xmlns:wpc="http://schemas.microsoft.com/office/word/2010/wordprocessingCanvas" xmlns:cx="http://schemas.microsoft.com/office/drawing/2014/chartex" xmlns:cx1="http://schemas.microsoft.com/office/drawing/2015/9/8/chartex" xmlns:cx2="http://schemas.microsoft.com/office/drawing/2015/10/21/chartex" xmlns:cx3="http://schemas.microsoft.com/office/drawing/2016/5/9/chartex" xmlns:cx4="http://schemas.microsoft.com/office/drawing/2016/5/10/chartex" xmlns:cx5="http://schemas.microsoft.com/office/drawing/2016/5/11/chartex" xmlns:cx6="http://schemas.microsoft.com/office/drawing/2016/5/12/chartex" xmlns:cx7="http://schemas.microsoft.com/office/drawing/2016/5/13/chartex" xmlns:cx8="http://schemas.microsoft.com/office/drawing/2016/5/14/chartex" xmlns:mc="http://schemas.openxmlformats.org/markup-compatibility/2006" xmlns:o="urn:schemas-microsoft-com:office:office" xmlns:r="http://schemas.openxmlformats.org/officeDocument/2006/relationships" xmlns:m="http://schemas.openxmlformats.org/officeDocument/2006/math" xmlns:v="urn:schemas-microsoft-com:vml" xmlns:wp14="http://schemas.microsoft.com/office/word/2010/wordprocessingDrawing" xmlns:wp="http://schemas.openxmlformats.org/drawingml/2006/wordprocessingDrawing" xmlns:w10="urn:schemas-microsoft-com:office:word" xmlns:w="http://schemas.openxmlformats.org/wordprocessingml/2006/main" xmlns:w14="http://schemas.microsoft.com/office/word/2010/wordml" xmlns:w15="http://schemas.microsoft.com/office/word/2012/wordml" xmlns:w16se="http://schemas.microsoft.com/office/word/2015/wordml/symex" xmlns:wpg="http://schemas.microsoft.com/office/word/2010/wordprocessingGroup" xmlns:wpi="http://schemas.microsoft.com/office/word/2010/wordprocessingInk" xmlns:wne="http://schemas.microsoft.com/office/word/2006/wordml" xmlns:wps="http://schemas.microsoft.com/office/word/2010/wordprocessingShape" mc:Ignorable="w14 w15 w16se wp14">
   <w:footnote w:type="separator" w:id="-1">
     <w:p>
       <w:r>
@@ -3318,7 +3188,7 @@
 </file>
 
 <file path=word/numbering.xml><?xml version="1.0" encoding="utf-8"?>
-<w:numbering xmlns:wpc="http://schemas.microsoft.com/office/word/2010/wordprocessingCanvas" xmlns:cx="http://schemas.microsoft.com/office/drawing/2014/chartex" xmlns:cx1="http://schemas.microsoft.com/office/drawing/2015/9/8/chartex" xmlns:cx2="http://schemas.microsoft.com/office/drawing/2015/10/21/chartex" xmlns:cx3="http://schemas.microsoft.com/office/drawing/2016/5/9/chartex" xmlns:cx4="http://schemas.microsoft.com/office/drawing/2016/5/10/chartex" xmlns:cx5="http://schemas.microsoft.com/office/drawing/2016/5/11/chartex" xmlns:mc="http://schemas.openxmlformats.org/markup-compatibility/2006" xmlns:o="urn:schemas-microsoft-com:office:office" xmlns:r="http://schemas.openxmlformats.org/officeDocument/2006/relationships" xmlns:m="http://schemas.openxmlformats.org/officeDocument/2006/math" xmlns:v="urn:schemas-microsoft-com:vml" xmlns:wp14="http://schemas.microsoft.com/office/word/2010/wordprocessingDrawing" xmlns:wp="http://schemas.openxmlformats.org/drawingml/2006/wordprocessingDrawing" xmlns:w10="urn:schemas-microsoft-com:office:word" xmlns:w="http://schemas.openxmlformats.org/wordprocessingml/2006/main" xmlns:w14="http://schemas.microsoft.com/office/word/2010/wordml" xmlns:w15="http://schemas.microsoft.com/office/word/2012/wordml" xmlns:w16se="http://schemas.microsoft.com/office/word/2015/wordml/symex" xmlns:wpg="http://schemas.microsoft.com/office/word/2010/wordprocessingGroup" xmlns:wpi="http://schemas.microsoft.com/office/word/2010/wordprocessingInk" xmlns:wne="http://schemas.microsoft.com/office/word/2006/wordml" xmlns:wps="http://schemas.microsoft.com/office/word/2010/wordprocessingShape" mc:Ignorable="w14 w15 w16se wp14">
+<w:numbering xmlns:wpc="http://schemas.microsoft.com/office/word/2010/wordprocessingCanvas" xmlns:cx="http://schemas.microsoft.com/office/drawing/2014/chartex" xmlns:cx1="http://schemas.microsoft.com/office/drawing/2015/9/8/chartex" xmlns:cx2="http://schemas.microsoft.com/office/drawing/2015/10/21/chartex" xmlns:cx3="http://schemas.microsoft.com/office/drawing/2016/5/9/chartex" xmlns:cx4="http://schemas.microsoft.com/office/drawing/2016/5/10/chartex" xmlns:cx5="http://schemas.microsoft.com/office/drawing/2016/5/11/chartex" xmlns:cx6="http://schemas.microsoft.com/office/drawing/2016/5/12/chartex" xmlns:cx7="http://schemas.microsoft.com/office/drawing/2016/5/13/chartex" xmlns:cx8="http://schemas.microsoft.com/office/drawing/2016/5/14/chartex" xmlns:mc="http://schemas.openxmlformats.org/markup-compatibility/2006" xmlns:o="urn:schemas-microsoft-com:office:office" xmlns:r="http://schemas.openxmlformats.org/officeDocument/2006/relationships" xmlns:m="http://schemas.openxmlformats.org/officeDocument/2006/math" xmlns:v="urn:schemas-microsoft-com:vml" xmlns:wp14="http://schemas.microsoft.com/office/word/2010/wordprocessingDrawing" xmlns:wp="http://schemas.openxmlformats.org/drawingml/2006/wordprocessingDrawing" xmlns:w10="urn:schemas-microsoft-com:office:word" xmlns:w="http://schemas.openxmlformats.org/wordprocessingml/2006/main" xmlns:w14="http://schemas.microsoft.com/office/word/2010/wordml" xmlns:w15="http://schemas.microsoft.com/office/word/2012/wordml" xmlns:w16se="http://schemas.microsoft.com/office/word/2015/wordml/symex" xmlns:wpg="http://schemas.microsoft.com/office/word/2010/wordprocessingGroup" xmlns:wpi="http://schemas.microsoft.com/office/word/2010/wordprocessingInk" xmlns:wne="http://schemas.microsoft.com/office/word/2006/wordml" xmlns:wps="http://schemas.microsoft.com/office/word/2010/wordprocessingShape" mc:Ignorable="w14 w15 w16se wp14">
   <w:abstractNum w:abstractNumId="0" w15:restartNumberingAfterBreak="0">
     <w:nsid w:val="FFFFFFFB"/>
     <w:multiLevelType w:val="multilevel"/>
@@ -5422,7 +5292,7 @@
 </file>
 
 <file path=customXml/itemProps1.xml><?xml version="1.0" encoding="utf-8"?>
-<ds:datastoreItem xmlns:ds="http://schemas.openxmlformats.org/officeDocument/2006/customXml" ds:itemID="{3B197594-CC18-43A3-8077-1999D84A2387}">
+<ds:datastoreItem xmlns:ds="http://schemas.openxmlformats.org/officeDocument/2006/customXml" ds:itemID="{133A1A36-35AC-4C78-A8BB-23570A1A3A10}">
   <ds:schemaRefs>
     <ds:schemaRef ds:uri="http://schemas.openxmlformats.org/officeDocument/2006/bibliography"/>
   </ds:schemaRefs>

</xml_diff>

<commit_message>
Updated Techniques Used in report
</commit_message>
<xml_diff>
--- a/Project_Folder/group14/app/docs/report.docx
+++ b/Project_Folder/group14/app/docs/report.docx
@@ -1,6 +1,6 @@
 
 <file path=word/document.xml><?xml version="1.0" encoding="utf-8"?>
-<w:document xmlns:wpc="http://schemas.microsoft.com/office/word/2010/wordprocessingCanvas" xmlns:mc="http://schemas.openxmlformats.org/markup-compatibility/2006" xmlns:o="urn:schemas-microsoft-com:office:office" xmlns:r="http://schemas.openxmlformats.org/officeDocument/2006/relationships" xmlns:m="http://schemas.openxmlformats.org/officeDocument/2006/math" xmlns:v="urn:schemas-microsoft-com:vml" xmlns:wp14="http://schemas.microsoft.com/office/word/2010/wordprocessingDrawing" xmlns:wp="http://schemas.openxmlformats.org/drawingml/2006/wordprocessingDrawing" xmlns:w10="urn:schemas-microsoft-com:office:word" xmlns:w="http://schemas.openxmlformats.org/wordprocessingml/2006/main" xmlns:w14="http://schemas.microsoft.com/office/word/2010/wordml" xmlns:w15="http://schemas.microsoft.com/office/word/2012/wordml" xmlns:wpg="http://schemas.microsoft.com/office/word/2010/wordprocessingGroup" xmlns:wpi="http://schemas.microsoft.com/office/word/2010/wordprocessingInk" xmlns:wne="http://schemas.microsoft.com/office/word/2006/wordml" xmlns:wps="http://schemas.microsoft.com/office/word/2010/wordprocessingShape" mc:Ignorable="w14 w15 wp14">
+<w:document xmlns:wpc="http://schemas.microsoft.com/office/word/2010/wordprocessingCanvas" xmlns:cx="http://schemas.microsoft.com/office/drawing/2014/chartex" xmlns:cx1="http://schemas.microsoft.com/office/drawing/2015/9/8/chartex" xmlns:cx2="http://schemas.microsoft.com/office/drawing/2015/10/21/chartex" xmlns:cx3="http://schemas.microsoft.com/office/drawing/2016/5/9/chartex" xmlns:cx4="http://schemas.microsoft.com/office/drawing/2016/5/10/chartex" xmlns:cx5="http://schemas.microsoft.com/office/drawing/2016/5/11/chartex" xmlns:mc="http://schemas.openxmlformats.org/markup-compatibility/2006" xmlns:o="urn:schemas-microsoft-com:office:office" xmlns:r="http://schemas.openxmlformats.org/officeDocument/2006/relationships" xmlns:m="http://schemas.openxmlformats.org/officeDocument/2006/math" xmlns:v="urn:schemas-microsoft-com:vml" xmlns:wp14="http://schemas.microsoft.com/office/word/2010/wordprocessingDrawing" xmlns:wp="http://schemas.openxmlformats.org/drawingml/2006/wordprocessingDrawing" xmlns:w10="urn:schemas-microsoft-com:office:word" xmlns:w="http://schemas.openxmlformats.org/wordprocessingml/2006/main" xmlns:w14="http://schemas.microsoft.com/office/word/2010/wordml" xmlns:w15="http://schemas.microsoft.com/office/word/2012/wordml" xmlns:w16se="http://schemas.microsoft.com/office/word/2015/wordml/symex" xmlns:wpg="http://schemas.microsoft.com/office/word/2010/wordprocessingGroup" xmlns:wpi="http://schemas.microsoft.com/office/word/2010/wordprocessingInk" xmlns:wne="http://schemas.microsoft.com/office/word/2006/wordml" xmlns:wps="http://schemas.microsoft.com/office/word/2010/wordprocessingShape" mc:Ignorable="w14 w15 w16se wp14">
   <w:body>
     <w:p>
       <w:pPr>
@@ -38,29 +38,8 @@
         <w:framePr w:wrap="notBeside"/>
       </w:pPr>
       <w:r>
-        <w:t xml:space="preserve">Kenneth Zheng, </w:t>
-      </w:r>
-      <w:proofErr w:type="spellStart"/>
-      <w:r>
-        <w:t>Levent</w:t>
-      </w:r>
-      <w:proofErr w:type="spellEnd"/>
-      <w:r>
-        <w:t xml:space="preserve"> </w:t>
-      </w:r>
-      <w:proofErr w:type="spellStart"/>
-      <w:r>
-        <w:t>Kylych</w:t>
-      </w:r>
-      <w:proofErr w:type="spellEnd"/>
-      <w:r>
-        <w:t xml:space="preserve">, Ryan Peterson, Jean Pierre </w:t>
-      </w:r>
-      <w:proofErr w:type="spellStart"/>
-      <w:r>
-        <w:t>Acebedo</w:t>
-      </w:r>
-      <w:proofErr w:type="spellEnd"/>
+        <w:t>Kenneth Zheng, Levent Kylych, Ryan Peterson, Jean Pierre Acebedo</w:t>
+      </w:r>
       <w:r>
         <w:br/>
         <w:t>Simon Fraser University</w:t>
@@ -71,31 +50,7 @@
       </w:r>
       <w:r>
         <w:br/>
-        <w:t xml:space="preserve">[kza21, </w:t>
-      </w:r>
-      <w:proofErr w:type="spellStart"/>
-      <w:r>
-        <w:t>lkylych</w:t>
-      </w:r>
-      <w:proofErr w:type="spellEnd"/>
-      <w:r>
-        <w:t xml:space="preserve">, </w:t>
-      </w:r>
-      <w:proofErr w:type="spellStart"/>
-      <w:r>
-        <w:t>repeters</w:t>
-      </w:r>
-      <w:proofErr w:type="spellEnd"/>
-      <w:r>
-        <w:t xml:space="preserve">, </w:t>
-      </w:r>
-      <w:proofErr w:type="spellStart"/>
-      <w:r>
-        <w:t>jacebedo</w:t>
-      </w:r>
-      <w:proofErr w:type="spellEnd"/>
-      <w:r>
-        <w:t>] @sfu.ca</w:t>
+        <w:t>[kza21, lkylych, repeters, jacebedo] @sfu.ca</w:t>
       </w:r>
     </w:p>
     <w:p/>
@@ -125,109 +80,51 @@
         <w:rPr>
           <w:sz w:val="16"/>
           <w:szCs w:val="16"/>
-          <w:highlight w:val="yellow"/>
-        </w:rPr>
-      </w:pPr>
-      <w:r>
-        <w:rPr>
-          <w:highlight w:val="yellow"/>
-        </w:rPr>
+        </w:rPr>
+      </w:pPr>
+      <w:r>
         <w:t>I</w:t>
       </w:r>
       <w:r>
         <w:rPr>
           <w:sz w:val="16"/>
           <w:szCs w:val="16"/>
-          <w:highlight w:val="yellow"/>
         </w:rPr>
         <w:t>NTRODUCTION</w:t>
       </w:r>
     </w:p>
     <w:p>
       <w:r>
-        <w:t>“</w:t>
-      </w:r>
-      <w:proofErr w:type="spellStart"/>
-      <w:r>
-        <w:t>Calculot</w:t>
-      </w:r>
-      <w:proofErr w:type="spellEnd"/>
-      <w:r>
-        <w:t xml:space="preserve">” is an application designed for helping students in understanding, learning and practicing different high school and university level topics. The idea was to create an application that will make learning math fun and enjoyable for everyone. </w:t>
+        <w:t xml:space="preserve">“Calculot” is an application designed for helping students in understanding, learning and practicing different high school and university level topics. The idea was to create an application that will make learning math fun and enjoyable for everyone. </w:t>
       </w:r>
     </w:p>
     <w:p/>
     <w:p>
       <w:r>
         <w:tab/>
-        <w:t xml:space="preserve">Main part of an application are the two games named “Defense of </w:t>
-      </w:r>
-      <w:proofErr w:type="spellStart"/>
-      <w:r>
-        <w:t>Calculot</w:t>
-      </w:r>
-      <w:proofErr w:type="spellEnd"/>
-      <w:r>
-        <w:t xml:space="preserve">” and “Wizard Crystal Ball”. </w:t>
+        <w:t xml:space="preserve">Main part of an application are the two games named “Defense of Calculot” and “Wizard Crystal Ball”. </w:t>
       </w:r>
     </w:p>
     <w:p/>
     <w:p>
       <w:r>
         <w:tab/>
-        <w:t xml:space="preserve">In “Defense of </w:t>
-      </w:r>
-      <w:proofErr w:type="spellStart"/>
-      <w:r>
-        <w:t>Calculot</w:t>
-      </w:r>
-      <w:proofErr w:type="spellEnd"/>
-      <w:r>
-        <w:t xml:space="preserve">” user required to defend against the forces of </w:t>
-      </w:r>
-      <w:proofErr w:type="spellStart"/>
-      <w:r>
-        <w:t>Calculot</w:t>
-      </w:r>
-      <w:proofErr w:type="spellEnd"/>
-      <w:r>
-        <w:t xml:space="preserve"> by solving derivatives and/or integrals. This game should help users to get familiar with different types of derivatives and integrals by solving more and more difficult ones. Fixed amount of health points will encourage students to choose answer carefully, while monster, approaching wizard's tower will make users to choose right answer as fast as possible. </w:t>
+        <w:t xml:space="preserve">In “Defense of Calculot” user required to defend against the forces of Calculot by solving derivatives and/or integrals. This game should help users to get familiar with different types of derivatives and integrals by solving more and more difficult ones. Fixed amount of health points will encourage students to choose answer carefully, while monster, approaching wizard's tower will make users to choose right answer as fast as possible. </w:t>
       </w:r>
     </w:p>
     <w:p/>
     <w:p>
       <w:r>
         <w:tab/>
-        <w:t xml:space="preserve">In “Wizard Crystal Ball” user required to solve different questions about vectors, trigonometry and complex numbers to power up the Wizard's Crystal Ball. This game helps users not only to get better understanding of vectors, complex numbers and trigonometry, but also to develop a skill of solving questions on the given topics in limited amount of time. The game designed in the such way that more times you choose correct answer, the bigger is your Crystal Ball </w:t>
-      </w:r>
-      <w:proofErr w:type="gramStart"/>
-      <w:r>
-        <w:t>becomes .</w:t>
-      </w:r>
-      <w:proofErr w:type="gramEnd"/>
-      <w:r>
-        <w:t xml:space="preserve"> Each wrong answer will </w:t>
+        <w:t xml:space="preserve">In “Wizard Crystal Ball” user required to solve different questions about vectors, trigonometry and complex numbers to power up the Wizard's Crystal Ball. This game helps users not only to get better understanding of vectors, complex numbers and trigonometry, but also to develop a skill of solving questions on the given topics in limited amount of time. The game designed in the such way that more times you choose correct answer, the bigger is your Crystal Ball becomes . Each wrong answer will </w:t>
       </w:r>
     </w:p>
     <w:p/>
     <w:p/>
     <w:p/>
     <w:p>
-      <w:proofErr w:type="gramStart"/>
-      <w:r>
-        <w:t>decrease</w:t>
-      </w:r>
-      <w:proofErr w:type="gramEnd"/>
-      <w:r>
-        <w:t xml:space="preserve"> size of the Wizards' Crystal Ball. As result, the more experience user have, more time </w:t>
-      </w:r>
-      <w:proofErr w:type="spellStart"/>
-      <w:r>
-        <w:t>hi</w:t>
-      </w:r>
-      <w:proofErr w:type="spellEnd"/>
-      <w:r>
-        <w:t xml:space="preserve"> or she  will be able to play without failing the game and get more and more fun. </w:t>
+      <w:r>
+        <w:t xml:space="preserve">decrease size of the Wizards' Crystal Ball. As result, the more experience user have, more time hi or she  will be able to play without failing the game and get more and more fun. </w:t>
       </w:r>
     </w:p>
     <w:p/>
@@ -241,23 +138,7 @@
     <w:p>
       <w:r>
         <w:tab/>
-        <w:t xml:space="preserve">Sign up activity will help new users to create a profile. Users are required to provide their first and last name, and create a password. “Experienced” users are able to </w:t>
-      </w:r>
-      <w:proofErr w:type="spellStart"/>
-      <w:r>
-        <w:t>asses</w:t>
-      </w:r>
-      <w:proofErr w:type="spellEnd"/>
-      <w:r>
-        <w:t xml:space="preserve"> their profile using Login activity. In Login activity user are able to see profiles of people who already signed up. “Experienced” user can find </w:t>
-      </w:r>
-      <w:proofErr w:type="gramStart"/>
-      <w:r>
-        <w:t>their  his</w:t>
-      </w:r>
-      <w:proofErr w:type="gramEnd"/>
-      <w:r>
-        <w:t xml:space="preserve"> or her profile and login using password, created during Sign up. Data about users and their profiles is saved in database. </w:t>
+        <w:t xml:space="preserve">Sign up activity will help new users to create a profile. Users are required to provide their first and last name, and create a password. “Experienced” users are able to asses their profile using Login activity. In Login activity user are able to see profiles of people who already signed up. “Experienced” user can find their  his or her profile and login using password, created during Sign up. Data about users and their profiles is saved in database. </w:t>
       </w:r>
     </w:p>
     <w:p/>
@@ -271,23 +152,7 @@
     <w:p>
       <w:r>
         <w:tab/>
-        <w:t>As “</w:t>
-      </w:r>
-      <w:proofErr w:type="spellStart"/>
-      <w:r>
-        <w:t>Calculot</w:t>
-      </w:r>
-      <w:proofErr w:type="spellEnd"/>
-      <w:r>
-        <w:t xml:space="preserve">” is designed for people with different level of knowledge and understanding of math, not everyone will be able to start playing games immediately after signing up, because some level of knowledge is necessary to be able to answer questions in games. For such students </w:t>
-      </w:r>
-      <w:proofErr w:type="gramStart"/>
-      <w:r>
-        <w:t>Learning</w:t>
-      </w:r>
-      <w:proofErr w:type="gramEnd"/>
-      <w:r>
-        <w:t xml:space="preserve"> </w:t>
+        <w:t xml:space="preserve">As “Calculot” is designed for people with different level of knowledge and understanding of math, not everyone will be able to start playing games immediately after signing up, because some level of knowledge is necessary to be able to answer questions in games. For such students Learning </w:t>
       </w:r>
       <w:r>
         <w:lastRenderedPageBreak/>
@@ -302,25 +167,11 @@
     <w:p>
       <w:r>
         <w:tab/>
-        <w:t>As result “</w:t>
-      </w:r>
-      <w:proofErr w:type="spellStart"/>
-      <w:r>
-        <w:t>Caculot</w:t>
-      </w:r>
-      <w:proofErr w:type="spellEnd"/>
-      <w:r>
-        <w:t>” help student to learn something new, test their knowledge, and then get practice on the knowledge student got. Games, experience, and achievements make this process easy and fun even for people, who always were finding math to be a very difficult subject.</w:t>
+        <w:t>As result “Caculot” help student to learn something new, test their knowledge, and then get practice on the knowledge student got. Games, experience, and achievements make this process easy and fun even for people, who always were finding math to be a very difficult subject.</w:t>
       </w:r>
     </w:p>
     <w:p/>
-    <w:p>
-      <w:pPr>
-        <w:rPr>
-          <w:highlight w:val="yellow"/>
-        </w:rPr>
-      </w:pPr>
-    </w:p>
+    <w:p/>
     <w:p>
       <w:pPr>
         <w:pStyle w:val="Text"/>
@@ -332,14 +183,8 @@
     <w:p>
       <w:pPr>
         <w:pStyle w:val="Heading1"/>
-        <w:rPr>
-          <w:highlight w:val="yellow"/>
-        </w:rPr>
-      </w:pPr>
-      <w:r>
-        <w:rPr>
-          <w:highlight w:val="yellow"/>
-        </w:rPr>
+      </w:pPr>
+      <w:r>
         <w:t>background</w:t>
       </w:r>
     </w:p>
@@ -384,7 +229,6 @@
         </w:rPr>
         <w:t>the target audience of "</w:t>
       </w:r>
-      <w:proofErr w:type="spellStart"/>
       <w:r>
         <w:rPr>
           <w:rStyle w:val="spellingerror"/>
@@ -393,7 +237,6 @@
         </w:rPr>
         <w:t>Calculot</w:t>
       </w:r>
-      <w:proofErr w:type="spellEnd"/>
       <w:r>
         <w:rPr>
           <w:rStyle w:val="normaltextrun"/>
@@ -558,7 +401,6 @@
         </w:rPr>
         <w:t>The game "</w:t>
       </w:r>
-      <w:proofErr w:type="spellStart"/>
       <w:r>
         <w:rPr>
           <w:rStyle w:val="spellingerror"/>
@@ -567,7 +409,6 @@
         </w:rPr>
         <w:t>Defence</w:t>
       </w:r>
-      <w:proofErr w:type="spellEnd"/>
       <w:r>
         <w:rPr>
           <w:rStyle w:val="apple-converted-space"/>
@@ -592,7 +433,6 @@
         </w:rPr>
         <w:t> </w:t>
       </w:r>
-      <w:proofErr w:type="spellStart"/>
       <w:r>
         <w:rPr>
           <w:rStyle w:val="spellingerror"/>
@@ -601,7 +441,6 @@
         </w:rPr>
         <w:t>Calculot</w:t>
       </w:r>
-      <w:proofErr w:type="spellEnd"/>
       <w:r>
         <w:rPr>
           <w:rStyle w:val="normaltextrun"/>
@@ -744,6 +583,11 @@
     <w:p>
       <w:pPr>
         <w:ind w:firstLine="284"/>
+        <w:rPr>
+          <w:rStyle w:val="eop"/>
+          <w:color w:val="000000"/>
+          <w:shd w:val="clear" w:color="auto" w:fill="FFFFFF"/>
+        </w:rPr>
       </w:pPr>
       <w:r>
         <w:rPr>
@@ -879,12 +723,16 @@
           <w:color w:val="000000"/>
           <w:shd w:val="clear" w:color="auto" w:fill="FFFFFF"/>
         </w:rPr>
-        <w:lastRenderedPageBreak/>
         <w:t>but also to help the user gain an appreciation for an attention to detail in time pressure situations.</w:t>
       </w:r>
     </w:p>
     <w:p>
       <w:pPr>
+        <w:ind w:firstLine="284"/>
+      </w:pPr>
+    </w:p>
+    <w:p>
+      <w:pPr>
         <w:pStyle w:val="Heading2"/>
       </w:pPr>
       <w:r>
@@ -896,51 +744,14 @@
         <w:ind w:firstLine="284"/>
       </w:pPr>
       <w:r>
-        <w:t>“</w:t>
-      </w:r>
-      <w:proofErr w:type="spellStart"/>
-      <w:r>
-        <w:t>Calculot</w:t>
-      </w:r>
-      <w:proofErr w:type="spellEnd"/>
-      <w:r>
-        <w:t xml:space="preserve">” is based around a fantasy world with an aesthetic basis in the medieval style. </w:t>
-      </w:r>
-      <w:r>
-        <w:t>The app name “</w:t>
-      </w:r>
-      <w:proofErr w:type="spellStart"/>
-      <w:r>
-        <w:t>Calculot</w:t>
-      </w:r>
-      <w:proofErr w:type="spellEnd"/>
-      <w:r>
-        <w:t>” is derived from the fictional realm of “Camelot” which is associated with the legendary King Arthur. The game “</w:t>
-      </w:r>
-      <w:proofErr w:type="spellStart"/>
-      <w:r>
-        <w:t>Defence</w:t>
-      </w:r>
-      <w:proofErr w:type="spellEnd"/>
-      <w:r>
-        <w:t xml:space="preserve"> of </w:t>
-      </w:r>
-      <w:proofErr w:type="spellStart"/>
-      <w:r>
-        <w:t>Calculot</w:t>
-      </w:r>
-      <w:proofErr w:type="spellEnd"/>
-      <w:r>
-        <w:t>”</w:t>
-      </w:r>
-      <w:r>
-        <w:t xml:space="preserve"> engages the user by immersing them into the world of “</w:t>
-      </w:r>
-      <w:proofErr w:type="spellStart"/>
-      <w:r>
-        <w:t>Calculot</w:t>
-      </w:r>
-      <w:proofErr w:type="spellEnd"/>
+        <w:t xml:space="preserve">“Calculot” is based around a fantasy world with an aesthetic basis in the medieval style. </w:t>
+      </w:r>
+      <w:r>
+        <w:t>The app name “Calculot” is derived from the fictional realm of “Camelot” which is associated with the legendary King Arthur. The game “Defence of Calculot”</w:t>
+      </w:r>
+      <w:r>
+        <w:t xml:space="preserve"> engages the user by immersing them into the world of “Calculot</w:t>
+      </w:r>
       <w:r>
         <w:t>” where the user plays as a wizard above a stone tower and must defend it from incoming enemies. The</w:t>
       </w:r>
@@ -956,6 +767,11 @@
     </w:p>
     <w:p>
       <w:pPr>
+        <w:ind w:firstLine="284"/>
+      </w:pPr>
+    </w:p>
+    <w:p>
+      <w:pPr>
         <w:pStyle w:val="Heading2"/>
       </w:pPr>
       <w:r>
@@ -967,29 +783,7 @@
         <w:ind w:firstLine="284"/>
       </w:pPr>
       <w:r>
-        <w:t xml:space="preserve">Both games </w:t>
-      </w:r>
-      <w:r>
-        <w:t>“</w:t>
-      </w:r>
-      <w:proofErr w:type="spellStart"/>
-      <w:r>
-        <w:t>Defence</w:t>
-      </w:r>
-      <w:proofErr w:type="spellEnd"/>
-      <w:r>
-        <w:t xml:space="preserve"> of </w:t>
-      </w:r>
-      <w:proofErr w:type="spellStart"/>
-      <w:r>
-        <w:t>Calculot</w:t>
-      </w:r>
-      <w:proofErr w:type="spellEnd"/>
-      <w:r>
-        <w:t>” and “Wizard’s Crystal Ball”</w:t>
-      </w:r>
-      <w:r>
-        <w:t xml:space="preserve"> utilize a multiple choice random question generator to generate their respective questions and answers along with a minimally interactive visual component to tie together the technical aspect with the theme. This section focuses on the generation of questions in “Magician’s Crystal Ball.”</w:t>
+        <w:t>Both games “Defence of Calculot” and “Wizard’s Crystal Ball” utilize a multiple choice random question generator to generate their respective questions and answers along with a minimally interactive visual component to tie together the technical aspect with the theme. This section focuses on the generation of questions in “Magician’s Crystal Ball.”</w:t>
       </w:r>
     </w:p>
     <w:p>
@@ -1002,11 +796,7 @@
         <w:ind w:firstLine="284"/>
       </w:pPr>
       <w:r>
-        <w:t xml:space="preserve">Upon generation of a question, a series of actions occur before the possible answers are presented. First, the </w:t>
-      </w:r>
-      <w:proofErr w:type="spellStart"/>
-      <w:r>
-        <w:t>Vector</w:t>
+        <w:t>Upon generation of a question, a series of actions occur before the possible answers are presented. First, the Vector</w:t>
       </w:r>
       <w:r>
         <w:t>Question</w:t>
@@ -1014,7 +804,6 @@
       <w:r>
         <w:t>Generator</w:t>
       </w:r>
-      <w:proofErr w:type="spellEnd"/>
       <w:r>
         <w:t xml:space="preserve"> class</w:t>
       </w:r>
@@ -1060,46 +849,15 @@
         <w:t>:</w:t>
       </w:r>
       <w:r>
-        <w:t xml:space="preserve"> v = (</w:t>
-      </w:r>
-      <w:proofErr w:type="spellStart"/>
-      <w:r>
-        <w:t>x</w:t>
-      </w:r>
-      <w:proofErr w:type="gramStart"/>
-      <w:r>
-        <w:t>,y</w:t>
-      </w:r>
-      <w:proofErr w:type="spellEnd"/>
-      <w:proofErr w:type="gramEnd"/>
-      <w:r>
-        <w:t>)</w:t>
+        <w:t xml:space="preserve"> v = (x,y)</w:t>
       </w:r>
     </w:p>
     <w:p>
       <w:pPr>
         <w:ind w:firstLine="284"/>
       </w:pPr>
-      <w:proofErr w:type="spellStart"/>
-      <w:r>
-        <w:t>Re</w:t>
-      </w:r>
-      <w:proofErr w:type="gramStart"/>
-      <w:r>
-        <w:t>,Im</w:t>
-      </w:r>
-      <w:proofErr w:type="spellEnd"/>
-      <w:proofErr w:type="gramEnd"/>
-      <w:r>
-        <w:t xml:space="preserve"> corresponds to the real and imaginary components of the complex number c = Re + </w:t>
-      </w:r>
-      <w:proofErr w:type="spellStart"/>
-      <w:r>
-        <w:t>Im</w:t>
-      </w:r>
-      <w:proofErr w:type="spellEnd"/>
-      <w:r>
-        <w:t xml:space="preserve"> which describes the vector v</w:t>
+      <w:r>
+        <w:t>Re,Im corresponds to the real and imaginary components of the complex number c = Re + Im which describes the vector v</w:t>
       </w:r>
       <w:r>
         <w:t>.</w:t>
@@ -1168,6 +926,7 @@
               <w:rPr>
                 <w:iCs/>
               </w:rPr>
+              <w:lastRenderedPageBreak/>
               <w:t>Case</w:t>
             </w:r>
           </w:p>
@@ -1276,13 +1035,7 @@
               <w:rPr>
                 <w:iCs/>
               </w:rPr>
-              <w:t xml:space="preserve">Answer form (shown using vector components </w:t>
-            </w:r>
-            <w:r>
-              <w:rPr>
-                <w:iCs/>
-              </w:rPr>
-              <w:t xml:space="preserve">only):    </w:t>
+              <w:t xml:space="preserve">Answer form (shown using vector components only):    </w:t>
             </w:r>
           </w:p>
         </w:tc>
@@ -1320,7 +1073,6 @@
               <w:rPr>
                 <w:iCs/>
               </w:rPr>
-              <w:lastRenderedPageBreak/>
               <w:t>0</w:t>
             </w:r>
           </w:p>
@@ -1357,22 +1109,8 @@
               <w:rPr>
                 <w:iCs/>
               </w:rPr>
-              <w:t>radius/norm/mod</w:t>
+              <w:t>radius/norm/mod-ulus</w:t>
             </w:r>
-            <w:r>
-              <w:rPr>
-                <w:iCs/>
-              </w:rPr>
-              <w:t>-</w:t>
-            </w:r>
-            <w:proofErr w:type="spellStart"/>
-            <w:r>
-              <w:rPr>
-                <w:iCs/>
-              </w:rPr>
-              <w:t>ulus</w:t>
-            </w:r>
-            <w:proofErr w:type="spellEnd"/>
           </w:p>
         </w:tc>
         <w:tc>
@@ -1407,21 +1145,7 @@
               <w:rPr>
                 <w:iCs/>
               </w:rPr>
-              <w:t xml:space="preserve">Re/x, </w:t>
-            </w:r>
-            <w:proofErr w:type="spellStart"/>
-            <w:r>
-              <w:rPr>
-                <w:iCs/>
-              </w:rPr>
-              <w:t>Im</w:t>
-            </w:r>
-            <w:proofErr w:type="spellEnd"/>
-            <w:r>
-              <w:rPr>
-                <w:iCs/>
-              </w:rPr>
-              <w:t>/y</w:t>
+              <w:t>Re/x, Im/y</w:t>
             </w:r>
           </w:p>
         </w:tc>
@@ -1453,19 +1177,11 @@
                 <w:iCs/>
               </w:rPr>
             </w:pPr>
-            <w:proofErr w:type="spellStart"/>
             <w:r>
               <w:rPr>
                 <w:iCs/>
               </w:rPr>
-              <w:t>sqrt</w:t>
-            </w:r>
-            <w:proofErr w:type="spellEnd"/>
-            <w:r>
-              <w:rPr>
-                <w:iCs/>
-              </w:rPr>
-              <w:t>( x^2 + y^2 )</w:t>
+              <w:t>sqrt( x^2 + y^2 )</w:t>
             </w:r>
           </w:p>
         </w:tc>
@@ -1575,21 +1291,7 @@
               <w:rPr>
                 <w:iCs/>
               </w:rPr>
-              <w:t xml:space="preserve">Re/x, </w:t>
-            </w:r>
-            <w:proofErr w:type="spellStart"/>
-            <w:r>
-              <w:rPr>
-                <w:iCs/>
-              </w:rPr>
-              <w:t>Im</w:t>
-            </w:r>
-            <w:proofErr w:type="spellEnd"/>
-            <w:r>
-              <w:rPr>
-                <w:iCs/>
-              </w:rPr>
-              <w:t>/y</w:t>
+              <w:t>Re/x, Im/y</w:t>
             </w:r>
           </w:p>
         </w:tc>
@@ -1621,19 +1323,11 @@
                 <w:iCs/>
               </w:rPr>
             </w:pPr>
-            <w:proofErr w:type="spellStart"/>
             <w:r>
               <w:rPr>
                 <w:iCs/>
               </w:rPr>
-              <w:t>arctan</w:t>
-            </w:r>
-            <w:proofErr w:type="spellEnd"/>
-            <w:r>
-              <w:rPr>
-                <w:iCs/>
-              </w:rPr>
-              <w:t>( y / x )</w:t>
+              <w:t>arctan( y / x )</w:t>
             </w:r>
           </w:p>
         </w:tc>
@@ -1703,19 +1397,11 @@
                 <w:iCs/>
               </w:rPr>
             </w:pPr>
-            <w:proofErr w:type="spellStart"/>
             <w:r>
               <w:rPr>
                 <w:iCs/>
               </w:rPr>
-              <w:t>Im</w:t>
-            </w:r>
-            <w:proofErr w:type="spellEnd"/>
-            <w:r>
-              <w:rPr>
-                <w:iCs/>
-              </w:rPr>
-              <w:t xml:space="preserve">/y                       </w:t>
+              <w:t xml:space="preserve">Im/y                       </w:t>
             </w:r>
           </w:p>
         </w:tc>
@@ -1783,19 +1469,11 @@
                 <w:iCs/>
               </w:rPr>
             </w:pPr>
-            <w:proofErr w:type="spellStart"/>
             <w:r>
               <w:rPr>
                 <w:iCs/>
               </w:rPr>
-              <w:t>sqrt</w:t>
-            </w:r>
-            <w:proofErr w:type="spellEnd"/>
-            <w:r>
-              <w:rPr>
-                <w:iCs/>
-              </w:rPr>
-              <w:t>( norm^2 - x^2 )</w:t>
+              <w:t>sqrt( norm^2 - x^2 )</w:t>
             </w:r>
           </w:p>
         </w:tc>
@@ -1937,19 +1615,11 @@
                 <w:iCs/>
               </w:rPr>
             </w:pPr>
-            <w:proofErr w:type="spellStart"/>
             <w:r>
               <w:rPr>
                 <w:iCs/>
               </w:rPr>
-              <w:t>arccos</w:t>
-            </w:r>
-            <w:proofErr w:type="spellEnd"/>
-            <w:r>
-              <w:rPr>
-                <w:iCs/>
-              </w:rPr>
-              <w:t>( x / norm )</w:t>
+              <w:t>arccos( x / norm )</w:t>
             </w:r>
           </w:p>
         </w:tc>
@@ -2059,21 +1729,7 @@
               <w:rPr>
                 <w:iCs/>
               </w:rPr>
-              <w:t xml:space="preserve">modulus/norm, </w:t>
-            </w:r>
-            <w:proofErr w:type="spellStart"/>
-            <w:r>
-              <w:rPr>
-                <w:iCs/>
-              </w:rPr>
-              <w:t>Im</w:t>
-            </w:r>
-            <w:proofErr w:type="spellEnd"/>
-            <w:r>
-              <w:rPr>
-                <w:iCs/>
-              </w:rPr>
-              <w:t>/y</w:t>
+              <w:t>modulus/norm, Im/y</w:t>
             </w:r>
           </w:p>
         </w:tc>
@@ -2105,19 +1761,11 @@
                 <w:iCs/>
               </w:rPr>
             </w:pPr>
-            <w:proofErr w:type="spellStart"/>
             <w:r>
               <w:rPr>
                 <w:iCs/>
               </w:rPr>
-              <w:t>sqrt</w:t>
-            </w:r>
-            <w:proofErr w:type="spellEnd"/>
-            <w:r>
-              <w:rPr>
-                <w:iCs/>
-              </w:rPr>
-              <w:t>( norm^2 - y^2 )</w:t>
+              <w:t>sqrt( norm^2 - y^2 )</w:t>
             </w:r>
           </w:p>
         </w:tc>
@@ -2227,21 +1875,7 @@
               <w:rPr>
                 <w:iCs/>
               </w:rPr>
-              <w:t xml:space="preserve">modulus/norm, </w:t>
-            </w:r>
-            <w:proofErr w:type="spellStart"/>
-            <w:r>
-              <w:rPr>
-                <w:iCs/>
-              </w:rPr>
-              <w:t>Im</w:t>
-            </w:r>
-            <w:proofErr w:type="spellEnd"/>
-            <w:r>
-              <w:rPr>
-                <w:iCs/>
-              </w:rPr>
-              <w:t>/y</w:t>
+              <w:t>modulus/norm, Im/y</w:t>
             </w:r>
           </w:p>
         </w:tc>
@@ -2273,19 +1907,11 @@
                 <w:iCs/>
               </w:rPr>
             </w:pPr>
-            <w:proofErr w:type="spellStart"/>
             <w:r>
               <w:rPr>
                 <w:iCs/>
               </w:rPr>
-              <w:t>arcsin</w:t>
-            </w:r>
-            <w:proofErr w:type="spellEnd"/>
-            <w:r>
-              <w:rPr>
-                <w:iCs/>
-              </w:rPr>
-              <w:t>( y / norm )</w:t>
+              <w:t>arcsin( y / norm )</w:t>
             </w:r>
           </w:p>
         </w:tc>
@@ -2501,19 +2127,11 @@
                 <w:iCs/>
               </w:rPr>
             </w:pPr>
-            <w:proofErr w:type="spellStart"/>
             <w:r>
               <w:rPr>
                 <w:iCs/>
               </w:rPr>
-              <w:t>Im</w:t>
-            </w:r>
-            <w:proofErr w:type="spellEnd"/>
-            <w:r>
-              <w:rPr>
-                <w:iCs/>
-              </w:rPr>
-              <w:t>/y</w:t>
+              <w:t>Im/y</w:t>
             </w:r>
           </w:p>
         </w:tc>
@@ -2659,27 +2277,7 @@
               <w:rPr>
                 <w:iCs/>
               </w:rPr>
-              <w:t>radius/norm/mod</w:t>
-            </w:r>
-            <w:r>
-              <w:rPr>
-                <w:iCs/>
-              </w:rPr>
-              <w:t>-</w:t>
-            </w:r>
-            <w:proofErr w:type="spellStart"/>
-            <w:r>
-              <w:rPr>
-                <w:iCs/>
-              </w:rPr>
-              <w:t>ulus</w:t>
-            </w:r>
-            <w:proofErr w:type="spellEnd"/>
-            <w:r>
-              <w:rPr>
-                <w:iCs/>
-              </w:rPr>
-              <w:t xml:space="preserve">        </w:t>
+              <w:t xml:space="preserve">radius/norm/mod-ulus        </w:t>
             </w:r>
           </w:p>
         </w:tc>
@@ -2715,21 +2313,7 @@
               <w:rPr>
                 <w:iCs/>
               </w:rPr>
-              <w:t xml:space="preserve">theta, </w:t>
-            </w:r>
-            <w:proofErr w:type="spellStart"/>
-            <w:r>
-              <w:rPr>
-                <w:iCs/>
-              </w:rPr>
-              <w:t>Im</w:t>
-            </w:r>
-            <w:proofErr w:type="spellEnd"/>
-            <w:r>
-              <w:rPr>
-                <w:iCs/>
-              </w:rPr>
-              <w:t>/y</w:t>
+              <w:t>theta, Im/y</w:t>
             </w:r>
           </w:p>
         </w:tc>
@@ -2875,21 +2459,7 @@
               <w:rPr>
                 <w:iCs/>
               </w:rPr>
-              <w:t xml:space="preserve">theta, </w:t>
-            </w:r>
-            <w:proofErr w:type="spellStart"/>
-            <w:r>
-              <w:rPr>
-                <w:iCs/>
-              </w:rPr>
-              <w:t>Im</w:t>
-            </w:r>
-            <w:proofErr w:type="spellEnd"/>
-            <w:r>
-              <w:rPr>
-                <w:iCs/>
-              </w:rPr>
-              <w:t>/y</w:t>
+              <w:t>theta, Im/y</w:t>
             </w:r>
           </w:p>
         </w:tc>
@@ -2999,27 +2569,7 @@
               <w:rPr>
                 <w:iCs/>
               </w:rPr>
-              <w:t>radius/norm/mod</w:t>
-            </w:r>
-            <w:r>
-              <w:rPr>
-                <w:iCs/>
-              </w:rPr>
-              <w:t>-</w:t>
-            </w:r>
-            <w:proofErr w:type="spellStart"/>
-            <w:r>
-              <w:rPr>
-                <w:iCs/>
-              </w:rPr>
-              <w:t>ulus</w:t>
-            </w:r>
-            <w:proofErr w:type="spellEnd"/>
-            <w:r>
-              <w:rPr>
-                <w:iCs/>
-              </w:rPr>
-              <w:t xml:space="preserve">       </w:t>
+              <w:t xml:space="preserve">radius/norm/mod-ulus       </w:t>
             </w:r>
           </w:p>
         </w:tc>
@@ -3161,19 +2711,11 @@
                 <w:iCs/>
               </w:rPr>
             </w:pPr>
-            <w:proofErr w:type="spellStart"/>
             <w:r>
               <w:rPr>
                 <w:iCs/>
               </w:rPr>
-              <w:t>Im</w:t>
-            </w:r>
-            <w:proofErr w:type="spellEnd"/>
-            <w:r>
-              <w:rPr>
-                <w:iCs/>
-              </w:rPr>
-              <w:t>/y</w:t>
+              <w:t>Im/y</w:t>
             </w:r>
           </w:p>
         </w:tc>
@@ -3299,53 +2841,79 @@
           <w:tab w:val="left" w:pos="14656"/>
         </w:tabs>
         <w:rPr>
+          <w:iCs/>
+        </w:rPr>
+      </w:pPr>
+      <w:r>
+        <w:rPr>
+          <w:iCs/>
+        </w:rPr>
+        <w:t>In total this gives us 44 unique question forms with each form having randomly generated components.</w:t>
+      </w:r>
+      <w:r>
+        <w:rPr>
+          <w:iCs/>
+        </w:rPr>
+        <w:br/>
+      </w:r>
+      <w:r>
+        <w:rPr>
+          <w:iCs/>
+        </w:rPr>
+        <w:t>Although the</w:t>
+      </w:r>
+      <w:r>
+        <w:rPr>
+          <w:iCs/>
+        </w:rPr>
+        <w:t xml:space="preserve"> answer forms are </w:t>
+      </w:r>
+      <w:r>
+        <w:rPr>
+          <w:iCs/>
+        </w:rPr>
+        <w:t xml:space="preserve">technically </w:t>
+      </w:r>
+      <w:r>
+        <w:rPr>
+          <w:iCs/>
+        </w:rPr>
+        <w:t xml:space="preserve">limited to </w:t>
+      </w:r>
+      <w:r>
+        <w:rPr>
+          <w:iCs/>
+        </w:rPr>
+        <w:t>twelve, with an answer form being a certain combination of operations on various components such as a trigonometric function, each answer form is generated randomly in such a way that it’s presented structure varies greatly.</w:t>
+      </w:r>
+    </w:p>
+    <w:p>
+      <w:pPr>
+        <w:shd w:val="clear" w:color="auto" w:fill="FFFFFF"/>
+        <w:tabs>
+          <w:tab w:val="left" w:pos="916"/>
+          <w:tab w:val="left" w:pos="1832"/>
+          <w:tab w:val="left" w:pos="2748"/>
+          <w:tab w:val="left" w:pos="3664"/>
+          <w:tab w:val="left" w:pos="4580"/>
+          <w:tab w:val="left" w:pos="5496"/>
+          <w:tab w:val="left" w:pos="6412"/>
+          <w:tab w:val="left" w:pos="7328"/>
+          <w:tab w:val="left" w:pos="8244"/>
+          <w:tab w:val="left" w:pos="9160"/>
+          <w:tab w:val="left" w:pos="10076"/>
+          <w:tab w:val="left" w:pos="10992"/>
+          <w:tab w:val="left" w:pos="11908"/>
+          <w:tab w:val="left" w:pos="12824"/>
+          <w:tab w:val="left" w:pos="13740"/>
+          <w:tab w:val="left" w:pos="14656"/>
+        </w:tabs>
+        <w:rPr>
           <w:rFonts w:ascii="Courier New" w:hAnsi="Courier New" w:cs="Courier New"/>
           <w:sz w:val="18"/>
           <w:szCs w:val="18"/>
         </w:rPr>
       </w:pPr>
-      <w:r>
-        <w:rPr>
-          <w:iCs/>
-        </w:rPr>
-        <w:t>In total this gives us 44 unique question forms with each form having randomly generated components.</w:t>
-      </w:r>
-      <w:r>
-        <w:rPr>
-          <w:iCs/>
-        </w:rPr>
-        <w:br/>
-      </w:r>
-      <w:r>
-        <w:rPr>
-          <w:iCs/>
-        </w:rPr>
-        <w:t>Although the</w:t>
-      </w:r>
-      <w:r>
-        <w:rPr>
-          <w:iCs/>
-        </w:rPr>
-        <w:t xml:space="preserve"> answer forms are </w:t>
-      </w:r>
-      <w:r>
-        <w:rPr>
-          <w:iCs/>
-        </w:rPr>
-        <w:t xml:space="preserve">technically </w:t>
-      </w:r>
-      <w:r>
-        <w:rPr>
-          <w:iCs/>
-        </w:rPr>
-        <w:t xml:space="preserve">limited to </w:t>
-      </w:r>
-      <w:r>
-        <w:rPr>
-          <w:iCs/>
-        </w:rPr>
-        <w:t>twelve, with an answer form being a certain combination of operations on various components such as a trigonometric function, each answer form is generated randomly in such a way that it’s presented structure varies greatly.</w:t>
-      </w:r>
     </w:p>
     <w:p>
       <w:pPr>
@@ -3366,18 +2934,13 @@
         <w:t xml:space="preserve"> method</w:t>
       </w:r>
       <w:r>
-        <w:t xml:space="preserve"> “</w:t>
-      </w:r>
-      <w:proofErr w:type="spellStart"/>
-      <w:r>
-        <w:t>generateMediumAnswerArray</w:t>
-      </w:r>
-      <w:proofErr w:type="spellEnd"/>
-      <w:r>
-        <w:t>”</w:t>
-      </w:r>
-      <w:r>
-        <w:t xml:space="preserve"> is called which is responsible for generating the random answers and checking for the duplication, albeit unlikely, of random answers. An array is instantiated with the array size representing the total number of answers generated including the correct answer. The size of the array, and with it the number of choices as answers</w:t>
+        <w:t xml:space="preserve"> “generateMediumAnswerArray”</w:t>
+      </w:r>
+      <w:r>
+        <w:t xml:space="preserve"> is called which is responsible for generating the random answers and checking for the duplication, albeit unlikely, of random answers. An array is instantiated with the array size representing the total number of answers generated including the correct answer. The </w:t>
+      </w:r>
+      <w:r>
+        <w:t>size of the array, and with it the number of choices as answers</w:t>
       </w:r>
       <w:r>
         <w:t>,</w:t>
@@ -3386,30 +2949,10 @@
         <w:t xml:space="preserve"> varies in relation to difficulty tracked by the level number.</w:t>
       </w:r>
       <w:r>
-        <w:t xml:space="preserve"> Upon the call of this method, a random integer between zero and the size of the array minus </w:t>
-      </w:r>
-      <w:r>
-        <w:lastRenderedPageBreak/>
-        <w:t>one is generated to select the index of the correct answer. A for loop is then triggered to cycle through each empty address in the array and populate it with either a correct answer or an incorrect answer, with both having randomly generated structures.</w:t>
-      </w:r>
-      <w:r>
-        <w:t xml:space="preserve"> When cycling through the loop, the index of the loop is checked, if it is the selected location of the correct answer, another method, “</w:t>
-      </w:r>
-      <w:proofErr w:type="spellStart"/>
-      <w:r>
-        <w:t>generateMediumRightAnswer</w:t>
-      </w:r>
-      <w:proofErr w:type="spellEnd"/>
-      <w:r>
-        <w:t>” is called to generate such an answer. If the address is not the selected location of the correct answer then a do while loop is called. In the do while loop, a temporary wrong answer is generated by calling another method “</w:t>
-      </w:r>
-      <w:proofErr w:type="spellStart"/>
-      <w:r>
-        <w:t>generateMediumWrongAnswer</w:t>
-      </w:r>
-      <w:proofErr w:type="spellEnd"/>
-      <w:r>
-        <w:t>”. This wrong answer is checked with the rest of the array to see that it is unique. If so, then it is put into the next empty location in the array, otherwise the method is called until a unique answer is found.</w:t>
+        <w:t xml:space="preserve"> Upon the call of this method, a random integer between zero and the size of the array minus one is generated to select the index of the correct answer. A for loop is then triggered to cycle through each empty address in the array and populate it with either a correct answer or an incorrect answer, with both having randomly generated structures.</w:t>
+      </w:r>
+      <w:r>
+        <w:t xml:space="preserve"> When cycling through the loop, the index of the loop is checked, if it is the selected location of the correct answer, another method, “generateMediumRightAnswer” is called to generate such an answer. If the address is not the selected location of the correct answer then a do while loop is called. In the do while loop, a temporary wrong answer is generated by calling another method “generateMediumWrongAnswer”. This wrong answer is checked with the rest of the array to see that it is unique. If so, then it is put into the next empty location in the array, otherwise the method is called until a unique answer is found.</w:t>
       </w:r>
     </w:p>
     <w:p>
@@ -3499,517 +3042,112 @@
           <w:iCs/>
           <w:szCs w:val="18"/>
         </w:rPr>
-        <w:t xml:space="preserve">Typically, the answers can be broken up into two base strings. The base strings are set with the string representation of the given components. For example, in case 1 (Vector components given) where the user is asked to find Theta given the X and Y component values. The answer form to be generated must be equivalent to </w:t>
-      </w:r>
-      <w:proofErr w:type="spellStart"/>
+        <w:t xml:space="preserve">Typically, the answers can be broken up into two base strings. The base strings are set with the string representation of the given components. For example, in case 1 (Vector components given) where the user is asked to find Theta given the X and Y component values. The answer form to be generated must be equivalent to arctan(y/x). The base strings ComponentA and ComponentB would be set to the string representation of Y and X respectively. Now a series of applications of modular methods are applied to the string to generate the final version of the random correct answer. In this particular case, the modular methods used include applyPower, commutativeOperation, and applyTrig as well as decide complexity. First, the applyPower method is used to return a value for ComponentA. </w:t>
+      </w:r>
       <w:r>
         <w:rPr>
           <w:rFonts w:ascii="Times New Roman" w:hAnsi="Times New Roman" w:cs="Times New Roman"/>
           <w:iCs/>
           <w:szCs w:val="18"/>
         </w:rPr>
-        <w:t>arctan</w:t>
-      </w:r>
-      <w:proofErr w:type="spellEnd"/>
+        <w:t xml:space="preserve">This introduces variability in the representation of the given component values. This variability means that the component may be raised to a fraction or decimal representation of the intended power. In this case it is one. The fraction may be further scaled by any low scalar from one to four or multiplies of ten to keep it relatively simple. Note that all calls of the </w:t>
+      </w:r>
       <w:r>
         <w:rPr>
           <w:rFonts w:ascii="Times New Roman" w:hAnsi="Times New Roman" w:cs="Times New Roman"/>
           <w:iCs/>
           <w:szCs w:val="18"/>
         </w:rPr>
-        <w:t xml:space="preserve">(y/x). The base strings </w:t>
-      </w:r>
-      <w:proofErr w:type="spellStart"/>
+        <w:t>applyPower</w:t>
+      </w:r>
       <w:r>
         <w:rPr>
           <w:rFonts w:ascii="Times New Roman" w:hAnsi="Times New Roman" w:cs="Times New Roman"/>
           <w:iCs/>
           <w:szCs w:val="18"/>
         </w:rPr>
-        <w:t>ComponentA</w:t>
-      </w:r>
-      <w:proofErr w:type="spellEnd"/>
+        <w:t xml:space="preserve"> method also</w:t>
+      </w:r>
       <w:r>
         <w:rPr>
           <w:rFonts w:ascii="Times New Roman" w:hAnsi="Times New Roman" w:cs="Times New Roman"/>
           <w:iCs/>
           <w:szCs w:val="18"/>
         </w:rPr>
-        <w:t xml:space="preserve"> and </w:t>
-      </w:r>
-      <w:proofErr w:type="spellStart"/>
+        <w:t xml:space="preserve"> </w:t>
+      </w:r>
       <w:r>
         <w:rPr>
           <w:rFonts w:ascii="Times New Roman" w:hAnsi="Times New Roman" w:cs="Times New Roman"/>
           <w:iCs/>
           <w:szCs w:val="18"/>
         </w:rPr>
-        <w:t>ComponentB</w:t>
-      </w:r>
-      <w:proofErr w:type="spellEnd"/>
+        <w:t xml:space="preserve">uses the decideComplexity boolean method. This effectively controls the amount of variability in answer form which takes into account level and how many components are already going to be randomized. The higher the level, the more likely it is to reform the correct answer. However, the more components to be randomized, the less likely it is to reform the components as well. </w:t>
+      </w:r>
       <w:r>
         <w:rPr>
           <w:rFonts w:ascii="Times New Roman" w:hAnsi="Times New Roman" w:cs="Times New Roman"/>
           <w:iCs/>
           <w:szCs w:val="18"/>
         </w:rPr>
-        <w:t xml:space="preserve"> would be set to the string representation of Y and X respectively. Now a series of applications of modular methods are applied to the string to generate the final version of the random correct answer. In this particular case, the modular methods used include </w:t>
-      </w:r>
-      <w:proofErr w:type="spellStart"/>
+        <w:lastRenderedPageBreak/>
+        <w:t xml:space="preserve">A similar action is applied to ComponentB. Now we may take the two components and apply </w:t>
+      </w:r>
       <w:r>
         <w:rPr>
           <w:rFonts w:ascii="Times New Roman" w:hAnsi="Times New Roman" w:cs="Times New Roman"/>
           <w:iCs/>
           <w:szCs w:val="18"/>
         </w:rPr>
-        <w:t>applyPower</w:t>
-      </w:r>
-      <w:proofErr w:type="spellEnd"/>
+        <w:t xml:space="preserve">the </w:t>
+      </w:r>
       <w:r>
         <w:rPr>
           <w:rFonts w:ascii="Times New Roman" w:hAnsi="Times New Roman" w:cs="Times New Roman"/>
           <w:iCs/>
           <w:szCs w:val="18"/>
         </w:rPr>
-        <w:t xml:space="preserve">, </w:t>
-      </w:r>
-      <w:proofErr w:type="spellStart"/>
+        <w:t>commutativeOperation</w:t>
+      </w:r>
       <w:r>
         <w:rPr>
           <w:rFonts w:ascii="Times New Roman" w:hAnsi="Times New Roman" w:cs="Times New Roman"/>
           <w:iCs/>
           <w:szCs w:val="18"/>
         </w:rPr>
-        <w:t>commutativeOperation</w:t>
-      </w:r>
-      <w:proofErr w:type="spellEnd"/>
+        <w:t xml:space="preserve"> method. This method takes an operation char</w:t>
+      </w:r>
       <w:r>
         <w:rPr>
           <w:rFonts w:ascii="Times New Roman" w:hAnsi="Times New Roman" w:cs="Times New Roman"/>
           <w:iCs/>
           <w:szCs w:val="18"/>
         </w:rPr>
-        <w:t xml:space="preserve">, and </w:t>
-      </w:r>
-      <w:proofErr w:type="spellStart"/>
+        <w:t>acter</w:t>
+      </w:r>
       <w:r>
         <w:rPr>
           <w:rFonts w:ascii="Times New Roman" w:hAnsi="Times New Roman" w:cs="Times New Roman"/>
           <w:iCs/>
           <w:szCs w:val="18"/>
         </w:rPr>
-        <w:t>applyTrig</w:t>
-      </w:r>
-      <w:proofErr w:type="spellEnd"/>
+        <w:t xml:space="preserve"> as an input. In this case, it is the division character ‘/’. Once it is called, the two components are joined together with the operation in mind. In this particular case of division, there are four different ways used to signify division. All of which take advantage of the commutative nature of division. Thus we may simply divide ComponentA by ComponentB, multiply ComponentA by the reciprocal of ComponentB using brackets or the multiplication symbol ‘*’. The final way to represent division is to make a recursive call to commutativeOperation again but using the multiplication character ‘*’ as input. But first applyPower is used on ComponentB to raise it to a power equivalent to negative one. This serves to further vary the representation of division.</w:t>
+      </w:r>
       <w:r>
         <w:rPr>
           <w:rFonts w:ascii="Times New Roman" w:hAnsi="Times New Roman" w:cs="Times New Roman"/>
           <w:iCs/>
           <w:szCs w:val="18"/>
         </w:rPr>
-        <w:t xml:space="preserve"> as well as decide complexity. First, the </w:t>
-      </w:r>
-      <w:proofErr w:type="spellStart"/>
+        <w:t xml:space="preserve"> Finally applyTrig is used to encase the returned string inside a trigonometric function, which is arctan in this case.</w:t>
+      </w:r>
       <w:r>
         <w:rPr>
           <w:rFonts w:ascii="Times New Roman" w:hAnsi="Times New Roman" w:cs="Times New Roman"/>
           <w:iCs/>
           <w:szCs w:val="18"/>
         </w:rPr>
-        <w:t>applyPower</w:t>
-      </w:r>
-      <w:proofErr w:type="spellEnd"/>
-      <w:r>
-        <w:rPr>
-          <w:rFonts w:ascii="Times New Roman" w:hAnsi="Times New Roman" w:cs="Times New Roman"/>
-          <w:iCs/>
-          <w:szCs w:val="18"/>
-        </w:rPr>
-        <w:t xml:space="preserve"> method is used to return a value for </w:t>
-      </w:r>
-      <w:proofErr w:type="spellStart"/>
-      <w:r>
-        <w:rPr>
-          <w:rFonts w:ascii="Times New Roman" w:hAnsi="Times New Roman" w:cs="Times New Roman"/>
-          <w:iCs/>
-          <w:szCs w:val="18"/>
-        </w:rPr>
-        <w:t>ComponentA</w:t>
-      </w:r>
-      <w:proofErr w:type="spellEnd"/>
-      <w:r>
-        <w:rPr>
-          <w:rFonts w:ascii="Times New Roman" w:hAnsi="Times New Roman" w:cs="Times New Roman"/>
-          <w:iCs/>
-          <w:szCs w:val="18"/>
-        </w:rPr>
-        <w:t xml:space="preserve">. </w:t>
-      </w:r>
-      <w:r>
-        <w:rPr>
-          <w:rFonts w:ascii="Times New Roman" w:hAnsi="Times New Roman" w:cs="Times New Roman"/>
-          <w:iCs/>
-          <w:szCs w:val="18"/>
-        </w:rPr>
-        <w:t xml:space="preserve">This introduces variability in the representation of the given component values. This variability means that the component may be raised to a fraction or decimal representation of the intended power. In this case it is one. The fraction may be further scaled by any low scalar from one to four or multiplies of ten to keep it relatively simple. Note that all calls of the </w:t>
-      </w:r>
-      <w:proofErr w:type="spellStart"/>
-      <w:r>
-        <w:rPr>
-          <w:rFonts w:ascii="Times New Roman" w:hAnsi="Times New Roman" w:cs="Times New Roman"/>
-          <w:iCs/>
-          <w:szCs w:val="18"/>
-        </w:rPr>
-        <w:t>applyPower</w:t>
-      </w:r>
-      <w:proofErr w:type="spellEnd"/>
-      <w:r>
-        <w:rPr>
-          <w:rFonts w:ascii="Times New Roman" w:hAnsi="Times New Roman" w:cs="Times New Roman"/>
-          <w:iCs/>
-          <w:szCs w:val="18"/>
-        </w:rPr>
-        <w:t xml:space="preserve"> method also</w:t>
-      </w:r>
-      <w:r>
-        <w:rPr>
-          <w:rFonts w:ascii="Times New Roman" w:hAnsi="Times New Roman" w:cs="Times New Roman"/>
-          <w:iCs/>
-          <w:szCs w:val="18"/>
-        </w:rPr>
-        <w:t xml:space="preserve"> </w:t>
-      </w:r>
-      <w:r>
-        <w:rPr>
-          <w:rFonts w:ascii="Times New Roman" w:hAnsi="Times New Roman" w:cs="Times New Roman"/>
-          <w:iCs/>
-          <w:szCs w:val="18"/>
-        </w:rPr>
-        <w:t xml:space="preserve">uses the </w:t>
-      </w:r>
-      <w:proofErr w:type="spellStart"/>
-      <w:r>
-        <w:rPr>
-          <w:rFonts w:ascii="Times New Roman" w:hAnsi="Times New Roman" w:cs="Times New Roman"/>
-          <w:iCs/>
-          <w:szCs w:val="18"/>
-        </w:rPr>
-        <w:t>decideComplexity</w:t>
-      </w:r>
-      <w:proofErr w:type="spellEnd"/>
-      <w:r>
-        <w:rPr>
-          <w:rFonts w:ascii="Times New Roman" w:hAnsi="Times New Roman" w:cs="Times New Roman"/>
-          <w:iCs/>
-          <w:szCs w:val="18"/>
-        </w:rPr>
-        <w:t xml:space="preserve"> </w:t>
-      </w:r>
-      <w:proofErr w:type="spellStart"/>
-      <w:proofErr w:type="gramStart"/>
-      <w:r>
-        <w:rPr>
-          <w:rFonts w:ascii="Times New Roman" w:hAnsi="Times New Roman" w:cs="Times New Roman"/>
-          <w:iCs/>
-          <w:szCs w:val="18"/>
-        </w:rPr>
-        <w:t>boolean</w:t>
-      </w:r>
-      <w:proofErr w:type="spellEnd"/>
-      <w:proofErr w:type="gramEnd"/>
-      <w:r>
-        <w:rPr>
-          <w:rFonts w:ascii="Times New Roman" w:hAnsi="Times New Roman" w:cs="Times New Roman"/>
-          <w:iCs/>
-          <w:szCs w:val="18"/>
-        </w:rPr>
-        <w:t xml:space="preserve"> method. This effectively controls the a</w:t>
-      </w:r>
-      <w:r>
-        <w:rPr>
-          <w:rFonts w:ascii="Times New Roman" w:hAnsi="Times New Roman" w:cs="Times New Roman"/>
-          <w:iCs/>
-          <w:szCs w:val="18"/>
-        </w:rPr>
-        <w:t xml:space="preserve">mount of variability </w:t>
-      </w:r>
-      <w:r>
-        <w:rPr>
-          <w:rFonts w:ascii="Times New Roman" w:hAnsi="Times New Roman" w:cs="Times New Roman"/>
-          <w:iCs/>
-          <w:szCs w:val="18"/>
-        </w:rPr>
-        <w:t xml:space="preserve">in answer form </w:t>
-      </w:r>
-      <w:r>
-        <w:rPr>
-          <w:rFonts w:ascii="Times New Roman" w:hAnsi="Times New Roman" w:cs="Times New Roman"/>
-          <w:iCs/>
-          <w:szCs w:val="18"/>
-        </w:rPr>
-        <w:t>which takes into account level and how many components are already going to be randomized</w:t>
-      </w:r>
-      <w:r>
-        <w:rPr>
-          <w:rFonts w:ascii="Times New Roman" w:hAnsi="Times New Roman" w:cs="Times New Roman"/>
-          <w:iCs/>
-          <w:szCs w:val="18"/>
-        </w:rPr>
-        <w:t xml:space="preserve">. The higher the level, the more likely it is to reform the correct answer. However, the more components to be randomized, the less likely it is to reform the components as well. A similar action is applied to </w:t>
-      </w:r>
-      <w:proofErr w:type="spellStart"/>
-      <w:r>
-        <w:rPr>
-          <w:rFonts w:ascii="Times New Roman" w:hAnsi="Times New Roman" w:cs="Times New Roman"/>
-          <w:iCs/>
-          <w:szCs w:val="18"/>
-        </w:rPr>
-        <w:t>ComponentB</w:t>
-      </w:r>
-      <w:proofErr w:type="spellEnd"/>
-      <w:r>
-        <w:rPr>
-          <w:rFonts w:ascii="Times New Roman" w:hAnsi="Times New Roman" w:cs="Times New Roman"/>
-          <w:iCs/>
-          <w:szCs w:val="18"/>
-        </w:rPr>
-        <w:t xml:space="preserve">. Now we may take the two components and apply </w:t>
-      </w:r>
-      <w:r>
-        <w:rPr>
-          <w:rFonts w:ascii="Times New Roman" w:hAnsi="Times New Roman" w:cs="Times New Roman"/>
-          <w:iCs/>
-          <w:szCs w:val="18"/>
-        </w:rPr>
-        <w:t xml:space="preserve">the </w:t>
-      </w:r>
-      <w:proofErr w:type="spellStart"/>
-      <w:r>
-        <w:rPr>
-          <w:rFonts w:ascii="Times New Roman" w:hAnsi="Times New Roman" w:cs="Times New Roman"/>
-          <w:iCs/>
-          <w:szCs w:val="18"/>
-        </w:rPr>
-        <w:t>commutativeOperation</w:t>
-      </w:r>
-      <w:proofErr w:type="spellEnd"/>
-      <w:r>
-        <w:rPr>
-          <w:rFonts w:ascii="Times New Roman" w:hAnsi="Times New Roman" w:cs="Times New Roman"/>
-          <w:iCs/>
-          <w:szCs w:val="18"/>
-        </w:rPr>
-        <w:t xml:space="preserve"> method. This method takes an operation char</w:t>
-      </w:r>
-      <w:r>
-        <w:rPr>
-          <w:rFonts w:ascii="Times New Roman" w:hAnsi="Times New Roman" w:cs="Times New Roman"/>
-          <w:iCs/>
-          <w:szCs w:val="18"/>
-        </w:rPr>
-        <w:t>acter</w:t>
-      </w:r>
-      <w:r>
-        <w:rPr>
-          <w:rFonts w:ascii="Times New Roman" w:hAnsi="Times New Roman" w:cs="Times New Roman"/>
-          <w:iCs/>
-          <w:szCs w:val="18"/>
-        </w:rPr>
-        <w:t xml:space="preserve"> as an input. In this case, it is the </w:t>
-      </w:r>
-      <w:r>
-        <w:rPr>
-          <w:rFonts w:ascii="Times New Roman" w:hAnsi="Times New Roman" w:cs="Times New Roman"/>
-          <w:iCs/>
-          <w:szCs w:val="18"/>
-        </w:rPr>
-        <w:lastRenderedPageBreak/>
-        <w:t xml:space="preserve">division character ‘/’. Once it is called, the two components are joined together with the operation in mind. In this particular case of division, there are four different ways used to signify division. All of which take advantage of the commutative nature of division. Thus we may simply divide </w:t>
-      </w:r>
-      <w:proofErr w:type="spellStart"/>
-      <w:r>
-        <w:rPr>
-          <w:rFonts w:ascii="Times New Roman" w:hAnsi="Times New Roman" w:cs="Times New Roman"/>
-          <w:iCs/>
-          <w:szCs w:val="18"/>
-        </w:rPr>
-        <w:t>ComponentA</w:t>
-      </w:r>
-      <w:proofErr w:type="spellEnd"/>
-      <w:r>
-        <w:rPr>
-          <w:rFonts w:ascii="Times New Roman" w:hAnsi="Times New Roman" w:cs="Times New Roman"/>
-          <w:iCs/>
-          <w:szCs w:val="18"/>
-        </w:rPr>
-        <w:t xml:space="preserve"> by </w:t>
-      </w:r>
-      <w:proofErr w:type="spellStart"/>
-      <w:r>
-        <w:rPr>
-          <w:rFonts w:ascii="Times New Roman" w:hAnsi="Times New Roman" w:cs="Times New Roman"/>
-          <w:iCs/>
-          <w:szCs w:val="18"/>
-        </w:rPr>
-        <w:t>ComponentB</w:t>
-      </w:r>
-      <w:proofErr w:type="spellEnd"/>
-      <w:r>
-        <w:rPr>
-          <w:rFonts w:ascii="Times New Roman" w:hAnsi="Times New Roman" w:cs="Times New Roman"/>
-          <w:iCs/>
-          <w:szCs w:val="18"/>
-        </w:rPr>
-        <w:t xml:space="preserve">, multiply </w:t>
-      </w:r>
-      <w:proofErr w:type="spellStart"/>
-      <w:r>
-        <w:rPr>
-          <w:rFonts w:ascii="Times New Roman" w:hAnsi="Times New Roman" w:cs="Times New Roman"/>
-          <w:iCs/>
-          <w:szCs w:val="18"/>
-        </w:rPr>
-        <w:t>ComponentA</w:t>
-      </w:r>
-      <w:proofErr w:type="spellEnd"/>
-      <w:r>
-        <w:rPr>
-          <w:rFonts w:ascii="Times New Roman" w:hAnsi="Times New Roman" w:cs="Times New Roman"/>
-          <w:iCs/>
-          <w:szCs w:val="18"/>
-        </w:rPr>
-        <w:t xml:space="preserve"> by the reciprocal of </w:t>
-      </w:r>
-      <w:proofErr w:type="spellStart"/>
-      <w:r>
-        <w:rPr>
-          <w:rFonts w:ascii="Times New Roman" w:hAnsi="Times New Roman" w:cs="Times New Roman"/>
-          <w:iCs/>
-          <w:szCs w:val="18"/>
-        </w:rPr>
-        <w:t>ComponentB</w:t>
-      </w:r>
-      <w:proofErr w:type="spellEnd"/>
-      <w:r>
-        <w:rPr>
-          <w:rFonts w:ascii="Times New Roman" w:hAnsi="Times New Roman" w:cs="Times New Roman"/>
-          <w:iCs/>
-          <w:szCs w:val="18"/>
-        </w:rPr>
-        <w:t xml:space="preserve"> using brackets or the multiplication symbol ‘*’. The final way to represent division is to make a recursive call to </w:t>
-      </w:r>
-      <w:proofErr w:type="spellStart"/>
-      <w:r>
-        <w:rPr>
-          <w:rFonts w:ascii="Times New Roman" w:hAnsi="Times New Roman" w:cs="Times New Roman"/>
-          <w:iCs/>
-          <w:szCs w:val="18"/>
-        </w:rPr>
-        <w:t>commutativeOperation</w:t>
-      </w:r>
-      <w:proofErr w:type="spellEnd"/>
-      <w:r>
-        <w:rPr>
-          <w:rFonts w:ascii="Times New Roman" w:hAnsi="Times New Roman" w:cs="Times New Roman"/>
-          <w:iCs/>
-          <w:szCs w:val="18"/>
-        </w:rPr>
-        <w:t xml:space="preserve"> again but using the multiplication character ‘*’ as input. But first </w:t>
-      </w:r>
-      <w:proofErr w:type="spellStart"/>
-      <w:r>
-        <w:rPr>
-          <w:rFonts w:ascii="Times New Roman" w:hAnsi="Times New Roman" w:cs="Times New Roman"/>
-          <w:iCs/>
-          <w:szCs w:val="18"/>
-        </w:rPr>
-        <w:t>applyPower</w:t>
-      </w:r>
-      <w:proofErr w:type="spellEnd"/>
-      <w:r>
-        <w:rPr>
-          <w:rFonts w:ascii="Times New Roman" w:hAnsi="Times New Roman" w:cs="Times New Roman"/>
-          <w:iCs/>
-          <w:szCs w:val="18"/>
-        </w:rPr>
-        <w:t xml:space="preserve"> is used on </w:t>
-      </w:r>
-      <w:proofErr w:type="spellStart"/>
-      <w:r>
-        <w:rPr>
-          <w:rFonts w:ascii="Times New Roman" w:hAnsi="Times New Roman" w:cs="Times New Roman"/>
-          <w:iCs/>
-          <w:szCs w:val="18"/>
-        </w:rPr>
-        <w:t>ComponentB</w:t>
-      </w:r>
-      <w:proofErr w:type="spellEnd"/>
-      <w:r>
-        <w:rPr>
-          <w:rFonts w:ascii="Times New Roman" w:hAnsi="Times New Roman" w:cs="Times New Roman"/>
-          <w:iCs/>
-          <w:szCs w:val="18"/>
-        </w:rPr>
-        <w:t xml:space="preserve"> to raise it to a power equivalent to negative one. This serves to further vary the representation of division.</w:t>
-      </w:r>
-      <w:r>
-        <w:rPr>
-          <w:rFonts w:ascii="Times New Roman" w:hAnsi="Times New Roman" w:cs="Times New Roman"/>
-          <w:iCs/>
-          <w:szCs w:val="18"/>
-        </w:rPr>
-        <w:t xml:space="preserve"> Finally </w:t>
-      </w:r>
-      <w:proofErr w:type="spellStart"/>
-      <w:r>
-        <w:rPr>
-          <w:rFonts w:ascii="Times New Roman" w:hAnsi="Times New Roman" w:cs="Times New Roman"/>
-          <w:iCs/>
-          <w:szCs w:val="18"/>
-        </w:rPr>
-        <w:t>applyTrig</w:t>
-      </w:r>
-      <w:proofErr w:type="spellEnd"/>
-      <w:r>
-        <w:rPr>
-          <w:rFonts w:ascii="Times New Roman" w:hAnsi="Times New Roman" w:cs="Times New Roman"/>
-          <w:iCs/>
-          <w:szCs w:val="18"/>
-        </w:rPr>
-        <w:t xml:space="preserve"> is used to encase the returned string inside a trigonometric function, which is </w:t>
-      </w:r>
-      <w:proofErr w:type="spellStart"/>
-      <w:r>
-        <w:rPr>
-          <w:rFonts w:ascii="Times New Roman" w:hAnsi="Times New Roman" w:cs="Times New Roman"/>
-          <w:iCs/>
-          <w:szCs w:val="18"/>
-        </w:rPr>
-        <w:t>arctan</w:t>
-      </w:r>
-      <w:proofErr w:type="spellEnd"/>
-      <w:r>
-        <w:rPr>
-          <w:rFonts w:ascii="Times New Roman" w:hAnsi="Times New Roman" w:cs="Times New Roman"/>
-          <w:iCs/>
-          <w:szCs w:val="18"/>
-        </w:rPr>
-        <w:t xml:space="preserve"> in this case.</w:t>
-      </w:r>
-      <w:r>
-        <w:rPr>
-          <w:rFonts w:ascii="Times New Roman" w:hAnsi="Times New Roman" w:cs="Times New Roman"/>
-          <w:iCs/>
-          <w:szCs w:val="18"/>
-        </w:rPr>
         <w:br/>
-      </w:r>
-      <w:r>
-        <w:rPr>
-          <w:rFonts w:ascii="Times New Roman" w:hAnsi="Times New Roman" w:cs="Times New Roman"/>
-          <w:iCs/>
-          <w:szCs w:val="18"/>
-        </w:rPr>
         <w:t xml:space="preserve"> </w:t>
       </w:r>
     </w:p>
@@ -4042,25 +3180,23 @@
           <w:iCs/>
           <w:szCs w:val="18"/>
         </w:rPr>
-        <w:t xml:space="preserve"> to the process shown above, however the modular methods used may now vary the components into forms no longer equivalent to the given ones. For example, </w:t>
-      </w:r>
-      <w:proofErr w:type="spellStart"/>
+        <w:t xml:space="preserve"> to the process shown above, however the modular methods used may now vary the components into forms no longer equivalent to the given ones. For example, applyPower may now take the intended power as a negative, a reciprocal, a negative reciprocal, a decimal, or a scaled fraction numerator/denominator/both by 2 or 10.</w:t>
+      </w:r>
       <w:r>
         <w:rPr>
           <w:rFonts w:ascii="Times New Roman" w:hAnsi="Times New Roman" w:cs="Times New Roman"/>
           <w:iCs/>
           <w:szCs w:val="18"/>
         </w:rPr>
-        <w:t>applyPower</w:t>
-      </w:r>
-      <w:proofErr w:type="spellEnd"/>
+        <w:t xml:space="preserve"> This allows the fraction to potentially appear more correct.</w:t>
+      </w:r>
       <w:r>
         <w:rPr>
           <w:rFonts w:ascii="Times New Roman" w:hAnsi="Times New Roman" w:cs="Times New Roman"/>
           <w:iCs/>
           <w:szCs w:val="18"/>
         </w:rPr>
-        <w:t xml:space="preserve"> may now take the intended power </w:t>
+        <w:br/>
       </w:r>
       <w:r>
         <w:rPr>
@@ -4068,7 +3204,7 @@
           <w:iCs/>
           <w:szCs w:val="18"/>
         </w:rPr>
-        <w:t xml:space="preserve">as a negative, a reciprocal, a negative reciprocal, a decimal, </w:t>
+        <w:t>Functions such as commutativeOperation and applyTrig</w:t>
       </w:r>
       <w:r>
         <w:rPr>
@@ -4076,7 +3212,7 @@
           <w:iCs/>
           <w:szCs w:val="18"/>
         </w:rPr>
-        <w:t xml:space="preserve">or </w:t>
+        <w:t xml:space="preserve"> </w:t>
       </w:r>
       <w:r>
         <w:rPr>
@@ -4084,85 +3220,648 @@
           <w:iCs/>
           <w:szCs w:val="18"/>
         </w:rPr>
-        <w:t>a scaled fraction numera</w:t>
-      </w:r>
-      <w:r>
+        <w:t>will choose a random operation or trigonometric function instead. At least one component is always guaranteed to be reformed to an inequivalent variant.</w:t>
+      </w:r>
+    </w:p>
+    <w:p>
+      <w:pPr>
+        <w:pStyle w:val="HTMLPreformatted"/>
+        <w:shd w:val="clear" w:color="auto" w:fill="FFFFFF"/>
+        <w:tabs>
+          <w:tab w:val="clear" w:pos="916"/>
+          <w:tab w:val="left" w:pos="360"/>
+        </w:tabs>
         <w:rPr>
           <w:rFonts w:ascii="Times New Roman" w:hAnsi="Times New Roman" w:cs="Times New Roman"/>
           <w:iCs/>
           <w:szCs w:val="18"/>
         </w:rPr>
-        <w:t>tor/denominator/both by 2 or 10.</w:t>
-      </w:r>
-      <w:r>
+      </w:pPr>
+    </w:p>
+    <w:p>
+      <w:pPr>
+        <w:pStyle w:val="Heading2"/>
+      </w:pPr>
+      <w:r>
+        <w:t>Increasing Difficulty</w:t>
+      </w:r>
+    </w:p>
+    <w:p>
+      <w:r>
+        <w:t xml:space="preserve">Time may be reduced, the number of shells required to pass a level increased, the number of options presented as well as the similarity and complexity of the questions </w:t>
+      </w:r>
+      <w:r>
+        <w:t>increased in order to scale up the difficulty of the game based on user level.</w:t>
+      </w:r>
+    </w:p>
+    <w:p>
+      <w:pPr>
+        <w:pStyle w:val="HTMLPreformatted"/>
+        <w:shd w:val="clear" w:color="auto" w:fill="FFFFFF"/>
         <w:rPr>
           <w:rFonts w:ascii="Times New Roman" w:hAnsi="Times New Roman" w:cs="Times New Roman"/>
           <w:iCs/>
           <w:szCs w:val="18"/>
         </w:rPr>
-        <w:t xml:space="preserve"> This allows the fraction to potentially appear more correct.</w:t>
+      </w:pPr>
+      <w:r>
+        <w:rPr>
+          <w:rFonts w:ascii="Times New Roman" w:hAnsi="Times New Roman" w:cs="Times New Roman"/>
+          <w:iCs/>
+          <w:szCs w:val="18"/>
+        </w:rPr>
+        <w:t>As the player progresses through the levels they have acquainted t</w:t>
+      </w:r>
+      <w:r>
+        <w:rPr>
+          <w:rFonts w:ascii="Times New Roman" w:hAnsi="Times New Roman" w:cs="Times New Roman"/>
+          <w:iCs/>
+          <w:szCs w:val="18"/>
+        </w:rPr>
+        <w:t>hemselves to the answer forms, so</w:t>
+      </w:r>
+      <w:r>
+        <w:rPr>
+          <w:rFonts w:ascii="Times New Roman" w:hAnsi="Times New Roman" w:cs="Times New Roman"/>
+          <w:iCs/>
+          <w:szCs w:val="18"/>
+        </w:rPr>
+        <w:t xml:space="preserve"> the game focuses more of testing the user on</w:t>
+      </w:r>
+      <w:r>
+        <w:rPr>
+          <w:rFonts w:ascii="Times New Roman" w:hAnsi="Times New Roman" w:cs="Times New Roman"/>
+          <w:iCs/>
+          <w:szCs w:val="18"/>
+        </w:rPr>
+        <w:t xml:space="preserve"> their ability to spot small mistakes</w:t>
+      </w:r>
+      <w:r>
+        <w:rPr>
+          <w:rFonts w:ascii="Times New Roman" w:hAnsi="Times New Roman" w:cs="Times New Roman"/>
+          <w:iCs/>
+          <w:szCs w:val="18"/>
+        </w:rPr>
+        <w:t>.</w:t>
+      </w:r>
+      <w:r>
+        <w:rPr>
+          <w:rFonts w:ascii="Times New Roman" w:hAnsi="Times New Roman" w:cs="Times New Roman"/>
+          <w:iCs/>
+          <w:szCs w:val="18"/>
+        </w:rPr>
+        <w:br/>
+        <w:t xml:space="preserve">To closely match an answer </w:t>
+      </w:r>
+      <w:r>
+        <w:rPr>
+          <w:rFonts w:ascii="Times New Roman" w:hAnsi="Times New Roman" w:cs="Times New Roman"/>
+          <w:iCs/>
+          <w:szCs w:val="18"/>
+        </w:rPr>
+        <w:t xml:space="preserve">when it involves a trigonometric function, </w:t>
+      </w:r>
+      <w:r>
+        <w:rPr>
+          <w:rFonts w:ascii="Times New Roman" w:hAnsi="Times New Roman" w:cs="Times New Roman"/>
+          <w:iCs/>
+          <w:szCs w:val="18"/>
+        </w:rPr>
+        <w:t xml:space="preserve">we present </w:t>
+      </w:r>
+      <w:r>
+        <w:rPr>
+          <w:rFonts w:ascii="Times New Roman" w:hAnsi="Times New Roman" w:cs="Times New Roman"/>
+          <w:iCs/>
+          <w:szCs w:val="18"/>
+        </w:rPr>
+        <w:t xml:space="preserve">more and more </w:t>
+      </w:r>
+      <w:r>
+        <w:rPr>
+          <w:rFonts w:ascii="Times New Roman" w:hAnsi="Times New Roman" w:cs="Times New Roman"/>
+          <w:iCs/>
+          <w:szCs w:val="18"/>
+        </w:rPr>
+        <w:t>of the same</w:t>
+      </w:r>
+      <w:r>
+        <w:rPr>
+          <w:rFonts w:ascii="Times New Roman" w:hAnsi="Times New Roman" w:cs="Times New Roman"/>
+          <w:iCs/>
+          <w:szCs w:val="18"/>
+        </w:rPr>
+        <w:t xml:space="preserve"> trig</w:t>
+      </w:r>
+      <w:r>
+        <w:rPr>
+          <w:rFonts w:ascii="Times New Roman" w:hAnsi="Times New Roman" w:cs="Times New Roman"/>
+          <w:iCs/>
+          <w:szCs w:val="18"/>
+        </w:rPr>
+        <w:t>onometric</w:t>
+      </w:r>
+      <w:r>
+        <w:rPr>
+          <w:rFonts w:ascii="Times New Roman" w:hAnsi="Times New Roman" w:cs="Times New Roman"/>
+          <w:iCs/>
+          <w:szCs w:val="18"/>
+        </w:rPr>
+        <w:t xml:space="preserve"> functions depending on the user level</w:t>
+      </w:r>
+      <w:r>
+        <w:rPr>
+          <w:rFonts w:ascii="Times New Roman" w:hAnsi="Times New Roman" w:cs="Times New Roman"/>
+          <w:iCs/>
+          <w:szCs w:val="18"/>
+        </w:rPr>
+        <w:t xml:space="preserve"> and randomly vary all other components.</w:t>
+      </w:r>
+      <w:r>
+        <w:rPr>
+          <w:rFonts w:ascii="Times New Roman" w:hAnsi="Times New Roman" w:cs="Times New Roman"/>
+          <w:iCs/>
+          <w:szCs w:val="18"/>
+        </w:rPr>
+        <w:t xml:space="preserve"> Note that the n</w:t>
+      </w:r>
+      <w:r>
+        <w:rPr>
+          <w:rFonts w:ascii="Times New Roman" w:hAnsi="Times New Roman" w:cs="Times New Roman"/>
+          <w:iCs/>
+          <w:szCs w:val="18"/>
+        </w:rPr>
+        <w:t>umber of wrong components changes th</w:t>
+      </w:r>
+      <w:r>
+        <w:rPr>
+          <w:rFonts w:ascii="Times New Roman" w:hAnsi="Times New Roman" w:cs="Times New Roman"/>
+          <w:iCs/>
+          <w:szCs w:val="18"/>
+        </w:rPr>
+        <w:t>e difficulty. L</w:t>
+      </w:r>
+      <w:r>
+        <w:rPr>
+          <w:rFonts w:ascii="Times New Roman" w:hAnsi="Times New Roman" w:cs="Times New Roman"/>
+          <w:iCs/>
+          <w:szCs w:val="18"/>
+        </w:rPr>
+        <w:t>ess wrong components means</w:t>
+      </w:r>
+      <w:r>
+        <w:rPr>
+          <w:rFonts w:ascii="Times New Roman" w:hAnsi="Times New Roman" w:cs="Times New Roman"/>
+          <w:iCs/>
+          <w:szCs w:val="18"/>
+        </w:rPr>
+        <w:t xml:space="preserve"> it</w:t>
+      </w:r>
+      <w:r>
+        <w:rPr>
+          <w:rFonts w:ascii="Times New Roman" w:hAnsi="Times New Roman" w:cs="Times New Roman"/>
+          <w:iCs/>
+          <w:szCs w:val="18"/>
+        </w:rPr>
+        <w:t xml:space="preserve"> </w:t>
+      </w:r>
+      <w:r>
+        <w:rPr>
+          <w:rFonts w:ascii="Times New Roman" w:hAnsi="Times New Roman" w:cs="Times New Roman"/>
+          <w:iCs/>
+          <w:szCs w:val="18"/>
+        </w:rPr>
+        <w:t xml:space="preserve">is </w:t>
+      </w:r>
+      <w:r>
+        <w:rPr>
+          <w:rFonts w:ascii="Times New Roman" w:hAnsi="Times New Roman" w:cs="Times New Roman"/>
+          <w:iCs/>
+          <w:szCs w:val="18"/>
+        </w:rPr>
+        <w:t xml:space="preserve">harder </w:t>
+      </w:r>
+      <w:r>
+        <w:rPr>
+          <w:rFonts w:ascii="Times New Roman" w:hAnsi="Times New Roman" w:cs="Times New Roman"/>
+          <w:iCs/>
+          <w:szCs w:val="18"/>
+        </w:rPr>
+        <w:t xml:space="preserve">for the user </w:t>
+      </w:r>
+      <w:r>
+        <w:rPr>
+          <w:rFonts w:ascii="Times New Roman" w:hAnsi="Times New Roman" w:cs="Times New Roman"/>
+          <w:iCs/>
+          <w:szCs w:val="18"/>
+        </w:rPr>
+        <w:t>to figur</w:t>
+      </w:r>
+      <w:r>
+        <w:rPr>
+          <w:rFonts w:ascii="Times New Roman" w:hAnsi="Times New Roman" w:cs="Times New Roman"/>
+          <w:iCs/>
+          <w:szCs w:val="18"/>
+        </w:rPr>
+        <w:t>e out the right or wrong answer. Thus, we track and randomize the number</w:t>
+      </w:r>
+      <w:r>
+        <w:rPr>
+          <w:rFonts w:ascii="Times New Roman" w:hAnsi="Times New Roman" w:cs="Times New Roman"/>
+          <w:iCs/>
+          <w:szCs w:val="18"/>
+        </w:rPr>
+        <w:t xml:space="preserve"> of </w:t>
+      </w:r>
+      <w:r>
+        <w:rPr>
+          <w:rFonts w:ascii="Times New Roman" w:hAnsi="Times New Roman" w:cs="Times New Roman"/>
+          <w:iCs/>
+          <w:szCs w:val="18"/>
+        </w:rPr>
+        <w:t>wrong components</w:t>
+      </w:r>
+      <w:r>
+        <w:rPr>
+          <w:rFonts w:ascii="Times New Roman" w:hAnsi="Times New Roman" w:cs="Times New Roman"/>
+          <w:iCs/>
+          <w:szCs w:val="18"/>
+        </w:rPr>
+        <w:t xml:space="preserve"> to a degree</w:t>
+      </w:r>
+      <w:r>
+        <w:rPr>
+          <w:rFonts w:ascii="Times New Roman" w:hAnsi="Times New Roman" w:cs="Times New Roman"/>
+          <w:iCs/>
+          <w:szCs w:val="18"/>
+        </w:rPr>
+        <w:t xml:space="preserve"> </w:t>
+      </w:r>
+      <w:r>
+        <w:rPr>
+          <w:rFonts w:ascii="Times New Roman" w:hAnsi="Times New Roman" w:cs="Times New Roman"/>
+          <w:iCs/>
+          <w:szCs w:val="18"/>
+        </w:rPr>
+        <w:t>based on the player level.</w:t>
+      </w:r>
+    </w:p>
+    <w:p>
+      <w:pPr>
+        <w:pStyle w:val="Heading1"/>
+      </w:pPr>
+      <w:r>
+        <w:t>Techniques Used</w:t>
+      </w:r>
+    </w:p>
+    <w:p>
+      <w:pPr>
+        <w:pStyle w:val="Heading2"/>
+      </w:pPr>
+      <w:r>
+        <w:t>Databases</w:t>
+      </w:r>
+    </w:p>
+    <w:p>
+      <w:pPr>
+        <w:ind w:firstLine="284"/>
+        <w:jc w:val="both"/>
+      </w:pPr>
+      <w:r>
+        <w:t xml:space="preserve">Storing information after the </w:t>
+      </w:r>
+      <w:r>
+        <w:t>application</w:t>
+      </w:r>
+      <w:r>
+        <w:t xml:space="preserve">, “Calculot”, closes was deemed an important part of the application when deciding functional requirements. The user must be able to store information about their progress after the application has been closed. </w:t>
+      </w:r>
+      <w:r>
+        <w:t xml:space="preserve">More so, in the case that one would choose to share the application between multiple users on the same device, the application must be able to support multiple users and </w:t>
+      </w:r>
+      <w:r>
+        <w:t>can</w:t>
+      </w:r>
+      <w:r>
+        <w:t xml:space="preserve"> keep track of each individual user’s progress separately.</w:t>
+      </w:r>
+    </w:p>
+    <w:p>
+      <w:pPr>
+        <w:ind w:left="284"/>
+      </w:pPr>
+    </w:p>
+    <w:p>
+      <w:pPr>
+        <w:jc w:val="both"/>
+      </w:pPr>
+      <w:r>
+        <w:t>SQLite was chosen to be used as the database manager for “Calculot”</w:t>
+      </w:r>
+      <w:r>
+        <w:t xml:space="preserve"> for various </w:t>
+      </w:r>
+      <w:r>
+        <w:t>reasons. The development team for the application was already familiar with the implementation of SQLite in an Android application from past experiences. Moreover, the manager i</w:t>
+      </w:r>
+      <w:r>
+        <w:t>s natively supported by Android</w:t>
+      </w:r>
+      <w:r>
+        <w:t xml:space="preserve"> [6]</w:t>
+      </w:r>
+      <w:r>
+        <w:t>, and features a relatively simple interface that allows its implementation to be done without problems.</w:t>
+      </w:r>
+    </w:p>
+    <w:p>
+      <w:pPr>
+        <w:jc w:val="both"/>
+      </w:pPr>
+    </w:p>
+    <w:p>
+      <w:pPr>
+        <w:jc w:val="both"/>
+      </w:pPr>
+      <w:r>
+        <w:t xml:space="preserve">After beginning the application and not already logged in, the user is asked to sign up within the app. This </w:t>
+      </w:r>
+      <w:r>
+        <w:t>sign-up</w:t>
+      </w:r>
+      <w:r>
+        <w:t xml:space="preserve"> activity extracts the inputted user information and stores it in the SQLite database, creating the user’s account. Information asked for by the </w:t>
+      </w:r>
+      <w:r>
+        <w:t>sign-up</w:t>
+      </w:r>
+      <w:r>
+        <w:t xml:space="preserve"> activity includes: chosen username, user’s first name, and the user’s chosen password. The password field must be entered twice to ensure that it is correct.</w:t>
+      </w:r>
+    </w:p>
+    <w:p>
+      <w:pPr>
+        <w:jc w:val="both"/>
+      </w:pPr>
+    </w:p>
+    <w:p>
+      <w:pPr>
+        <w:jc w:val="both"/>
+      </w:pPr>
+      <w:r>
+        <w:t>The user also can add multiple users, one at a time. The same fields are required to be filled, and the user information is stored in the next row of the database.</w:t>
+      </w:r>
+    </w:p>
+    <w:p>
+      <w:pPr>
+        <w:jc w:val="both"/>
+      </w:pPr>
+    </w:p>
+    <w:p>
+      <w:pPr>
+        <w:jc w:val="both"/>
+      </w:pPr>
+      <w:r>
+        <w:t>Throughout the application the user gains experience points (“XP”), based on their progress through the learning activities and game activities. These are also stored in the database respectively as “Learning XP”, and “Practice XP”.</w:t>
+      </w:r>
+    </w:p>
+    <w:p>
+      <w:pPr>
+        <w:jc w:val="both"/>
+      </w:pPr>
+    </w:p>
+    <w:p>
+      <w:pPr>
+        <w:jc w:val="both"/>
+      </w:pPr>
+      <w:r>
+        <w:t xml:space="preserve">The information described makes up the user’s profile within the app and is called upon by the application to show </w:t>
+      </w:r>
+      <w:r>
+        <w:t>their progress through the application.</w:t>
+      </w:r>
+    </w:p>
+    <w:p>
+      <w:pPr>
+        <w:jc w:val="both"/>
+      </w:pPr>
+    </w:p>
+    <w:p>
+      <w:pPr>
+        <w:pStyle w:val="Heading2"/>
+      </w:pPr>
+      <w:r>
+        <w:t>Shared</w:t>
+      </w:r>
+      <w:r>
+        <w:t xml:space="preserve">Preferences </w:t>
+      </w:r>
+    </w:p>
+    <w:p>
+      <w:pPr>
+        <w:ind w:firstLine="284"/>
+        <w:jc w:val="both"/>
+      </w:pPr>
+      <w:r>
+        <w:t>During the first sprint of production, the development team decided the application must keep the user logged in until they decide to log out. The application must also keep the user logged in when the application is closed.</w:t>
+      </w:r>
+    </w:p>
+    <w:p>
+      <w:pPr>
+        <w:jc w:val="both"/>
+      </w:pPr>
+    </w:p>
+    <w:p>
+      <w:pPr>
+        <w:jc w:val="both"/>
+      </w:pPr>
+      <w:r>
+        <w:t>The best approach to this problem was decided to be using SharedPreferences. SharedPreferences is a common method</w:t>
+      </w:r>
+      <w:r>
+        <w:t xml:space="preserve"> used to store data in an Android application even after the application ceases. SharedPreferences has been include in Android since API level 1. It allows the developers to store a piece of data with a string (“key”) that is used to retrieve it</w:t>
+      </w:r>
+      <w:r>
+        <w:t xml:space="preserve"> [7]</w:t>
+      </w:r>
+      <w:r>
+        <w:t>.</w:t>
+      </w:r>
+    </w:p>
+    <w:p>
+      <w:pPr>
+        <w:jc w:val="both"/>
+      </w:pPr>
+    </w:p>
+    <w:p>
+      <w:pPr>
+        <w:jc w:val="both"/>
+      </w:pPr>
+      <w:r>
+        <w:t xml:space="preserve">After the user selects their username from the list of registered users, and then enters their password correctly, they are then considered logged in. </w:t>
+      </w:r>
+      <w:r>
+        <w:t>The application implements this by storing that user’s username in SharedPreferences under the key “username”.</w:t>
+      </w:r>
+    </w:p>
+    <w:p>
+      <w:pPr>
+        <w:jc w:val="both"/>
+      </w:pPr>
+    </w:p>
+    <w:p>
+      <w:pPr>
+        <w:jc w:val="both"/>
+      </w:pPr>
+      <w:r>
+        <w:t>Upon starting the application, SharedPreferences is checked to determine if a use is already logged in. If the string pulled from the SharedPreferences is null, then the application’s main menu will ask the user if they would like to sign up or sign in. If the string pulled from the SharedPreferences is not null, then the application’s main menu will instead show a different set of options.</w:t>
+      </w:r>
+    </w:p>
+    <w:p>
+      <w:pPr>
+        <w:jc w:val="both"/>
+      </w:pPr>
+    </w:p>
+    <w:p>
+      <w:pPr>
+        <w:jc w:val="both"/>
+      </w:pPr>
+      <w:r>
+        <w:t>SharedPreferences are used throughout the app to determine information about the currently logged in user. If the development team required any user information besides the username, they are required to call from the user database for the rest of the information. The implemented database returns a custom “User” class that holds all the user’s information. From here the developer can use any information about the user wherever that User instance carries on.</w:t>
+      </w:r>
+    </w:p>
+    <w:p>
+      <w:pPr>
+        <w:jc w:val="both"/>
+      </w:pPr>
+    </w:p>
+    <w:p>
+      <w:pPr>
+        <w:jc w:val="both"/>
+      </w:pPr>
+      <w:r>
+        <w:t>Because the user is kept logged in to th</w:t>
+      </w:r>
+      <w:r>
+        <w:t xml:space="preserve">eir account even when closed, a way is needed to allow users to log out of their account and switch users if needed. </w:t>
+      </w:r>
+      <w:r>
+        <w:t>When the user is logged in, the main menu displays a button to log out. Upon pressing the button the “username” field in SharedPreferences is set to null and the menu is set to the menu that appears when not logged in, thus logging the user out.</w:t>
+      </w:r>
+    </w:p>
+    <w:p>
+      <w:pPr>
+        <w:jc w:val="both"/>
+      </w:pPr>
+    </w:p>
+    <w:p>
+      <w:pPr>
+        <w:pStyle w:val="Heading2"/>
+      </w:pPr>
+      <w:r>
+        <w:t>YouTube Player API</w:t>
+      </w:r>
+    </w:p>
+    <w:p>
+      <w:pPr>
+        <w:ind w:firstLine="284"/>
+        <w:jc w:val="both"/>
+      </w:pPr>
+      <w:r>
+        <w:t>Learning is an essential part to the “Calculot” application, as users require a way to learn about the content that they will be practicing in the games. As such, it was decided early in the development of “Calculot” that the user should be able to view learning resources within the application, namely educational YouTube videos.</w:t>
+      </w:r>
+    </w:p>
+    <w:p>
+      <w:pPr>
+        <w:jc w:val="both"/>
+      </w:pPr>
+    </w:p>
+    <w:p>
+      <w:pPr>
+        <w:jc w:val="both"/>
+      </w:pPr>
+      <w:r>
+        <w:t xml:space="preserve">It was decided that the best way to implement this feature would be using the Android YouTube Player API </w:t>
+      </w:r>
+      <w:r>
+        <w:t>[8]</w:t>
+      </w:r>
+      <w:r>
+        <w:t>.</w:t>
+      </w:r>
+      <w:r>
+        <w:t xml:space="preserve"> </w:t>
+      </w:r>
+      <w:r>
+        <w:t>If</w:t>
+      </w:r>
+      <w:r>
+        <w:t xml:space="preserve"> the user has the YouTube application installed on their device, the API is available to be used by any other application. </w:t>
+      </w:r>
+    </w:p>
+    <w:p>
+      <w:pPr>
+        <w:jc w:val="both"/>
+      </w:pPr>
+    </w:p>
+    <w:p>
+      <w:pPr>
+        <w:jc w:val="both"/>
+      </w:pPr>
+      <w:r>
+        <w:t>After designing the layout that will include the YouTube player, the area can simply be added by creating an XML element called “com.google.android.youtube.player.YouTubePlayerView”. This element is required an ID that will be used within the application’s running code to dynamically choose what the player will do.</w:t>
+      </w:r>
+    </w:p>
+    <w:p>
+      <w:pPr>
+        <w:jc w:val="both"/>
+      </w:pPr>
+    </w:p>
+    <w:p>
+      <w:pPr>
+        <w:jc w:val="both"/>
+      </w:pPr>
+      <w:r>
+        <w:t xml:space="preserve">Within the application’s </w:t>
+      </w:r>
+      <w:r>
+        <w:t xml:space="preserve">Java code the already specified YouTube Player can be found using its ID, and a video can be loaded in to the player using the video’s Video ID (the string at the end of any YouTube video’s URL). </w:t>
+      </w:r>
+    </w:p>
+    <w:p>
+      <w:pPr>
+        <w:jc w:val="both"/>
+      </w:pPr>
+    </w:p>
+    <w:p>
+      <w:pPr>
+        <w:jc w:val="both"/>
+      </w:pPr>
+      <w:r>
+        <w:t>Once the video has loaded, the developers and users need not do anything, as the YouTube API will smoothly handle the rest of the video’s playback.</w:t>
       </w:r>
       <w:bookmarkStart w:id="1" w:name="_GoBack"/>
       <w:bookmarkEnd w:id="1"/>
       <w:r>
-        <w:rPr>
-          <w:rFonts w:ascii="Times New Roman" w:hAnsi="Times New Roman" w:cs="Times New Roman"/>
-          <w:iCs/>
-          <w:szCs w:val="18"/>
-        </w:rPr>
-        <w:br/>
-      </w:r>
-      <w:r>
-        <w:rPr>
-          <w:rFonts w:ascii="Times New Roman" w:hAnsi="Times New Roman" w:cs="Times New Roman"/>
-          <w:iCs/>
-          <w:szCs w:val="18"/>
-        </w:rPr>
-        <w:t xml:space="preserve">Functions such as </w:t>
-      </w:r>
-      <w:proofErr w:type="spellStart"/>
-      <w:r>
-        <w:rPr>
-          <w:rFonts w:ascii="Times New Roman" w:hAnsi="Times New Roman" w:cs="Times New Roman"/>
-          <w:iCs/>
-          <w:szCs w:val="18"/>
-        </w:rPr>
-        <w:t>commutativeOperation</w:t>
-      </w:r>
-      <w:proofErr w:type="spellEnd"/>
-      <w:r>
-        <w:rPr>
-          <w:rFonts w:ascii="Times New Roman" w:hAnsi="Times New Roman" w:cs="Times New Roman"/>
-          <w:iCs/>
-          <w:szCs w:val="18"/>
-        </w:rPr>
-        <w:t xml:space="preserve"> and </w:t>
-      </w:r>
-      <w:proofErr w:type="spellStart"/>
-      <w:r>
-        <w:rPr>
-          <w:rFonts w:ascii="Times New Roman" w:hAnsi="Times New Roman" w:cs="Times New Roman"/>
-          <w:iCs/>
-          <w:szCs w:val="18"/>
-        </w:rPr>
-        <w:t>applyTrig</w:t>
-      </w:r>
-      <w:proofErr w:type="spellEnd"/>
-      <w:r>
-        <w:rPr>
-          <w:rFonts w:ascii="Times New Roman" w:hAnsi="Times New Roman" w:cs="Times New Roman"/>
-          <w:iCs/>
-          <w:szCs w:val="18"/>
-        </w:rPr>
         <w:t xml:space="preserve"> </w:t>
       </w:r>
-      <w:r>
-        <w:rPr>
-          <w:rFonts w:ascii="Times New Roman" w:hAnsi="Times New Roman" w:cs="Times New Roman"/>
-          <w:iCs/>
-          <w:szCs w:val="18"/>
-        </w:rPr>
-        <w:t>will choose a random operation or trigonometric function instead. At least one component is always guaranteed to be reformed to an inequivalent variant.</w:t>
+    </w:p>
+    <w:p>
+      <w:pPr>
+        <w:rPr>
+          <w:vanish/>
+        </w:rPr>
+      </w:pPr>
+    </w:p>
+    <w:p>
+      <w:pPr>
+        <w:pStyle w:val="Heading1"/>
+      </w:pPr>
+      <w:r>
+        <w:t>Constraints and L</w:t>
+      </w:r>
+      <w:r>
+        <w:t>imitations</w:t>
       </w:r>
     </w:p>
     <w:p>
@@ -4170,546 +3869,31 @@
         <w:pStyle w:val="Heading2"/>
       </w:pPr>
       <w:r>
-        <w:t>Increasing Difficulty</w:t>
-      </w:r>
-    </w:p>
-    <w:p>
-      <w:r>
-        <w:t xml:space="preserve">Time may be reduced, the number of shells required to pass a level increased, the number of options presented as well as the similarity and complexity of the questions </w:t>
-      </w:r>
-      <w:r>
-        <w:t>increased in order to scale up the difficulty of the game based on user level.</w:t>
-      </w:r>
-    </w:p>
-    <w:p>
-      <w:pPr>
-        <w:pStyle w:val="HTMLPreformatted"/>
-        <w:shd w:val="clear" w:color="auto" w:fill="FFFFFF"/>
-        <w:rPr>
-          <w:rFonts w:ascii="Times New Roman" w:hAnsi="Times New Roman" w:cs="Times New Roman"/>
-          <w:iCs/>
-          <w:szCs w:val="18"/>
-        </w:rPr>
-      </w:pPr>
-      <w:r>
-        <w:rPr>
-          <w:rFonts w:ascii="Times New Roman" w:hAnsi="Times New Roman" w:cs="Times New Roman"/>
-          <w:iCs/>
-          <w:szCs w:val="18"/>
-        </w:rPr>
-        <w:t>As the player progresses through the levels they have acquainted t</w:t>
-      </w:r>
-      <w:r>
-        <w:rPr>
-          <w:rFonts w:ascii="Times New Roman" w:hAnsi="Times New Roman" w:cs="Times New Roman"/>
-          <w:iCs/>
-          <w:szCs w:val="18"/>
-        </w:rPr>
-        <w:t>hemselves to the answer forms, so</w:t>
-      </w:r>
-      <w:r>
-        <w:rPr>
-          <w:rFonts w:ascii="Times New Roman" w:hAnsi="Times New Roman" w:cs="Times New Roman"/>
-          <w:iCs/>
-          <w:szCs w:val="18"/>
-        </w:rPr>
-        <w:t xml:space="preserve"> the game focuses more of testing the user on</w:t>
-      </w:r>
-      <w:r>
-        <w:rPr>
-          <w:rFonts w:ascii="Times New Roman" w:hAnsi="Times New Roman" w:cs="Times New Roman"/>
-          <w:iCs/>
-          <w:szCs w:val="18"/>
-        </w:rPr>
-        <w:t xml:space="preserve"> their ability to spot small mistakes</w:t>
-      </w:r>
-      <w:r>
-        <w:rPr>
-          <w:rFonts w:ascii="Times New Roman" w:hAnsi="Times New Roman" w:cs="Times New Roman"/>
-          <w:iCs/>
-          <w:szCs w:val="18"/>
-        </w:rPr>
-        <w:t>.</w:t>
-      </w:r>
-      <w:r>
-        <w:rPr>
-          <w:rFonts w:ascii="Times New Roman" w:hAnsi="Times New Roman" w:cs="Times New Roman"/>
-          <w:iCs/>
-          <w:szCs w:val="18"/>
-        </w:rPr>
-        <w:br/>
-        <w:t xml:space="preserve">To closely match an answer </w:t>
-      </w:r>
-      <w:r>
-        <w:rPr>
-          <w:rFonts w:ascii="Times New Roman" w:hAnsi="Times New Roman" w:cs="Times New Roman"/>
-          <w:iCs/>
-          <w:szCs w:val="18"/>
-        </w:rPr>
-        <w:t xml:space="preserve">when it involves a trigonometric function, </w:t>
-      </w:r>
-      <w:r>
-        <w:rPr>
-          <w:rFonts w:ascii="Times New Roman" w:hAnsi="Times New Roman" w:cs="Times New Roman"/>
-          <w:iCs/>
-          <w:szCs w:val="18"/>
-        </w:rPr>
-        <w:t xml:space="preserve">we present </w:t>
-      </w:r>
-      <w:r>
-        <w:rPr>
-          <w:rFonts w:ascii="Times New Roman" w:hAnsi="Times New Roman" w:cs="Times New Roman"/>
-          <w:iCs/>
-          <w:szCs w:val="18"/>
-        </w:rPr>
-        <w:t xml:space="preserve">more and more </w:t>
-      </w:r>
-      <w:r>
-        <w:rPr>
-          <w:rFonts w:ascii="Times New Roman" w:hAnsi="Times New Roman" w:cs="Times New Roman"/>
-          <w:iCs/>
-          <w:szCs w:val="18"/>
-        </w:rPr>
-        <w:t>of the same</w:t>
-      </w:r>
-      <w:r>
-        <w:rPr>
-          <w:rFonts w:ascii="Times New Roman" w:hAnsi="Times New Roman" w:cs="Times New Roman"/>
-          <w:iCs/>
-          <w:szCs w:val="18"/>
-        </w:rPr>
-        <w:t xml:space="preserve"> trig</w:t>
-      </w:r>
-      <w:r>
-        <w:rPr>
-          <w:rFonts w:ascii="Times New Roman" w:hAnsi="Times New Roman" w:cs="Times New Roman"/>
-          <w:iCs/>
-          <w:szCs w:val="18"/>
-        </w:rPr>
-        <w:t>onometric</w:t>
-      </w:r>
-      <w:r>
-        <w:rPr>
-          <w:rFonts w:ascii="Times New Roman" w:hAnsi="Times New Roman" w:cs="Times New Roman"/>
-          <w:iCs/>
-          <w:szCs w:val="18"/>
-        </w:rPr>
-        <w:t xml:space="preserve"> functions depending on the user level</w:t>
-      </w:r>
-      <w:r>
-        <w:rPr>
-          <w:rFonts w:ascii="Times New Roman" w:hAnsi="Times New Roman" w:cs="Times New Roman"/>
-          <w:iCs/>
-          <w:szCs w:val="18"/>
-        </w:rPr>
-        <w:t xml:space="preserve"> and randomly vary all other components.</w:t>
-      </w:r>
-      <w:r>
-        <w:rPr>
-          <w:rFonts w:ascii="Times New Roman" w:hAnsi="Times New Roman" w:cs="Times New Roman"/>
-          <w:iCs/>
-          <w:szCs w:val="18"/>
-        </w:rPr>
-        <w:t xml:space="preserve"> Note that the n</w:t>
-      </w:r>
-      <w:r>
-        <w:rPr>
-          <w:rFonts w:ascii="Times New Roman" w:hAnsi="Times New Roman" w:cs="Times New Roman"/>
-          <w:iCs/>
-          <w:szCs w:val="18"/>
-        </w:rPr>
-        <w:t>umber of wrong components changes th</w:t>
-      </w:r>
-      <w:r>
-        <w:rPr>
-          <w:rFonts w:ascii="Times New Roman" w:hAnsi="Times New Roman" w:cs="Times New Roman"/>
-          <w:iCs/>
-          <w:szCs w:val="18"/>
-        </w:rPr>
-        <w:t>e difficulty. L</w:t>
-      </w:r>
-      <w:r>
-        <w:rPr>
-          <w:rFonts w:ascii="Times New Roman" w:hAnsi="Times New Roman" w:cs="Times New Roman"/>
-          <w:iCs/>
-          <w:szCs w:val="18"/>
-        </w:rPr>
-        <w:t>ess wrong components means</w:t>
-      </w:r>
-      <w:r>
-        <w:rPr>
-          <w:rFonts w:ascii="Times New Roman" w:hAnsi="Times New Roman" w:cs="Times New Roman"/>
-          <w:iCs/>
-          <w:szCs w:val="18"/>
-        </w:rPr>
-        <w:t xml:space="preserve"> it</w:t>
-      </w:r>
-      <w:r>
-        <w:rPr>
-          <w:rFonts w:ascii="Times New Roman" w:hAnsi="Times New Roman" w:cs="Times New Roman"/>
-          <w:iCs/>
-          <w:szCs w:val="18"/>
-        </w:rPr>
-        <w:t xml:space="preserve"> </w:t>
-      </w:r>
-      <w:r>
-        <w:rPr>
-          <w:rFonts w:ascii="Times New Roman" w:hAnsi="Times New Roman" w:cs="Times New Roman"/>
-          <w:iCs/>
-          <w:szCs w:val="18"/>
-        </w:rPr>
-        <w:t xml:space="preserve">is </w:t>
-      </w:r>
-      <w:r>
-        <w:rPr>
-          <w:rFonts w:ascii="Times New Roman" w:hAnsi="Times New Roman" w:cs="Times New Roman"/>
-          <w:iCs/>
-          <w:szCs w:val="18"/>
-        </w:rPr>
-        <w:t xml:space="preserve">harder </w:t>
-      </w:r>
-      <w:r>
-        <w:rPr>
-          <w:rFonts w:ascii="Times New Roman" w:hAnsi="Times New Roman" w:cs="Times New Roman"/>
-          <w:iCs/>
-          <w:szCs w:val="18"/>
-        </w:rPr>
-        <w:t xml:space="preserve">for the user </w:t>
-      </w:r>
-      <w:r>
-        <w:rPr>
-          <w:rFonts w:ascii="Times New Roman" w:hAnsi="Times New Roman" w:cs="Times New Roman"/>
-          <w:iCs/>
-          <w:szCs w:val="18"/>
-        </w:rPr>
-        <w:t>to figur</w:t>
-      </w:r>
-      <w:r>
-        <w:rPr>
-          <w:rFonts w:ascii="Times New Roman" w:hAnsi="Times New Roman" w:cs="Times New Roman"/>
-          <w:iCs/>
-          <w:szCs w:val="18"/>
-        </w:rPr>
-        <w:t>e out the right or wrong answer. Thus, we track and randomize the number</w:t>
-      </w:r>
-      <w:r>
-        <w:rPr>
-          <w:rFonts w:ascii="Times New Roman" w:hAnsi="Times New Roman" w:cs="Times New Roman"/>
-          <w:iCs/>
-          <w:szCs w:val="18"/>
-        </w:rPr>
-        <w:t xml:space="preserve"> of wrong components</w:t>
-      </w:r>
-      <w:r>
-        <w:rPr>
-          <w:rFonts w:ascii="Times New Roman" w:hAnsi="Times New Roman" w:cs="Times New Roman"/>
-          <w:iCs/>
-          <w:szCs w:val="18"/>
-        </w:rPr>
-        <w:t xml:space="preserve"> to a degree</w:t>
-      </w:r>
-      <w:r>
-        <w:rPr>
-          <w:rFonts w:ascii="Times New Roman" w:hAnsi="Times New Roman" w:cs="Times New Roman"/>
-          <w:iCs/>
-          <w:szCs w:val="18"/>
-        </w:rPr>
-        <w:t xml:space="preserve"> </w:t>
-      </w:r>
-      <w:r>
-        <w:rPr>
-          <w:rFonts w:ascii="Times New Roman" w:hAnsi="Times New Roman" w:cs="Times New Roman"/>
-          <w:iCs/>
-          <w:szCs w:val="18"/>
-        </w:rPr>
-        <w:t>based on the player level.</w:t>
-      </w:r>
-    </w:p>
-    <w:p>
-      <w:pPr>
-        <w:pStyle w:val="Heading1"/>
-      </w:pPr>
-      <w:r>
-        <w:lastRenderedPageBreak/>
-        <w:t>Techniques Used</w:t>
-      </w:r>
-    </w:p>
-    <w:p>
-      <w:pPr>
-        <w:pStyle w:val="Heading2"/>
-      </w:pPr>
-      <w:r>
-        <w:t>Databases</w:t>
+        <w:t>Preface</w:t>
       </w:r>
     </w:p>
     <w:p>
       <w:pPr>
         <w:ind w:firstLine="284"/>
         <w:jc w:val="both"/>
-      </w:pPr>
-      <w:r>
-        <w:t xml:space="preserve">Storing information after the </w:t>
-      </w:r>
-      <w:r>
-        <w:t>application</w:t>
-      </w:r>
-      <w:r>
-        <w:t xml:space="preserve">, “Calculot”, closes was deemed an important part of the application when deciding functional requirements. The user must be able to store information about their progress after the application has been closed. </w:t>
-      </w:r>
-      <w:r>
-        <w:t xml:space="preserve">More so, in the case that one would choose to share the application between multiple users on the same device, the application must be able to support multiple users and </w:t>
-      </w:r>
-      <w:r>
-        <w:t>can</w:t>
-      </w:r>
-      <w:r>
-        <w:t xml:space="preserve"> keep track of each individual user’s progress separately.</w:t>
-      </w:r>
-    </w:p>
-    <w:p>
-      <w:pPr>
-        <w:ind w:left="284"/>
-      </w:pPr>
-    </w:p>
-    <w:p>
-      <w:pPr>
-        <w:jc w:val="both"/>
-      </w:pPr>
-      <w:r>
-        <w:t>SQLite was chosen to be used as the database manager for “Calculot”</w:t>
-      </w:r>
-      <w:r>
-        <w:t xml:space="preserve"> for various </w:t>
-      </w:r>
-      <w:r>
-        <w:t>reasons. The development team for the application was already familiar with the implementation of SQLite in an Android application from past experiences. Moreover, the manager i</w:t>
-      </w:r>
-      <w:r>
-        <w:t>s natively supported by Android</w:t>
-      </w:r>
-      <w:r>
-        <w:t xml:space="preserve"> [6]</w:t>
-      </w:r>
-      <w:r>
-        <w:t>, and features a relatively simple interface that allows its implementation to be done without problems.</w:t>
-      </w:r>
-    </w:p>
-    <w:p>
-      <w:pPr>
-        <w:jc w:val="both"/>
-      </w:pPr>
-    </w:p>
-    <w:p>
-      <w:pPr>
-        <w:jc w:val="both"/>
-      </w:pPr>
-      <w:r>
-        <w:t xml:space="preserve">After beginning the application and not already logged in, the user is asked to sign up within the app. This </w:t>
-      </w:r>
-      <w:r>
-        <w:t>sign-up</w:t>
-      </w:r>
-      <w:r>
-        <w:t xml:space="preserve"> activity extracts the inputted user information and stores it in the SQLite database, creating the user’s account. Information asked for by the </w:t>
-      </w:r>
-      <w:r>
-        <w:t>sign-up</w:t>
-      </w:r>
-      <w:r>
-        <w:t xml:space="preserve"> activity includes: chosen username, user’s first name, and the user’s chosen password. The password field must be entered twice to ensure that it is correct.</w:t>
-      </w:r>
-    </w:p>
-    <w:p>
-      <w:pPr>
-        <w:jc w:val="both"/>
-      </w:pPr>
-    </w:p>
-    <w:p>
-      <w:pPr>
-        <w:jc w:val="both"/>
-      </w:pPr>
-      <w:r>
-        <w:t>The user also can add multiple users, one at a time. The same fields are required to be filled, and the user information is stored in the next row of the database.</w:t>
-      </w:r>
-    </w:p>
-    <w:p>
-      <w:pPr>
-        <w:jc w:val="both"/>
-      </w:pPr>
-    </w:p>
-    <w:p>
-      <w:pPr>
-        <w:jc w:val="both"/>
-      </w:pPr>
-      <w:r>
-        <w:t>Throughout the application the user gains experience points (“XP”), based on their progress through the learning activities and game activities. These are also stored in the database respectively as “Learning XP”, and “Practice XP”.</w:t>
-      </w:r>
-    </w:p>
-    <w:p>
-      <w:pPr>
-        <w:jc w:val="both"/>
-      </w:pPr>
-    </w:p>
-    <w:p>
-      <w:pPr>
-        <w:jc w:val="both"/>
-      </w:pPr>
-      <w:r>
-        <w:t xml:space="preserve">The information described makes up the user’s profile within the app and is called upon by the application to show </w:t>
-      </w:r>
-      <w:r>
-        <w:t>their progress through the application.</w:t>
-      </w:r>
-    </w:p>
-    <w:p>
-      <w:pPr>
-        <w:jc w:val="both"/>
-      </w:pPr>
-    </w:p>
-    <w:p>
-      <w:pPr>
-        <w:pStyle w:val="Heading2"/>
-      </w:pPr>
-      <w:r>
-        <w:t>Shared</w:t>
-      </w:r>
-      <w:r>
-        <w:t xml:space="preserve">Preferences </w:t>
-      </w:r>
-    </w:p>
-    <w:p>
-      <w:pPr>
-        <w:ind w:firstLine="284"/>
-        <w:jc w:val="both"/>
-      </w:pPr>
-      <w:r>
-        <w:t>During the first sprint of production, the development team decided the application must keep the user logged in until they decide to log out. The application must also keep the user logged in when the application is closed.</w:t>
-      </w:r>
-    </w:p>
-    <w:p>
-      <w:pPr>
-        <w:jc w:val="both"/>
-      </w:pPr>
-    </w:p>
-    <w:p>
-      <w:pPr>
-        <w:jc w:val="both"/>
-      </w:pPr>
-      <w:r>
-        <w:t xml:space="preserve">The best approach to this problem was decided to be using SharedPreferences. SharedPreferences is a </w:t>
-      </w:r>
-      <w:r>
-        <w:lastRenderedPageBreak/>
-        <w:t>common method</w:t>
-      </w:r>
-      <w:r>
-        <w:t xml:space="preserve"> used to store data in an Android application even after the application ceases. SharedPreferences has been include in Android since API level 1. It allows the developers to store a piece of data with a string (“key”) that is used to retrieve it</w:t>
-      </w:r>
-      <w:r>
-        <w:t xml:space="preserve"> [7]</w:t>
-      </w:r>
-      <w:r>
-        <w:t>.</w:t>
-      </w:r>
-    </w:p>
-    <w:p>
-      <w:pPr>
-        <w:jc w:val="both"/>
-      </w:pPr>
-    </w:p>
-    <w:p>
-      <w:pPr>
-        <w:jc w:val="both"/>
-      </w:pPr>
-      <w:r>
-        <w:t xml:space="preserve">After the user selects their username from the list of registered users, and then enters their password correctly, they are then considered logged in. </w:t>
-      </w:r>
-      <w:r>
-        <w:t>The application implements this by storing that user’s username in SharedPreferences under the key “username”.</w:t>
-      </w:r>
-    </w:p>
-    <w:p>
-      <w:pPr>
-        <w:jc w:val="both"/>
-      </w:pPr>
-    </w:p>
-    <w:p>
-      <w:pPr>
-        <w:jc w:val="both"/>
-      </w:pPr>
-      <w:r>
-        <w:t>Upon starting the application, SharedPreferences is checked to determine if a use is already logged in. If the string pulled from the SharedPreferences is null, then the application’s main menu will ask the user if they would like to sign up or sign in. If the string pulled from the SharedPreferences is not null, then the application’s main menu will instead show a different set of options.</w:t>
-      </w:r>
-    </w:p>
-    <w:p>
-      <w:pPr>
-        <w:jc w:val="both"/>
-      </w:pPr>
-    </w:p>
-    <w:p>
-      <w:pPr>
-        <w:jc w:val="both"/>
-      </w:pPr>
-      <w:r>
-        <w:t>SharedPreferences are used throughout the app to determine information about the currently logged in user. If the development team required any user information besides the username, they are required to call from the user database for the rest of the information. The implemented database returns a custom “User” class that holds all the user’s information. From here the developer can use any information about the user wherever that User instance carries on.</w:t>
-      </w:r>
-    </w:p>
-    <w:p>
-      <w:pPr>
-        <w:jc w:val="both"/>
-      </w:pPr>
-    </w:p>
-    <w:p>
-      <w:pPr>
-        <w:jc w:val="both"/>
-      </w:pPr>
-      <w:r>
-        <w:t>Because the user is kept logged in to th</w:t>
-      </w:r>
-      <w:r>
-        <w:t xml:space="preserve">eir account even when closed, a way is needed to allow users to log out of their account and switch users if needed. </w:t>
-      </w:r>
-      <w:r>
-        <w:t>When the user is logged in, the main menu displays a button to log out. Upon pressing the button the “username” field in SharedPreferences is set to null and the menu is set to the menu that appears when not logged in, thus logging the user out.</w:t>
-      </w:r>
-    </w:p>
-    <w:p>
-      <w:pPr>
-        <w:rPr>
-          <w:vanish/>
-          <w:highlight w:val="yellow"/>
-        </w:rPr>
-      </w:pPr>
-    </w:p>
-    <w:p>
-      <w:pPr>
-        <w:pStyle w:val="Heading1"/>
-      </w:pPr>
-      <w:r>
-        <w:t>Constraints and L</w:t>
-      </w:r>
-      <w:r>
-        <w:t>imitations</w:t>
-      </w:r>
-    </w:p>
-    <w:p>
-      <w:pPr>
-        <w:pStyle w:val="Heading2"/>
-      </w:pPr>
-      <w:r>
-        <w:t>Preface</w:t>
-      </w:r>
-    </w:p>
-    <w:p>
-      <w:pPr>
-        <w:ind w:firstLine="284"/>
-        <w:jc w:val="both"/>
-        <w:rPr>
-          <w:lang w:val="en-CA"/>
-        </w:rPr>
-      </w:pPr>
-      <w:r>
-        <w:t>Due to the simplicity of the application and the unfamiliarity of android and java development of the team,</w:t>
+        <w:rPr>
+          <w:lang w:val="en-CA"/>
+        </w:rPr>
+      </w:pPr>
+      <w:r>
+        <w:t xml:space="preserve">Due to the simplicity of the application and the unfamiliarity of </w:t>
+      </w:r>
+      <w:r>
+        <w:t>A</w:t>
+      </w:r>
+      <w:r>
+        <w:t xml:space="preserve">ndroid and </w:t>
+      </w:r>
+      <w:r>
+        <w:t>J</w:t>
+      </w:r>
+      <w:r>
+        <w:t>ava development of the team,</w:t>
       </w:r>
       <w:r>
         <w:t xml:space="preserve"> “Calculot” </w:t>
@@ -4748,7 +3932,6 @@
         <w:rPr>
           <w:lang w:val="en-CA"/>
         </w:rPr>
-        <w:lastRenderedPageBreak/>
         <w:t>The limited range generated by the question generation function</w:t>
       </w:r>
     </w:p>
@@ -4845,7 +4028,14 @@
         <w:rPr>
           <w:lang w:val="en-CA"/>
         </w:rPr>
-        <w:t>, the topics must be simple enough to provide entertainment to the user along with providing an effective learning schema to help the user understand the topics involved. Because of this, the question generation for the games implemented in “Calculot” had to be limited</w:t>
+        <w:t xml:space="preserve">, the topics must be simple enough to provide entertainment to the user along with providing an effective learning schema to help the user understand the topics involved. Because of this, the question generation for the games </w:t>
+      </w:r>
+      <w:r>
+        <w:rPr>
+          <w:lang w:val="en-CA"/>
+        </w:rPr>
+        <w:lastRenderedPageBreak/>
+        <w:t>implemented in “Calculot” had to be limited</w:t>
       </w:r>
       <w:r>
         <w:rPr>
@@ -6134,14 +5324,7 @@
         <w:rPr>
           <w:lang w:val="en-CA"/>
         </w:rPr>
-        <w:t xml:space="preserve"> as the objective of the game from a motivational standpoint is to allow the users a </w:t>
-      </w:r>
-      <w:r>
-        <w:rPr>
-          <w:lang w:val="en-CA"/>
-        </w:rPr>
-        <w:lastRenderedPageBreak/>
-        <w:t>platform to display and/or practice their skills in advanced mathematics. Struggling with mental arithmetic should not be the focus of “Calculot” and should be treated as a trivial step to the solution.</w:t>
+        <w:t xml:space="preserve"> as the objective of the game from a motivational standpoint is to allow the users a platform to display and/or practice their skills in advanced mathematics. Struggling with mental arithmetic should not be the focus of “Calculot” and should be treated as a trivial step to the solution.</w:t>
       </w:r>
     </w:p>
     <w:p/>
@@ -6195,7 +5378,19 @@
         <w:rPr>
           <w:lang w:val="en-CA"/>
         </w:rPr>
-        <w:t xml:space="preserve"> is an issue of android compatibility. Mathematical notation techniques have not yet been implemented and is currently a brute-force approach for mathematical applications.</w:t>
+        <w:t xml:space="preserve"> is an issue of </w:t>
+      </w:r>
+      <w:r>
+        <w:rPr>
+          <w:lang w:val="en-CA"/>
+        </w:rPr>
+        <w:t>A</w:t>
+      </w:r>
+      <w:r>
+        <w:rPr>
+          <w:lang w:val="en-CA"/>
+        </w:rPr>
+        <w:t>ndroid compatibility. Mathematical notation techniques have not yet been implemented and is currently a brute-force approach for mathematical applications.</w:t>
       </w:r>
       <w:r>
         <w:rPr>
@@ -6207,7 +5402,19 @@
         <w:rPr>
           <w:lang w:val="en-CA"/>
         </w:rPr>
-        <w:t xml:space="preserve"> the android</w:t>
+        <w:t xml:space="preserve"> the </w:t>
+      </w:r>
+      <w:r>
+        <w:rPr>
+          <w:lang w:val="en-CA"/>
+        </w:rPr>
+        <w:t>A</w:t>
+      </w:r>
+      <w:r>
+        <w:rPr>
+          <w:lang w:val="en-CA"/>
+        </w:rPr>
+        <w:t>ndroid</w:t>
       </w:r>
       <w:r>
         <w:rPr>
@@ -6225,30 +5432,8 @@
         <w:rPr>
           <w:lang w:val="en-CA"/>
         </w:rPr>
-        <w:t xml:space="preserve"> and HTML math notation using </w:t>
-      </w:r>
-      <w:proofErr w:type="spellStart"/>
-      <w:r>
-        <w:rPr>
-          <w:lang w:val="en-CA"/>
-        </w:rPr>
-        <w:t>MathJax</w:t>
-      </w:r>
-      <w:proofErr w:type="spellEnd"/>
-      <w:r>
-        <w:rPr>
-          <w:lang w:val="en-CA"/>
-        </w:rPr>
-        <w:t xml:space="preserve"> or </w:t>
-      </w:r>
-      <w:proofErr w:type="spellStart"/>
-      <w:r>
-        <w:rPr>
-          <w:lang w:val="en-CA"/>
-        </w:rPr>
-        <w:t>KateX</w:t>
-      </w:r>
-      <w:proofErr w:type="spellEnd"/>
+        <w:t xml:space="preserve"> and HTML math notation using MathJax or KateX</w:t>
+      </w:r>
       <w:r>
         <w:rPr>
           <w:lang w:val="en-CA"/>
@@ -6458,21 +5643,7 @@
         <w:rPr>
           <w:lang w:val="en-CA"/>
         </w:rPr>
-        <w:t xml:space="preserve">severely affected by the notation, the performance drawback caused by </w:t>
-      </w:r>
-      <w:proofErr w:type="spellStart"/>
-      <w:r>
-        <w:rPr>
-          <w:lang w:val="en-CA"/>
-        </w:rPr>
-        <w:t>WebViews</w:t>
-      </w:r>
-      <w:proofErr w:type="spellEnd"/>
-      <w:r>
-        <w:rPr>
-          <w:lang w:val="en-CA"/>
-        </w:rPr>
-        <w:t xml:space="preserve"> caused </w:t>
+        <w:t xml:space="preserve">severely affected by the notation, the performance drawback caused by WebViews caused </w:t>
       </w:r>
       <w:r>
         <w:rPr>
@@ -6577,100 +5748,13 @@
         <w:rPr>
           <w:lang w:val="en-CA"/>
         </w:rPr>
-        <w:t xml:space="preserve">the class calls the method </w:t>
-      </w:r>
-      <w:proofErr w:type="spellStart"/>
-      <w:proofErr w:type="gramStart"/>
-      <w:r>
-        <w:rPr>
-          <w:lang w:val="en-CA"/>
-        </w:rPr>
-        <w:t>onDraw</w:t>
-      </w:r>
-      <w:proofErr w:type="spellEnd"/>
-      <w:r>
-        <w:rPr>
-          <w:lang w:val="en-CA"/>
-        </w:rPr>
-        <w:t>(</w:t>
-      </w:r>
-      <w:proofErr w:type="gramEnd"/>
-      <w:r>
-        <w:rPr>
-          <w:lang w:val="en-CA"/>
-        </w:rPr>
-        <w:t xml:space="preserve">) as much as it can, which allows the class to draw each object to the screen. The rate at which </w:t>
-      </w:r>
-      <w:proofErr w:type="spellStart"/>
-      <w:proofErr w:type="gramStart"/>
-      <w:r>
-        <w:rPr>
-          <w:lang w:val="en-CA"/>
-        </w:rPr>
-        <w:t>onDraw</w:t>
-      </w:r>
-      <w:proofErr w:type="spellEnd"/>
-      <w:r>
-        <w:rPr>
-          <w:lang w:val="en-CA"/>
-        </w:rPr>
-        <w:t>(</w:t>
-      </w:r>
-      <w:proofErr w:type="gramEnd"/>
-      <w:r>
-        <w:rPr>
-          <w:lang w:val="en-CA"/>
-        </w:rPr>
-        <w:t xml:space="preserve">) is called can vary based on the device specifications; some devices will call </w:t>
-      </w:r>
-      <w:proofErr w:type="spellStart"/>
-      <w:r>
-        <w:rPr>
-          <w:lang w:val="en-CA"/>
-        </w:rPr>
-        <w:t>onDraw</w:t>
-      </w:r>
-      <w:proofErr w:type="spellEnd"/>
-      <w:r>
-        <w:rPr>
-          <w:lang w:val="en-CA"/>
-        </w:rPr>
-        <w:t>() much faster than other devices. This can result in the game providing slight differences in the form of the enemy’s velocity as it progresses toward the tower.</w:t>
-      </w:r>
-      <w:r>
-        <w:rPr>
-          <w:lang w:val="en-CA"/>
-        </w:rPr>
-        <w:t xml:space="preserve"> A possible solution to this issue is to limit the calls of </w:t>
-      </w:r>
-      <w:proofErr w:type="spellStart"/>
-      <w:proofErr w:type="gramStart"/>
-      <w:r>
-        <w:rPr>
-          <w:lang w:val="en-CA"/>
-        </w:rPr>
-        <w:t>onDraw</w:t>
-      </w:r>
-      <w:proofErr w:type="spellEnd"/>
-      <w:r>
-        <w:rPr>
-          <w:lang w:val="en-CA"/>
-        </w:rPr>
-        <w:t>(</w:t>
-      </w:r>
-      <w:proofErr w:type="gramEnd"/>
-      <w:r>
-        <w:rPr>
-          <w:lang w:val="en-CA"/>
-        </w:rPr>
-        <w:t xml:space="preserve">) to a minimum. </w:t>
-      </w:r>
-      <w:r>
-        <w:rPr>
-          <w:lang w:val="en-CA"/>
-        </w:rPr>
-        <w:lastRenderedPageBreak/>
-        <w:t xml:space="preserve">Equivalently, this will lock the frame rate of the graphics for “Calculot” </w:t>
+        <w:t>the class calls the method onDraw() as much as it can, which allows the class to draw each object to the screen. The rate at which onDraw() is called can vary based on the device specifications; some devices will call onDraw() much faster than other devices. This can result in the game providing slight differences in the form of the enemy’s velocity as it progresses toward the tower.</w:t>
+      </w:r>
+      <w:r>
+        <w:rPr>
+          <w:lang w:val="en-CA"/>
+        </w:rPr>
+        <w:t xml:space="preserve"> A possible solution to this issue is to limit the calls of onDraw() to a minimum. Equivalently, this will lock the frame rate of the graphics for “Calculot” </w:t>
       </w:r>
       <w:r>
         <w:rPr>
@@ -6731,7 +5815,14 @@
         <w:rPr>
           <w:lang w:val="en-CA"/>
         </w:rPr>
-        <w:t xml:space="preserve">.” More specifically, the sizes of each game object differed in size for different screen resolutions and the velocity of the monster was also impacted by screen resolution for “the Defense of Calculot.” Both of these issues were solved through scaling bitmaps and using mathematics to place and move each object based on the screen resolution. </w:t>
+        <w:t xml:space="preserve">.” More specifically, the sizes of each game object differed in size for different screen resolutions and the velocity of the monster was also impacted by screen resolution for “the Defense of Calculot.” Both of these issues were solved through scaling bitmaps and using mathematics to place and move </w:t>
+      </w:r>
+      <w:r>
+        <w:rPr>
+          <w:lang w:val="en-CA"/>
+        </w:rPr>
+        <w:lastRenderedPageBreak/>
+        <w:t xml:space="preserve">each object based on the screen resolution. </w:t>
       </w:r>
       <w:r>
         <w:rPr>
@@ -6940,11 +6031,7 @@
         <w:t>There are also other limitations that is a result of this straightforward design. As mentioned previously,</w:t>
       </w:r>
       <w:r>
-        <w:t xml:space="preserve"> the issue with compatibility of a range of devices can </w:t>
-      </w:r>
-      <w:r>
-        <w:lastRenderedPageBreak/>
-        <w:t>be attributed to the design of “Calculot.”</w:t>
+        <w:t xml:space="preserve"> the issue with compatibility of a range of devices can be attributed to the design of “Calculot.”</w:t>
       </w:r>
       <w:r>
         <w:t xml:space="preserve"> The implementation of the workarounds proves to be a difficult issue due to this. More specifically, the frame rate lock for “the Defense of Calculot” becomes a trivial issue in terms of implementation as the experience gains for this came is minimal compared to the impact it will have on older devices.</w:t>
@@ -6983,7 +6070,10 @@
         <w:t>: the size of the database might grow to affect the user’s storage as it grows to a large size, or the issue that the user has no way to back up their user data.</w:t>
       </w:r>
       <w:r>
-        <w:t xml:space="preserve"> Due to the decision to use SQLite for the simplicity and effectiveness of a local database, the modern standard for entertainment-based applications is a cloud-based online webserver, which the user can back-up and maintain through </w:t>
+        <w:t xml:space="preserve"> Due to the decision to use SQLite for the simplicity and effectiveness of a local database, the modern standard for entertainment-</w:t>
+      </w:r>
+      <w:r>
+        <w:t xml:space="preserve">based applications is a cloud-based online webserver, which the user can back-up and maintain through </w:t>
       </w:r>
       <w:r>
         <w:t>the web.</w:t>
@@ -7001,20 +6091,7 @@
         <w:jc w:val="both"/>
       </w:pPr>
       <w:r>
-        <w:t xml:space="preserve">Lastly, the incorporated Canvas class that “Calculot” uses operates in a simple manner. When the </w:t>
-      </w:r>
-      <w:proofErr w:type="spellStart"/>
-      <w:proofErr w:type="gramStart"/>
-      <w:r>
-        <w:t>onDraw</w:t>
-      </w:r>
-      <w:proofErr w:type="spellEnd"/>
-      <w:r>
-        <w:t>(</w:t>
-      </w:r>
-      <w:proofErr w:type="gramEnd"/>
-      <w:r>
-        <w:t>) is called, it simply displays all of the objects at given coordinates and sizes. A much more effective way of providing graphics for “Calculot” is to use an integrated game engine, such as unity. However, due to the unfamiliarity with these alternative methods, “Calculot” had to be programmed using the OpenGL Canvas class for its simplicity.</w:t>
+        <w:t>Lastly, the incorporated Canvas class that “Calculot” uses operates in a simple manner. When the onDraw() is called, it simply displays all of the objects at given coordinates and sizes. A much more effective way of providing graphics for “Calculot” is to use an integrated game engine, such as unity. However, due to the unfamiliarity with these alternative methods, “Calculot” had to be programmed using the OpenGL Canvas class for its simplicity.</w:t>
       </w:r>
     </w:p>
     <w:p>
@@ -7029,14 +6106,8 @@
     <w:p>
       <w:pPr>
         <w:pStyle w:val="Heading1"/>
-        <w:rPr>
-          <w:highlight w:val="yellow"/>
-        </w:rPr>
-      </w:pPr>
-      <w:r>
-        <w:rPr>
-          <w:highlight w:val="yellow"/>
-        </w:rPr>
+      </w:pPr>
+      <w:r>
         <w:t>&lt; insert segment here &gt;</w:t>
       </w:r>
     </w:p>
@@ -7044,22 +6115,13 @@
       <w:pPr>
         <w:pStyle w:val="Text"/>
         <w:ind w:firstLine="144"/>
-        <w:rPr>
-          <w:highlight w:val="yellow"/>
-        </w:rPr>
       </w:pPr>
     </w:p>
     <w:p>
       <w:pPr>
         <w:pStyle w:val="Heading1"/>
-        <w:rPr>
-          <w:highlight w:val="yellow"/>
-        </w:rPr>
-      </w:pPr>
-      <w:r>
-        <w:rPr>
-          <w:highlight w:val="yellow"/>
-        </w:rPr>
+      </w:pPr>
+      <w:r>
         <w:t>&lt; insert segment here &gt;</w:t>
       </w:r>
     </w:p>
@@ -7228,7 +6290,6 @@
           <w:rFonts w:ascii="TimesNewRomanPS-ItalicMT" w:hAnsi="TimesNewRomanPS-ItalicMT" w:cs="TimesNewRomanPS-ItalicMT"/>
           <w:iCs/>
         </w:rPr>
-        <w:lastRenderedPageBreak/>
         <w:t xml:space="preserve">[5] </w:t>
       </w:r>
       <w:hyperlink r:id="rId12" w:history="1">
@@ -7281,8 +6342,19 @@
       <w:r>
         <w:t xml:space="preserve">[7] </w:t>
       </w:r>
-      <w:r>
-        <w:t>https://developer.android.com/reference/android/content/SharedPreferences.html</w:t>
+      <w:hyperlink r:id="rId14" w:history="1">
+        <w:r>
+          <w:rPr>
+            <w:rStyle w:val="Hyperlink"/>
+          </w:rPr>
+          <w:t>https://developer.android.com/reference/android/content/SharedPreferences.html</w:t>
+        </w:r>
+      </w:hyperlink>
+    </w:p>
+    <w:p/>
+    <w:p>
+      <w:r>
+        <w:t>[8] https://developers.google.com/youtube/android/player/</w:t>
       </w:r>
     </w:p>
     <w:sectPr>
@@ -7297,7 +6369,7 @@
 </file>
 
 <file path=word/endnotes.xml><?xml version="1.0" encoding="utf-8"?>
-<w:endnotes xmlns:wpc="http://schemas.microsoft.com/office/word/2010/wordprocessingCanvas" xmlns:mc="http://schemas.openxmlformats.org/markup-compatibility/2006" xmlns:o="urn:schemas-microsoft-com:office:office" xmlns:r="http://schemas.openxmlformats.org/officeDocument/2006/relationships" xmlns:m="http://schemas.openxmlformats.org/officeDocument/2006/math" xmlns:v="urn:schemas-microsoft-com:vml" xmlns:wp14="http://schemas.microsoft.com/office/word/2010/wordprocessingDrawing" xmlns:wp="http://schemas.openxmlformats.org/drawingml/2006/wordprocessingDrawing" xmlns:w10="urn:schemas-microsoft-com:office:word" xmlns:w="http://schemas.openxmlformats.org/wordprocessingml/2006/main" xmlns:w14="http://schemas.microsoft.com/office/word/2010/wordml" xmlns:w15="http://schemas.microsoft.com/office/word/2012/wordml" xmlns:wpg="http://schemas.microsoft.com/office/word/2010/wordprocessingGroup" xmlns:wpi="http://schemas.microsoft.com/office/word/2010/wordprocessingInk" xmlns:wne="http://schemas.microsoft.com/office/word/2006/wordml" xmlns:wps="http://schemas.microsoft.com/office/word/2010/wordprocessingShape" mc:Ignorable="w14 w15 wp14">
+<w:endnotes xmlns:wpc="http://schemas.microsoft.com/office/word/2010/wordprocessingCanvas" xmlns:cx="http://schemas.microsoft.com/office/drawing/2014/chartex" xmlns:cx1="http://schemas.microsoft.com/office/drawing/2015/9/8/chartex" xmlns:cx2="http://schemas.microsoft.com/office/drawing/2015/10/21/chartex" xmlns:cx3="http://schemas.microsoft.com/office/drawing/2016/5/9/chartex" xmlns:cx4="http://schemas.microsoft.com/office/drawing/2016/5/10/chartex" xmlns:cx5="http://schemas.microsoft.com/office/drawing/2016/5/11/chartex" xmlns:mc="http://schemas.openxmlformats.org/markup-compatibility/2006" xmlns:o="urn:schemas-microsoft-com:office:office" xmlns:r="http://schemas.openxmlformats.org/officeDocument/2006/relationships" xmlns:m="http://schemas.openxmlformats.org/officeDocument/2006/math" xmlns:v="urn:schemas-microsoft-com:vml" xmlns:wp14="http://schemas.microsoft.com/office/word/2010/wordprocessingDrawing" xmlns:wp="http://schemas.openxmlformats.org/drawingml/2006/wordprocessingDrawing" xmlns:w10="urn:schemas-microsoft-com:office:word" xmlns:w="http://schemas.openxmlformats.org/wordprocessingml/2006/main" xmlns:w14="http://schemas.microsoft.com/office/word/2010/wordml" xmlns:w15="http://schemas.microsoft.com/office/word/2012/wordml" xmlns:w16se="http://schemas.microsoft.com/office/word/2015/wordml/symex" xmlns:wpg="http://schemas.microsoft.com/office/word/2010/wordprocessingGroup" xmlns:wpi="http://schemas.microsoft.com/office/word/2010/wordprocessingInk" xmlns:wne="http://schemas.microsoft.com/office/word/2006/wordml" xmlns:wps="http://schemas.microsoft.com/office/word/2010/wordprocessingShape" mc:Ignorable="w14 w15 w16se wp14">
   <w:endnote w:type="separator" w:id="-1">
     <w:p>
       <w:r>
@@ -7316,7 +6388,7 @@
 </file>
 
 <file path=word/footnotes.xml><?xml version="1.0" encoding="utf-8"?>
-<w:footnotes xmlns:wpc="http://schemas.microsoft.com/office/word/2010/wordprocessingCanvas" xmlns:mc="http://schemas.openxmlformats.org/markup-compatibility/2006" xmlns:o="urn:schemas-microsoft-com:office:office" xmlns:r="http://schemas.openxmlformats.org/officeDocument/2006/relationships" xmlns:m="http://schemas.openxmlformats.org/officeDocument/2006/math" xmlns:v="urn:schemas-microsoft-com:vml" xmlns:wp14="http://schemas.microsoft.com/office/word/2010/wordprocessingDrawing" xmlns:wp="http://schemas.openxmlformats.org/drawingml/2006/wordprocessingDrawing" xmlns:w10="urn:schemas-microsoft-com:office:word" xmlns:w="http://schemas.openxmlformats.org/wordprocessingml/2006/main" xmlns:w14="http://schemas.microsoft.com/office/word/2010/wordml" xmlns:w15="http://schemas.microsoft.com/office/word/2012/wordml" xmlns:wpg="http://schemas.microsoft.com/office/word/2010/wordprocessingGroup" xmlns:wpi="http://schemas.microsoft.com/office/word/2010/wordprocessingInk" xmlns:wne="http://schemas.microsoft.com/office/word/2006/wordml" xmlns:wps="http://schemas.microsoft.com/office/word/2010/wordprocessingShape" mc:Ignorable="w14 w15 wp14">
+<w:footnotes xmlns:wpc="http://schemas.microsoft.com/office/word/2010/wordprocessingCanvas" xmlns:cx="http://schemas.microsoft.com/office/drawing/2014/chartex" xmlns:cx1="http://schemas.microsoft.com/office/drawing/2015/9/8/chartex" xmlns:cx2="http://schemas.microsoft.com/office/drawing/2015/10/21/chartex" xmlns:cx3="http://schemas.microsoft.com/office/drawing/2016/5/9/chartex" xmlns:cx4="http://schemas.microsoft.com/office/drawing/2016/5/10/chartex" xmlns:cx5="http://schemas.microsoft.com/office/drawing/2016/5/11/chartex" xmlns:mc="http://schemas.openxmlformats.org/markup-compatibility/2006" xmlns:o="urn:schemas-microsoft-com:office:office" xmlns:r="http://schemas.openxmlformats.org/officeDocument/2006/relationships" xmlns:m="http://schemas.openxmlformats.org/officeDocument/2006/math" xmlns:v="urn:schemas-microsoft-com:vml" xmlns:wp14="http://schemas.microsoft.com/office/word/2010/wordprocessingDrawing" xmlns:wp="http://schemas.openxmlformats.org/drawingml/2006/wordprocessingDrawing" xmlns:w10="urn:schemas-microsoft-com:office:word" xmlns:w="http://schemas.openxmlformats.org/wordprocessingml/2006/main" xmlns:w14="http://schemas.microsoft.com/office/word/2010/wordml" xmlns:w15="http://schemas.microsoft.com/office/word/2012/wordml" xmlns:w16se="http://schemas.microsoft.com/office/word/2015/wordml/symex" xmlns:wpg="http://schemas.microsoft.com/office/word/2010/wordprocessingGroup" xmlns:wpi="http://schemas.microsoft.com/office/word/2010/wordprocessingInk" xmlns:wne="http://schemas.microsoft.com/office/word/2006/wordml" xmlns:wps="http://schemas.microsoft.com/office/word/2010/wordprocessingShape" mc:Ignorable="w14 w15 w16se wp14">
   <w:footnote w:type="separator" w:id="-1">
     <w:p>
       <w:r>
@@ -7343,8 +6415,8 @@
 </file>
 
 <file path=word/numbering.xml><?xml version="1.0" encoding="utf-8"?>
-<w:numbering xmlns:wpc="http://schemas.microsoft.com/office/word/2010/wordprocessingCanvas" xmlns:mc="http://schemas.openxmlformats.org/markup-compatibility/2006" xmlns:o="urn:schemas-microsoft-com:office:office" xmlns:r="http://schemas.openxmlformats.org/officeDocument/2006/relationships" xmlns:m="http://schemas.openxmlformats.org/officeDocument/2006/math" xmlns:v="urn:schemas-microsoft-com:vml" xmlns:wp14="http://schemas.microsoft.com/office/word/2010/wordprocessingDrawing" xmlns:wp="http://schemas.openxmlformats.org/drawingml/2006/wordprocessingDrawing" xmlns:w10="urn:schemas-microsoft-com:office:word" xmlns:w="http://schemas.openxmlformats.org/wordprocessingml/2006/main" xmlns:w14="http://schemas.microsoft.com/office/word/2010/wordml" xmlns:w15="http://schemas.microsoft.com/office/word/2012/wordml" xmlns:wpg="http://schemas.microsoft.com/office/word/2010/wordprocessingGroup" xmlns:wpi="http://schemas.microsoft.com/office/word/2010/wordprocessingInk" xmlns:wne="http://schemas.microsoft.com/office/word/2006/wordml" xmlns:wps="http://schemas.microsoft.com/office/word/2010/wordprocessingShape" mc:Ignorable="w14 w15 wp14">
-  <w:abstractNum w:abstractNumId="0">
+<w:numbering xmlns:wpc="http://schemas.microsoft.com/office/word/2010/wordprocessingCanvas" xmlns:cx="http://schemas.microsoft.com/office/drawing/2014/chartex" xmlns:cx1="http://schemas.microsoft.com/office/drawing/2015/9/8/chartex" xmlns:cx2="http://schemas.microsoft.com/office/drawing/2015/10/21/chartex" xmlns:cx3="http://schemas.microsoft.com/office/drawing/2016/5/9/chartex" xmlns:cx4="http://schemas.microsoft.com/office/drawing/2016/5/10/chartex" xmlns:cx5="http://schemas.microsoft.com/office/drawing/2016/5/11/chartex" xmlns:mc="http://schemas.openxmlformats.org/markup-compatibility/2006" xmlns:o="urn:schemas-microsoft-com:office:office" xmlns:r="http://schemas.openxmlformats.org/officeDocument/2006/relationships" xmlns:m="http://schemas.openxmlformats.org/officeDocument/2006/math" xmlns:v="urn:schemas-microsoft-com:vml" xmlns:wp14="http://schemas.microsoft.com/office/word/2010/wordprocessingDrawing" xmlns:wp="http://schemas.openxmlformats.org/drawingml/2006/wordprocessingDrawing" xmlns:w10="urn:schemas-microsoft-com:office:word" xmlns:w="http://schemas.openxmlformats.org/wordprocessingml/2006/main" xmlns:w14="http://schemas.microsoft.com/office/word/2010/wordml" xmlns:w15="http://schemas.microsoft.com/office/word/2012/wordml" xmlns:w16se="http://schemas.microsoft.com/office/word/2015/wordml/symex" xmlns:wpg="http://schemas.microsoft.com/office/word/2010/wordprocessingGroup" xmlns:wpi="http://schemas.microsoft.com/office/word/2010/wordprocessingInk" xmlns:wne="http://schemas.microsoft.com/office/word/2006/wordml" xmlns:wps="http://schemas.microsoft.com/office/word/2010/wordprocessingShape" mc:Ignorable="w14 w15 w16se wp14">
+  <w:abstractNum w:abstractNumId="0" w15:restartNumberingAfterBreak="0">
     <w:nsid w:val="FFFFFFFB"/>
     <w:multiLevelType w:val="multilevel"/>
     <w:tmpl w:val="62F820A2"/>
@@ -7454,7 +6526,7 @@
       </w:pPr>
     </w:lvl>
   </w:abstractNum>
-  <w:abstractNum w:abstractNumId="1">
+  <w:abstractNum w:abstractNumId="1" w15:restartNumberingAfterBreak="0">
     <w:nsid w:val="0F4905C7"/>
     <w:multiLevelType w:val="hybridMultilevel"/>
     <w:tmpl w:val="C79E8BC6"/>
@@ -7540,7 +6612,7 @@
       </w:pPr>
     </w:lvl>
   </w:abstractNum>
-  <w:abstractNum w:abstractNumId="2">
+  <w:abstractNum w:abstractNumId="2" w15:restartNumberingAfterBreak="0">
     <w:nsid w:val="2517274C"/>
     <w:multiLevelType w:val="singleLevel"/>
     <w:tmpl w:val="04090011"/>
@@ -7557,7 +6629,7 @@
       </w:pPr>
     </w:lvl>
   </w:abstractNum>
-  <w:abstractNum w:abstractNumId="3">
+  <w:abstractNum w:abstractNumId="3" w15:restartNumberingAfterBreak="0">
     <w:nsid w:val="3A877D64"/>
     <w:multiLevelType w:val="singleLevel"/>
     <w:tmpl w:val="37E4B88C"/>
@@ -7578,7 +6650,7 @@
       </w:rPr>
     </w:lvl>
   </w:abstractNum>
-  <w:abstractNum w:abstractNumId="4">
+  <w:abstractNum w:abstractNumId="4" w15:restartNumberingAfterBreak="0">
     <w:nsid w:val="44775830"/>
     <w:multiLevelType w:val="hybridMultilevel"/>
     <w:tmpl w:val="3E4A0EB2"/>
@@ -7667,7 +6739,7 @@
       </w:pPr>
     </w:lvl>
   </w:abstractNum>
-  <w:abstractNum w:abstractNumId="5">
+  <w:abstractNum w:abstractNumId="5" w15:restartNumberingAfterBreak="0">
     <w:nsid w:val="4DEF2224"/>
     <w:multiLevelType w:val="hybridMultilevel"/>
     <w:tmpl w:val="DF3C8C82"/>
@@ -7820,7 +6892,7 @@
 </file>
 
 <file path=word/styles.xml><?xml version="1.0" encoding="utf-8"?>
-<w:styles xmlns:mc="http://schemas.openxmlformats.org/markup-compatibility/2006" xmlns:r="http://schemas.openxmlformats.org/officeDocument/2006/relationships" xmlns:w="http://schemas.openxmlformats.org/wordprocessingml/2006/main" xmlns:w14="http://schemas.microsoft.com/office/word/2010/wordml" xmlns:w15="http://schemas.microsoft.com/office/word/2012/wordml" mc:Ignorable="w14 w15">
+<w:styles xmlns:mc="http://schemas.openxmlformats.org/markup-compatibility/2006" xmlns:r="http://schemas.openxmlformats.org/officeDocument/2006/relationships" xmlns:w="http://schemas.openxmlformats.org/wordprocessingml/2006/main" xmlns:w14="http://schemas.microsoft.com/office/word/2010/wordml" xmlns:w15="http://schemas.microsoft.com/office/word/2012/wordml" xmlns:w16se="http://schemas.microsoft.com/office/word/2015/wordml/symex" mc:Ignorable="w14 w15 w16se">
   <w:docDefaults>
     <w:rPrDefault>
       <w:rPr>
@@ -7836,7 +6908,7 @@
       </w:pPr>
     </w:pPrDefault>
   </w:docDefaults>
-  <w:latentStyles w:defLockedState="0" w:defUIPriority="99" w:defSemiHidden="0" w:defUnhideWhenUsed="0" w:defQFormat="0" w:count="371">
+  <w:latentStyles w:defLockedState="0" w:defUIPriority="99" w:defSemiHidden="0" w:defUnhideWhenUsed="0" w:defQFormat="0" w:count="374">
     <w:lsdException w:name="Normal" w:uiPriority="0" w:qFormat="1"/>
     <w:lsdException w:name="heading 1" w:uiPriority="9" w:qFormat="1"/>
     <w:lsdException w:name="heading 2" w:semiHidden="1" w:uiPriority="9" w:unhideWhenUsed="1" w:qFormat="1"/>
@@ -7942,7 +7014,6 @@
     <w:lsdException w:name="HTML Sample" w:semiHidden="1" w:unhideWhenUsed="1"/>
     <w:lsdException w:name="HTML Typewriter" w:semiHidden="1" w:unhideWhenUsed="1"/>
     <w:lsdException w:name="HTML Variable" w:semiHidden="1" w:unhideWhenUsed="1"/>
-    <w:lsdException w:name="Normal Table" w:semiHidden="1" w:unhideWhenUsed="1"/>
     <w:lsdException w:name="annotation subject" w:semiHidden="1" w:unhideWhenUsed="1"/>
     <w:lsdException w:name="No List" w:semiHidden="1" w:unhideWhenUsed="1"/>
     <w:lsdException w:name="Outline List 1" w:semiHidden="1" w:unhideWhenUsed="1"/>
@@ -7987,7 +7058,6 @@
     <w:lsdException w:name="Table Professional" w:semiHidden="1" w:unhideWhenUsed="1"/>
     <w:lsdException w:name="Table Subtle 1" w:semiHidden="1" w:unhideWhenUsed="1"/>
     <w:lsdException w:name="Table Subtle 2" w:semiHidden="1" w:unhideWhenUsed="1"/>
-    <w:lsdException w:name="Table Web 1" w:semiHidden="1" w:unhideWhenUsed="1"/>
     <w:lsdException w:name="Table Web 2" w:semiHidden="1" w:unhideWhenUsed="1"/>
     <w:lsdException w:name="Table Web 3" w:semiHidden="1" w:unhideWhenUsed="1"/>
     <w:lsdException w:name="Balloon Text" w:semiHidden="1" w:uiPriority="0" w:unhideWhenUsed="1"/>
@@ -8208,6 +7278,9 @@
     <w:lsdException w:name="List Table 5 Dark Accent 6" w:uiPriority="50"/>
     <w:lsdException w:name="List Table 6 Colorful Accent 6" w:uiPriority="51"/>
     <w:lsdException w:name="List Table 7 Colorful Accent 6" w:uiPriority="52"/>
+    <w:lsdException w:name="Mention" w:semiHidden="1" w:unhideWhenUsed="1"/>
+    <w:lsdException w:name="Smart Hyperlink" w:semiHidden="1" w:unhideWhenUsed="1"/>
+    <w:lsdException w:name="Hashtag" w:semiHidden="1" w:unhideWhenUsed="1"/>
   </w:latentStyles>
   <w:style w:type="paragraph" w:default="1" w:styleId="Normal">
     <w:name w:val="Normal"/>
@@ -9163,8 +8236,8 @@
       <w:color w:val="808080"/>
     </w:rPr>
   </w:style>
-  <w:style w:type="character" w:customStyle="1" w:styleId="Mention">
-    <w:name w:val="Mention"/>
+  <w:style w:type="character" w:customStyle="1" w:styleId="Mention1">
+    <w:name w:val="Mention1"/>
     <w:basedOn w:val="DefaultParagraphFont"/>
     <w:uiPriority w:val="99"/>
     <w:semiHidden/>
@@ -9503,7 +8576,7 @@
 </file>
 
 <file path=customXml/itemProps1.xml><?xml version="1.0" encoding="utf-8"?>
-<ds:datastoreItem xmlns:ds="http://schemas.openxmlformats.org/officeDocument/2006/customXml" ds:itemID="{8742906C-04A6-422B-A847-04D514BED7BF}">
+<ds:datastoreItem xmlns:ds="http://schemas.openxmlformats.org/officeDocument/2006/customXml" ds:itemID="{2CA026C2-EB9C-4778-9901-989E34206C21}">
   <ds:schemaRefs>
     <ds:schemaRef ds:uri="http://schemas.openxmlformats.org/officeDocument/2006/bibliography"/>
   </ds:schemaRefs>

</xml_diff>

<commit_message>
Changed png to jpg to compress file size to <1mb, finished report
</commit_message>
<xml_diff>
--- a/Project_Folder/group14/app/docs/report.docx
+++ b/Project_Folder/group14/app/docs/report.docx
@@ -1,6 +1,6 @@
 
 <file path=word/document.xml><?xml version="1.0" encoding="utf-8"?>
-<w:document xmlns:wpc="http://schemas.microsoft.com/office/word/2010/wordprocessingCanvas" xmlns:cx="http://schemas.microsoft.com/office/drawing/2014/chartex" xmlns:cx1="http://schemas.microsoft.com/office/drawing/2015/9/8/chartex" xmlns:cx2="http://schemas.microsoft.com/office/drawing/2015/10/21/chartex" xmlns:cx3="http://schemas.microsoft.com/office/drawing/2016/5/9/chartex" xmlns:cx4="http://schemas.microsoft.com/office/drawing/2016/5/10/chartex" xmlns:cx5="http://schemas.microsoft.com/office/drawing/2016/5/11/chartex" xmlns:mc="http://schemas.openxmlformats.org/markup-compatibility/2006" xmlns:o="urn:schemas-microsoft-com:office:office" xmlns:r="http://schemas.openxmlformats.org/officeDocument/2006/relationships" xmlns:m="http://schemas.openxmlformats.org/officeDocument/2006/math" xmlns:v="urn:schemas-microsoft-com:vml" xmlns:wp14="http://schemas.microsoft.com/office/word/2010/wordprocessingDrawing" xmlns:wp="http://schemas.openxmlformats.org/drawingml/2006/wordprocessingDrawing" xmlns:w10="urn:schemas-microsoft-com:office:word" xmlns:w="http://schemas.openxmlformats.org/wordprocessingml/2006/main" xmlns:w14="http://schemas.microsoft.com/office/word/2010/wordml" xmlns:w15="http://schemas.microsoft.com/office/word/2012/wordml" xmlns:w16se="http://schemas.microsoft.com/office/word/2015/wordml/symex" xmlns:wpg="http://schemas.microsoft.com/office/word/2010/wordprocessingGroup" xmlns:wpi="http://schemas.microsoft.com/office/word/2010/wordprocessingInk" xmlns:wne="http://schemas.microsoft.com/office/word/2006/wordml" xmlns:wps="http://schemas.microsoft.com/office/word/2010/wordprocessingShape" mc:Ignorable="w14 w15 w16se wp14">
+<w:document xmlns:wpc="http://schemas.microsoft.com/office/word/2010/wordprocessingCanvas" xmlns:cx="http://schemas.microsoft.com/office/drawing/2014/chartex" xmlns:cx1="http://schemas.microsoft.com/office/drawing/2015/9/8/chartex" xmlns:cx2="http://schemas.microsoft.com/office/drawing/2015/10/21/chartex" xmlns:cx3="http://schemas.microsoft.com/office/drawing/2016/5/9/chartex" xmlns:cx4="http://schemas.microsoft.com/office/drawing/2016/5/10/chartex" xmlns:cx5="http://schemas.microsoft.com/office/drawing/2016/5/11/chartex" xmlns:cx6="http://schemas.microsoft.com/office/drawing/2016/5/12/chartex" xmlns:cx7="http://schemas.microsoft.com/office/drawing/2016/5/13/chartex" xmlns:cx8="http://schemas.microsoft.com/office/drawing/2016/5/14/chartex" xmlns:mc="http://schemas.openxmlformats.org/markup-compatibility/2006" xmlns:o="urn:schemas-microsoft-com:office:office" xmlns:r="http://schemas.openxmlformats.org/officeDocument/2006/relationships" xmlns:m="http://schemas.openxmlformats.org/officeDocument/2006/math" xmlns:v="urn:schemas-microsoft-com:vml" xmlns:wp14="http://schemas.microsoft.com/office/word/2010/wordprocessingDrawing" xmlns:wp="http://schemas.openxmlformats.org/drawingml/2006/wordprocessingDrawing" xmlns:w10="urn:schemas-microsoft-com:office:word" xmlns:w="http://schemas.openxmlformats.org/wordprocessingml/2006/main" xmlns:w14="http://schemas.microsoft.com/office/word/2010/wordml" xmlns:w15="http://schemas.microsoft.com/office/word/2012/wordml" xmlns:w16se="http://schemas.microsoft.com/office/word/2015/wordml/symex" xmlns:wpg="http://schemas.microsoft.com/office/word/2010/wordprocessingGroup" xmlns:wpi="http://schemas.microsoft.com/office/word/2010/wordprocessingInk" xmlns:wne="http://schemas.microsoft.com/office/word/2006/wordml" xmlns:wps="http://schemas.microsoft.com/office/word/2010/wordprocessingShape" mc:Ignorable="w14 w15 w16se wp14">
   <w:body>
     <w:p>
       <w:pPr>
@@ -3781,13 +3781,7 @@
         <w:jc w:val="both"/>
       </w:pPr>
       <w:r>
-        <w:t xml:space="preserve">It was decided that the best way to implement this feature would be using the Android YouTube Player API </w:t>
-      </w:r>
-      <w:r>
-        <w:t>[8]</w:t>
-      </w:r>
-      <w:r>
-        <w:t>.</w:t>
+        <w:t>It was decided that the best way to implement this feature would be using the Android YouTube Player API [8].</w:t>
       </w:r>
       <w:r>
         <w:t xml:space="preserve"> </w:t>
@@ -3838,12 +3832,7 @@
         <w:jc w:val="both"/>
       </w:pPr>
       <w:r>
-        <w:t>Once the video has loaded, the developers and users need not do anything, as the YouTube API will smoothly handle the rest of the video’s playback.</w:t>
-      </w:r>
-      <w:bookmarkStart w:id="1" w:name="_GoBack"/>
-      <w:bookmarkEnd w:id="1"/>
-      <w:r>
-        <w:t xml:space="preserve"> </w:t>
+        <w:t xml:space="preserve">Once the video has loaded, the developers and users need not do anything, as the YouTube API will smoothly handle the rest of the video’s playback. </w:t>
       </w:r>
     </w:p>
     <w:p>
@@ -6105,30 +6094,10 @@
     </w:p>
     <w:p>
       <w:pPr>
-        <w:pStyle w:val="Heading1"/>
-      </w:pPr>
-      <w:r>
-        <w:t>&lt; insert segment here &gt;</w:t>
-      </w:r>
-    </w:p>
-    <w:p>
-      <w:pPr>
-        <w:pStyle w:val="Text"/>
-        <w:ind w:firstLine="144"/>
-      </w:pPr>
-    </w:p>
-    <w:p>
-      <w:pPr>
-        <w:pStyle w:val="Heading1"/>
-      </w:pPr>
-      <w:r>
-        <w:t>&lt; insert segment here &gt;</w:t>
-      </w:r>
-    </w:p>
-    <w:p>
-      <w:pPr>
         <w:pStyle w:val="ReferenceHead"/>
       </w:pPr>
+      <w:bookmarkStart w:id="1" w:name="_GoBack"/>
+      <w:bookmarkEnd w:id="1"/>
       <w:r>
         <w:t>References</w:t>
       </w:r>
@@ -6369,7 +6338,7 @@
 </file>
 
 <file path=word/endnotes.xml><?xml version="1.0" encoding="utf-8"?>
-<w:endnotes xmlns:wpc="http://schemas.microsoft.com/office/word/2010/wordprocessingCanvas" xmlns:cx="http://schemas.microsoft.com/office/drawing/2014/chartex" xmlns:cx1="http://schemas.microsoft.com/office/drawing/2015/9/8/chartex" xmlns:cx2="http://schemas.microsoft.com/office/drawing/2015/10/21/chartex" xmlns:cx3="http://schemas.microsoft.com/office/drawing/2016/5/9/chartex" xmlns:cx4="http://schemas.microsoft.com/office/drawing/2016/5/10/chartex" xmlns:cx5="http://schemas.microsoft.com/office/drawing/2016/5/11/chartex" xmlns:mc="http://schemas.openxmlformats.org/markup-compatibility/2006" xmlns:o="urn:schemas-microsoft-com:office:office" xmlns:r="http://schemas.openxmlformats.org/officeDocument/2006/relationships" xmlns:m="http://schemas.openxmlformats.org/officeDocument/2006/math" xmlns:v="urn:schemas-microsoft-com:vml" xmlns:wp14="http://schemas.microsoft.com/office/word/2010/wordprocessingDrawing" xmlns:wp="http://schemas.openxmlformats.org/drawingml/2006/wordprocessingDrawing" xmlns:w10="urn:schemas-microsoft-com:office:word" xmlns:w="http://schemas.openxmlformats.org/wordprocessingml/2006/main" xmlns:w14="http://schemas.microsoft.com/office/word/2010/wordml" xmlns:w15="http://schemas.microsoft.com/office/word/2012/wordml" xmlns:w16se="http://schemas.microsoft.com/office/word/2015/wordml/symex" xmlns:wpg="http://schemas.microsoft.com/office/word/2010/wordprocessingGroup" xmlns:wpi="http://schemas.microsoft.com/office/word/2010/wordprocessingInk" xmlns:wne="http://schemas.microsoft.com/office/word/2006/wordml" xmlns:wps="http://schemas.microsoft.com/office/word/2010/wordprocessingShape" mc:Ignorable="w14 w15 w16se wp14">
+<w:endnotes xmlns:wpc="http://schemas.microsoft.com/office/word/2010/wordprocessingCanvas" xmlns:cx="http://schemas.microsoft.com/office/drawing/2014/chartex" xmlns:cx1="http://schemas.microsoft.com/office/drawing/2015/9/8/chartex" xmlns:cx2="http://schemas.microsoft.com/office/drawing/2015/10/21/chartex" xmlns:cx3="http://schemas.microsoft.com/office/drawing/2016/5/9/chartex" xmlns:cx4="http://schemas.microsoft.com/office/drawing/2016/5/10/chartex" xmlns:cx5="http://schemas.microsoft.com/office/drawing/2016/5/11/chartex" xmlns:cx6="http://schemas.microsoft.com/office/drawing/2016/5/12/chartex" xmlns:cx7="http://schemas.microsoft.com/office/drawing/2016/5/13/chartex" xmlns:cx8="http://schemas.microsoft.com/office/drawing/2016/5/14/chartex" xmlns:mc="http://schemas.openxmlformats.org/markup-compatibility/2006" xmlns:o="urn:schemas-microsoft-com:office:office" xmlns:r="http://schemas.openxmlformats.org/officeDocument/2006/relationships" xmlns:m="http://schemas.openxmlformats.org/officeDocument/2006/math" xmlns:v="urn:schemas-microsoft-com:vml" xmlns:wp14="http://schemas.microsoft.com/office/word/2010/wordprocessingDrawing" xmlns:wp="http://schemas.openxmlformats.org/drawingml/2006/wordprocessingDrawing" xmlns:w10="urn:schemas-microsoft-com:office:word" xmlns:w="http://schemas.openxmlformats.org/wordprocessingml/2006/main" xmlns:w14="http://schemas.microsoft.com/office/word/2010/wordml" xmlns:w15="http://schemas.microsoft.com/office/word/2012/wordml" xmlns:w16se="http://schemas.microsoft.com/office/word/2015/wordml/symex" xmlns:wpg="http://schemas.microsoft.com/office/word/2010/wordprocessingGroup" xmlns:wpi="http://schemas.microsoft.com/office/word/2010/wordprocessingInk" xmlns:wne="http://schemas.microsoft.com/office/word/2006/wordml" xmlns:wps="http://schemas.microsoft.com/office/word/2010/wordprocessingShape" mc:Ignorable="w14 w15 w16se wp14">
   <w:endnote w:type="separator" w:id="-1">
     <w:p>
       <w:r>
@@ -6388,7 +6357,7 @@
 </file>
 
 <file path=word/footnotes.xml><?xml version="1.0" encoding="utf-8"?>
-<w:footnotes xmlns:wpc="http://schemas.microsoft.com/office/word/2010/wordprocessingCanvas" xmlns:cx="http://schemas.microsoft.com/office/drawing/2014/chartex" xmlns:cx1="http://schemas.microsoft.com/office/drawing/2015/9/8/chartex" xmlns:cx2="http://schemas.microsoft.com/office/drawing/2015/10/21/chartex" xmlns:cx3="http://schemas.microsoft.com/office/drawing/2016/5/9/chartex" xmlns:cx4="http://schemas.microsoft.com/office/drawing/2016/5/10/chartex" xmlns:cx5="http://schemas.microsoft.com/office/drawing/2016/5/11/chartex" xmlns:mc="http://schemas.openxmlformats.org/markup-compatibility/2006" xmlns:o="urn:schemas-microsoft-com:office:office" xmlns:r="http://schemas.openxmlformats.org/officeDocument/2006/relationships" xmlns:m="http://schemas.openxmlformats.org/officeDocument/2006/math" xmlns:v="urn:schemas-microsoft-com:vml" xmlns:wp14="http://schemas.microsoft.com/office/word/2010/wordprocessingDrawing" xmlns:wp="http://schemas.openxmlformats.org/drawingml/2006/wordprocessingDrawing" xmlns:w10="urn:schemas-microsoft-com:office:word" xmlns:w="http://schemas.openxmlformats.org/wordprocessingml/2006/main" xmlns:w14="http://schemas.microsoft.com/office/word/2010/wordml" xmlns:w15="http://schemas.microsoft.com/office/word/2012/wordml" xmlns:w16se="http://schemas.microsoft.com/office/word/2015/wordml/symex" xmlns:wpg="http://schemas.microsoft.com/office/word/2010/wordprocessingGroup" xmlns:wpi="http://schemas.microsoft.com/office/word/2010/wordprocessingInk" xmlns:wne="http://schemas.microsoft.com/office/word/2006/wordml" xmlns:wps="http://schemas.microsoft.com/office/word/2010/wordprocessingShape" mc:Ignorable="w14 w15 w16se wp14">
+<w:footnotes xmlns:wpc="http://schemas.microsoft.com/office/word/2010/wordprocessingCanvas" xmlns:cx="http://schemas.microsoft.com/office/drawing/2014/chartex" xmlns:cx1="http://schemas.microsoft.com/office/drawing/2015/9/8/chartex" xmlns:cx2="http://schemas.microsoft.com/office/drawing/2015/10/21/chartex" xmlns:cx3="http://schemas.microsoft.com/office/drawing/2016/5/9/chartex" xmlns:cx4="http://schemas.microsoft.com/office/drawing/2016/5/10/chartex" xmlns:cx5="http://schemas.microsoft.com/office/drawing/2016/5/11/chartex" xmlns:cx6="http://schemas.microsoft.com/office/drawing/2016/5/12/chartex" xmlns:cx7="http://schemas.microsoft.com/office/drawing/2016/5/13/chartex" xmlns:cx8="http://schemas.microsoft.com/office/drawing/2016/5/14/chartex" xmlns:mc="http://schemas.openxmlformats.org/markup-compatibility/2006" xmlns:o="urn:schemas-microsoft-com:office:office" xmlns:r="http://schemas.openxmlformats.org/officeDocument/2006/relationships" xmlns:m="http://schemas.openxmlformats.org/officeDocument/2006/math" xmlns:v="urn:schemas-microsoft-com:vml" xmlns:wp14="http://schemas.microsoft.com/office/word/2010/wordprocessingDrawing" xmlns:wp="http://schemas.openxmlformats.org/drawingml/2006/wordprocessingDrawing" xmlns:w10="urn:schemas-microsoft-com:office:word" xmlns:w="http://schemas.openxmlformats.org/wordprocessingml/2006/main" xmlns:w14="http://schemas.microsoft.com/office/word/2010/wordml" xmlns:w15="http://schemas.microsoft.com/office/word/2012/wordml" xmlns:w16se="http://schemas.microsoft.com/office/word/2015/wordml/symex" xmlns:wpg="http://schemas.microsoft.com/office/word/2010/wordprocessingGroup" xmlns:wpi="http://schemas.microsoft.com/office/word/2010/wordprocessingInk" xmlns:wne="http://schemas.microsoft.com/office/word/2006/wordml" xmlns:wps="http://schemas.microsoft.com/office/word/2010/wordprocessingShape" mc:Ignorable="w14 w15 w16se wp14">
   <w:footnote w:type="separator" w:id="-1">
     <w:p>
       <w:r>
@@ -6415,7 +6384,7 @@
 </file>
 
 <file path=word/numbering.xml><?xml version="1.0" encoding="utf-8"?>
-<w:numbering xmlns:wpc="http://schemas.microsoft.com/office/word/2010/wordprocessingCanvas" xmlns:cx="http://schemas.microsoft.com/office/drawing/2014/chartex" xmlns:cx1="http://schemas.microsoft.com/office/drawing/2015/9/8/chartex" xmlns:cx2="http://schemas.microsoft.com/office/drawing/2015/10/21/chartex" xmlns:cx3="http://schemas.microsoft.com/office/drawing/2016/5/9/chartex" xmlns:cx4="http://schemas.microsoft.com/office/drawing/2016/5/10/chartex" xmlns:cx5="http://schemas.microsoft.com/office/drawing/2016/5/11/chartex" xmlns:mc="http://schemas.openxmlformats.org/markup-compatibility/2006" xmlns:o="urn:schemas-microsoft-com:office:office" xmlns:r="http://schemas.openxmlformats.org/officeDocument/2006/relationships" xmlns:m="http://schemas.openxmlformats.org/officeDocument/2006/math" xmlns:v="urn:schemas-microsoft-com:vml" xmlns:wp14="http://schemas.microsoft.com/office/word/2010/wordprocessingDrawing" xmlns:wp="http://schemas.openxmlformats.org/drawingml/2006/wordprocessingDrawing" xmlns:w10="urn:schemas-microsoft-com:office:word" xmlns:w="http://schemas.openxmlformats.org/wordprocessingml/2006/main" xmlns:w14="http://schemas.microsoft.com/office/word/2010/wordml" xmlns:w15="http://schemas.microsoft.com/office/word/2012/wordml" xmlns:w16se="http://schemas.microsoft.com/office/word/2015/wordml/symex" xmlns:wpg="http://schemas.microsoft.com/office/word/2010/wordprocessingGroup" xmlns:wpi="http://schemas.microsoft.com/office/word/2010/wordprocessingInk" xmlns:wne="http://schemas.microsoft.com/office/word/2006/wordml" xmlns:wps="http://schemas.microsoft.com/office/word/2010/wordprocessingShape" mc:Ignorable="w14 w15 w16se wp14">
+<w:numbering xmlns:wpc="http://schemas.microsoft.com/office/word/2010/wordprocessingCanvas" xmlns:cx="http://schemas.microsoft.com/office/drawing/2014/chartex" xmlns:cx1="http://schemas.microsoft.com/office/drawing/2015/9/8/chartex" xmlns:cx2="http://schemas.microsoft.com/office/drawing/2015/10/21/chartex" xmlns:cx3="http://schemas.microsoft.com/office/drawing/2016/5/9/chartex" xmlns:cx4="http://schemas.microsoft.com/office/drawing/2016/5/10/chartex" xmlns:cx5="http://schemas.microsoft.com/office/drawing/2016/5/11/chartex" xmlns:cx6="http://schemas.microsoft.com/office/drawing/2016/5/12/chartex" xmlns:cx7="http://schemas.microsoft.com/office/drawing/2016/5/13/chartex" xmlns:cx8="http://schemas.microsoft.com/office/drawing/2016/5/14/chartex" xmlns:mc="http://schemas.openxmlformats.org/markup-compatibility/2006" xmlns:o="urn:schemas-microsoft-com:office:office" xmlns:r="http://schemas.openxmlformats.org/officeDocument/2006/relationships" xmlns:m="http://schemas.openxmlformats.org/officeDocument/2006/math" xmlns:v="urn:schemas-microsoft-com:vml" xmlns:wp14="http://schemas.microsoft.com/office/word/2010/wordprocessingDrawing" xmlns:wp="http://schemas.openxmlformats.org/drawingml/2006/wordprocessingDrawing" xmlns:w10="urn:schemas-microsoft-com:office:word" xmlns:w="http://schemas.openxmlformats.org/wordprocessingml/2006/main" xmlns:w14="http://schemas.microsoft.com/office/word/2010/wordml" xmlns:w15="http://schemas.microsoft.com/office/word/2012/wordml" xmlns:w16se="http://schemas.microsoft.com/office/word/2015/wordml/symex" xmlns:wpg="http://schemas.microsoft.com/office/word/2010/wordprocessingGroup" xmlns:wpi="http://schemas.microsoft.com/office/word/2010/wordprocessingInk" xmlns:wne="http://schemas.microsoft.com/office/word/2006/wordml" xmlns:wps="http://schemas.microsoft.com/office/word/2010/wordprocessingShape" mc:Ignorable="w14 w15 w16se wp14">
   <w:abstractNum w:abstractNumId="0" w15:restartNumberingAfterBreak="0">
     <w:nsid w:val="FFFFFFFB"/>
     <w:multiLevelType w:val="multilevel"/>
@@ -7014,6 +6983,7 @@
     <w:lsdException w:name="HTML Sample" w:semiHidden="1" w:unhideWhenUsed="1"/>
     <w:lsdException w:name="HTML Typewriter" w:semiHidden="1" w:unhideWhenUsed="1"/>
     <w:lsdException w:name="HTML Variable" w:semiHidden="1" w:unhideWhenUsed="1"/>
+    <w:lsdException w:name="Normal Table" w:semiHidden="1" w:unhideWhenUsed="1"/>
     <w:lsdException w:name="annotation subject" w:semiHidden="1" w:unhideWhenUsed="1"/>
     <w:lsdException w:name="No List" w:semiHidden="1" w:unhideWhenUsed="1"/>
     <w:lsdException w:name="Outline List 1" w:semiHidden="1" w:unhideWhenUsed="1"/>
@@ -7058,6 +7028,7 @@
     <w:lsdException w:name="Table Professional" w:semiHidden="1" w:unhideWhenUsed="1"/>
     <w:lsdException w:name="Table Subtle 1" w:semiHidden="1" w:unhideWhenUsed="1"/>
     <w:lsdException w:name="Table Subtle 2" w:semiHidden="1" w:unhideWhenUsed="1"/>
+    <w:lsdException w:name="Table Web 1" w:semiHidden="1" w:unhideWhenUsed="1"/>
     <w:lsdException w:name="Table Web 2" w:semiHidden="1" w:unhideWhenUsed="1"/>
     <w:lsdException w:name="Table Web 3" w:semiHidden="1" w:unhideWhenUsed="1"/>
     <w:lsdException w:name="Balloon Text" w:semiHidden="1" w:uiPriority="0" w:unhideWhenUsed="1"/>
@@ -8576,7 +8547,7 @@
 </file>
 
 <file path=customXml/itemProps1.xml><?xml version="1.0" encoding="utf-8"?>
-<ds:datastoreItem xmlns:ds="http://schemas.openxmlformats.org/officeDocument/2006/customXml" ds:itemID="{2CA026C2-EB9C-4778-9901-989E34206C21}">
+<ds:datastoreItem xmlns:ds="http://schemas.openxmlformats.org/officeDocument/2006/customXml" ds:itemID="{C11D9B7F-08B4-40E7-9150-307A1024EFD5}">
   <ds:schemaRefs>
     <ds:schemaRef ds:uri="http://schemas.openxmlformats.org/officeDocument/2006/bibliography"/>
   </ds:schemaRefs>

</xml_diff>